<commit_message>
Updated PMD Rules Doc and Code
</commit_message>
<xml_diff>
--- a/Python/PMDRulesForGoodCodingPractice.docx
+++ b/Python/PMDRulesForGoodCodingPractice.docx
@@ -9,15 +9,7 @@
     </w:p>
     <w:p>
       <w:r>
-        <w:t xml:space="preserve">Given a scenario to validate Java </w:t>
-      </w:r>
-      <w:proofErr w:type="spellStart"/>
-      <w:r>
-        <w:t>classname</w:t>
-      </w:r>
-      <w:proofErr w:type="spellEnd"/>
-      <w:r>
-        <w:t xml:space="preserve"> and method names using PMD static code analysis , how to configure the rule</w:t>
+        <w:t>Given a scenario to validate Java classname and method names using PMD static code analysis , how to configure the rule</w:t>
       </w:r>
     </w:p>
     <w:p>
@@ -91,15 +83,7 @@
     </w:p>
     <w:p>
       <w:r>
-        <w:t xml:space="preserve">&lt;ruleset name="My Ruleset" </w:t>
-      </w:r>
-      <w:proofErr w:type="spellStart"/>
-      <w:r>
-        <w:t>xmlns</w:t>
-      </w:r>
-      <w:proofErr w:type="spellEnd"/>
-      <w:r>
-        <w:t>="http://pmd.sourceforge.net/ruleset/2.0.0"&gt;</w:t>
+        <w:t>&lt;ruleset name="My Ruleset" xmlns="http://pmd.sourceforge.net/ruleset/2.0.0"&gt;</w:t>
       </w:r>
     </w:p>
     <w:p>
@@ -119,15 +103,7 @@
     </w:p>
     <w:p>
       <w:r>
-        <w:t xml:space="preserve">    &lt;rule ref="category/java/codestyle.xml/</w:t>
-      </w:r>
-      <w:proofErr w:type="spellStart"/>
-      <w:r>
-        <w:t>ClassNamingConventions</w:t>
-      </w:r>
-      <w:proofErr w:type="spellEnd"/>
-      <w:r>
-        <w:t>"&gt;</w:t>
+        <w:t xml:space="preserve">    &lt;rule ref="category/java/codestyle.xml/ClassNamingConventions"&gt;</w:t>
       </w:r>
     </w:p>
     <w:p>
@@ -137,15 +113,7 @@
     </w:p>
     <w:p>
       <w:r>
-        <w:t xml:space="preserve">            &lt;property name="</w:t>
-      </w:r>
-      <w:proofErr w:type="spellStart"/>
-      <w:r>
-        <w:t>classPattern</w:t>
-      </w:r>
-      <w:proofErr w:type="spellEnd"/>
-      <w:r>
-        <w:t>" value="[A-Z][a-zA-Z0-9_]*" /&gt;</w:t>
+        <w:t xml:space="preserve">            &lt;property name="classPattern" value="[A-Z][a-zA-Z0-9_]*" /&gt;</w:t>
       </w:r>
     </w:p>
     <w:p>
@@ -170,15 +138,7 @@
     </w:p>
     <w:p>
       <w:r>
-        <w:t xml:space="preserve">    &lt;rule ref="category/java/codestyle.xml/</w:t>
-      </w:r>
-      <w:proofErr w:type="spellStart"/>
-      <w:r>
-        <w:t>MethodNamingConventions</w:t>
-      </w:r>
-      <w:proofErr w:type="spellEnd"/>
-      <w:r>
-        <w:t>"&gt;</w:t>
+        <w:t xml:space="preserve">    &lt;rule ref="category/java/codestyle.xml/MethodNamingConventions"&gt;</w:t>
       </w:r>
     </w:p>
     <w:p>
@@ -188,15 +148,7 @@
     </w:p>
     <w:p>
       <w:r>
-        <w:t xml:space="preserve">            &lt;property name="</w:t>
-      </w:r>
-      <w:proofErr w:type="spellStart"/>
-      <w:r>
-        <w:t>methodPattern</w:t>
-      </w:r>
-      <w:proofErr w:type="spellEnd"/>
-      <w:r>
-        <w:t>" value="^[a-z][a-zA-Z0-9_]*$" /&gt;</w:t>
+        <w:t xml:space="preserve">            &lt;property name="methodPattern" value="^[a-z][a-zA-Z0-9_]*$" /&gt;</w:t>
       </w:r>
     </w:p>
     <w:p>
@@ -238,42 +190,13 @@
       </w:r>
     </w:p>
     <w:p>
-      <w:proofErr w:type="spellStart"/>
-      <w:r>
-        <w:t>pmd</w:t>
-      </w:r>
-      <w:proofErr w:type="spellEnd"/>
-      <w:r>
-        <w:t xml:space="preserve"> -f text -R pmd.xml </w:t>
-      </w:r>
-      <w:proofErr w:type="spellStart"/>
-      <w:r>
-        <w:t>src</w:t>
-      </w:r>
-      <w:proofErr w:type="spellEnd"/>
-      <w:r>
-        <w:t>/main/java</w:t>
-      </w:r>
-    </w:p>
-    <w:p>
-      <w:r>
-        <w:t xml:space="preserve">This command will </w:t>
-      </w:r>
-      <w:proofErr w:type="spellStart"/>
-      <w:r>
-        <w:t>analyze</w:t>
-      </w:r>
-      <w:proofErr w:type="spellEnd"/>
-      <w:r>
-        <w:t xml:space="preserve"> all Java files in the </w:t>
-      </w:r>
-      <w:proofErr w:type="spellStart"/>
-      <w:r>
-        <w:t>src</w:t>
-      </w:r>
-      <w:proofErr w:type="spellEnd"/>
-      <w:r>
-        <w:t>/main/java directory and report any violations of the naming conventions.</w:t>
+      <w:r>
+        <w:t>pmd -f text -R pmd.xml src/main/java</w:t>
+      </w:r>
+    </w:p>
+    <w:p>
+      <w:r>
+        <w:t>This command will analyze all Java files in the src/main/java directory and report any violations of the naming conventions.</w:t>
       </w:r>
     </w:p>
     <w:p>
@@ -283,36 +206,12 @@
     </w:p>
     <w:p>
       <w:r>
-        <w:t xml:space="preserve">How to customize the rule to say Camel case or Lower case or </w:t>
-      </w:r>
-      <w:proofErr w:type="spellStart"/>
-      <w:r>
-        <w:t>upperCase</w:t>
-      </w:r>
-      <w:proofErr w:type="spellEnd"/>
-      <w:r>
-        <w:t xml:space="preserve"> is required while defining a method</w:t>
-      </w:r>
-    </w:p>
-    <w:p>
-      <w:r>
-        <w:t xml:space="preserve">To customize PMD rules to enforce specific naming conventions for methods, such as CamelCase, </w:t>
-      </w:r>
-      <w:proofErr w:type="spellStart"/>
-      <w:r>
-        <w:t>lowerCase</w:t>
-      </w:r>
-      <w:proofErr w:type="spellEnd"/>
-      <w:r>
-        <w:t xml:space="preserve">, or UPPERCASE, you can modify the </w:t>
-      </w:r>
-      <w:proofErr w:type="spellStart"/>
-      <w:r>
-        <w:t>MethodNamingConventions</w:t>
-      </w:r>
-      <w:proofErr w:type="spellEnd"/>
-      <w:r>
-        <w:t xml:space="preserve"> rule in your pmd.xml configuration file. Here’s how you can set up the rules for each naming convention:</w:t>
+        <w:t>How to customize the rule to say Camel case or Lower case or upperCase is required while defining a method</w:t>
+      </w:r>
+    </w:p>
+    <w:p>
+      <w:r>
+        <w:t>To customize PMD rules to enforce specific naming conventions for methods, such as CamelCase, lowerCase, or UPPERCASE, you can modify the MethodNamingConventions rule in your pmd.xml configuration file. Here’s how you can set up the rules for each naming convention:</w:t>
       </w:r>
     </w:p>
     <w:p>
@@ -340,15 +239,7 @@
     </w:p>
     <w:p>
       <w:r>
-        <w:t>&lt;rule ref="category/java/codestyle.xml/</w:t>
-      </w:r>
-      <w:proofErr w:type="spellStart"/>
-      <w:r>
-        <w:t>MethodNamingConventions</w:t>
-      </w:r>
-      <w:proofErr w:type="spellEnd"/>
-      <w:r>
-        <w:t>"&gt;</w:t>
+        <w:t>&lt;rule ref="category/java/codestyle.xml/MethodNamingConventions"&gt;</w:t>
       </w:r>
     </w:p>
     <w:p>
@@ -359,15 +250,7 @@
     <w:p>
       <w:r>
         <w:lastRenderedPageBreak/>
-        <w:t xml:space="preserve">        &lt;property name="</w:t>
-      </w:r>
-      <w:proofErr w:type="spellStart"/>
-      <w:r>
-        <w:t>methodPattern</w:t>
-      </w:r>
-      <w:proofErr w:type="spellEnd"/>
-      <w:r>
-        <w:t>" value="^[a-z][a-zA-Z0-9]*$" /&gt;</w:t>
+        <w:t xml:space="preserve">        &lt;property name="methodPattern" value="^[a-z][a-zA-Z0-9]*$" /&gt;</w:t>
       </w:r>
     </w:p>
     <w:p>
@@ -405,15 +288,7 @@
     </w:p>
     <w:p>
       <w:r>
-        <w:t>&lt;rule ref="category/java/codestyle.xml/</w:t>
-      </w:r>
-      <w:proofErr w:type="spellStart"/>
-      <w:r>
-        <w:t>MethodNamingConventions</w:t>
-      </w:r>
-      <w:proofErr w:type="spellEnd"/>
-      <w:r>
-        <w:t>"&gt;</w:t>
+        <w:t>&lt;rule ref="category/java/codestyle.xml/MethodNamingConventions"&gt;</w:t>
       </w:r>
     </w:p>
     <w:p>
@@ -423,15 +298,7 @@
     </w:p>
     <w:p>
       <w:r>
-        <w:t xml:space="preserve">        &lt;property name="</w:t>
-      </w:r>
-      <w:proofErr w:type="spellStart"/>
-      <w:r>
-        <w:t>methodPattern</w:t>
-      </w:r>
-      <w:proofErr w:type="spellEnd"/>
-      <w:r>
-        <w:t>" value="^[a-z][a-z0-9]*$" /&gt;</w:t>
+        <w:t xml:space="preserve">        &lt;property name="methodPattern" value="^[a-z][a-z0-9]*$" /&gt;</w:t>
       </w:r>
     </w:p>
     <w:p>
@@ -469,15 +336,7 @@
     </w:p>
     <w:p>
       <w:r>
-        <w:t>&lt;rule ref="category/java/codestyle.xml/</w:t>
-      </w:r>
-      <w:proofErr w:type="spellStart"/>
-      <w:r>
-        <w:t>MethodNamingConventions</w:t>
-      </w:r>
-      <w:proofErr w:type="spellEnd"/>
-      <w:r>
-        <w:t>"&gt;</w:t>
+        <w:t>&lt;rule ref="category/java/codestyle.xml/MethodNamingConventions"&gt;</w:t>
       </w:r>
     </w:p>
     <w:p>
@@ -487,15 +346,7 @@
     </w:p>
     <w:p>
       <w:r>
-        <w:t xml:space="preserve">        &lt;property name="</w:t>
-      </w:r>
-      <w:proofErr w:type="spellStart"/>
-      <w:r>
-        <w:t>methodPattern</w:t>
-      </w:r>
-      <w:proofErr w:type="spellEnd"/>
-      <w:r>
-        <w:t>" value="^[A-Z][A-Z0-9]*$" /&gt;</w:t>
+        <w:t xml:space="preserve">        &lt;property name="methodPattern" value="^[A-Z][A-Z0-9]*$" /&gt;</w:t>
       </w:r>
     </w:p>
     <w:p>
@@ -525,15 +376,7 @@
     </w:p>
     <w:p>
       <w:r>
-        <w:t xml:space="preserve">&lt;ruleset name="My Ruleset" </w:t>
-      </w:r>
-      <w:proofErr w:type="spellStart"/>
-      <w:r>
-        <w:t>xmlns</w:t>
-      </w:r>
-      <w:proofErr w:type="spellEnd"/>
-      <w:r>
-        <w:t>="http://pmd.sourceforge.net/ruleset/2.0.0"&gt;</w:t>
+        <w:t>&lt;ruleset name="My Ruleset" xmlns="http://pmd.sourceforge.net/ruleset/2.0.0"&gt;</w:t>
       </w:r>
     </w:p>
     <w:p>
@@ -549,15 +392,7 @@
     </w:p>
     <w:p>
       <w:r>
-        <w:t xml:space="preserve">    &lt;rule ref="category/java/codestyle.xml/</w:t>
-      </w:r>
-      <w:proofErr w:type="spellStart"/>
-      <w:r>
-        <w:t>ClassNamingConventions</w:t>
-      </w:r>
-      <w:proofErr w:type="spellEnd"/>
-      <w:r>
-        <w:t>"&gt;</w:t>
+        <w:t xml:space="preserve">    &lt;rule ref="category/java/codestyle.xml/ClassNamingConventions"&gt;</w:t>
       </w:r>
     </w:p>
     <w:p>
@@ -567,15 +402,7 @@
     </w:p>
     <w:p>
       <w:r>
-        <w:t xml:space="preserve">            &lt;property name="</w:t>
-      </w:r>
-      <w:proofErr w:type="spellStart"/>
-      <w:r>
-        <w:t>classPattern</w:t>
-      </w:r>
-      <w:proofErr w:type="spellEnd"/>
-      <w:r>
-        <w:t>" value="[A-Z][a-zA-Z0-9_]*" /&gt;</w:t>
+        <w:t xml:space="preserve">            &lt;property name="classPattern" value="[A-Z][a-zA-Z0-9_]*" /&gt;</w:t>
       </w:r>
     </w:p>
     <w:p>
@@ -596,15 +423,7 @@
     </w:p>
     <w:p>
       <w:r>
-        <w:t xml:space="preserve">    &lt;rule ref="category/java/codestyle.xml/</w:t>
-      </w:r>
-      <w:proofErr w:type="spellStart"/>
-      <w:r>
-        <w:t>MethodNamingConventions</w:t>
-      </w:r>
-      <w:proofErr w:type="spellEnd"/>
-      <w:r>
-        <w:t>"&gt;</w:t>
+        <w:t xml:space="preserve">    &lt;rule ref="category/java/codestyle.xml/MethodNamingConventions"&gt;</w:t>
       </w:r>
     </w:p>
     <w:p>
@@ -614,15 +433,7 @@
     </w:p>
     <w:p>
       <w:r>
-        <w:t xml:space="preserve">            &lt;property name="</w:t>
-      </w:r>
-      <w:proofErr w:type="spellStart"/>
-      <w:r>
-        <w:t>methodPattern</w:t>
-      </w:r>
-      <w:proofErr w:type="spellEnd"/>
-      <w:r>
-        <w:t>" value="^[a-z][a-zA-Z0-9]*$" /&gt;</w:t>
+        <w:t xml:space="preserve">            &lt;property name="methodPattern" value="^[a-z][a-zA-Z0-9]*$" /&gt;</w:t>
       </w:r>
     </w:p>
     <w:p>
@@ -647,15 +458,7 @@
     </w:p>
     <w:p>
       <w:r>
-        <w:t xml:space="preserve">You can customize the </w:t>
-      </w:r>
-      <w:proofErr w:type="spellStart"/>
-      <w:r>
-        <w:t>methodPattern</w:t>
-      </w:r>
-      <w:proofErr w:type="spellEnd"/>
-      <w:r>
-        <w:t xml:space="preserve"> value to enforce other naming conventions as needed.</w:t>
+        <w:t>You can customize the methodPattern value to enforce other naming conventions as needed.</w:t>
       </w:r>
     </w:p>
     <w:p>
@@ -689,23 +492,7 @@
         <w:t>Classes</w:t>
       </w:r>
       <w:r>
-        <w:t xml:space="preserve">: Should be written in CamelCase, starting with an uppercase letter (e.g., </w:t>
-      </w:r>
-      <w:proofErr w:type="spellStart"/>
-      <w:r>
-        <w:t>MyClass</w:t>
-      </w:r>
-      <w:proofErr w:type="spellEnd"/>
-      <w:r>
-        <w:t xml:space="preserve">, </w:t>
-      </w:r>
-      <w:proofErr w:type="spellStart"/>
-      <w:r>
-        <w:t>EmployeeDetails</w:t>
-      </w:r>
-      <w:proofErr w:type="spellEnd"/>
-      <w:r>
-        <w:t>).</w:t>
+        <w:t>: Should be written in CamelCase, starting with an uppercase letter (e.g., MyClass, EmployeeDetails).</w:t>
       </w:r>
     </w:p>
     <w:p>
@@ -723,23 +510,7 @@
         <w:t>Methods</w:t>
       </w:r>
       <w:r>
-        <w:t xml:space="preserve">: Should be written in camelCase, starting with a lowercase letter (e.g., </w:t>
-      </w:r>
-      <w:proofErr w:type="spellStart"/>
-      <w:r>
-        <w:t>myMethod</w:t>
-      </w:r>
-      <w:proofErr w:type="spellEnd"/>
-      <w:r>
-        <w:t xml:space="preserve">(), </w:t>
-      </w:r>
-      <w:proofErr w:type="spellStart"/>
-      <w:r>
-        <w:t>calculateSalary</w:t>
-      </w:r>
-      <w:proofErr w:type="spellEnd"/>
-      <w:r>
-        <w:t>()).</w:t>
+        <w:t>: Should be written in camelCase, starting with a lowercase letter (e.g., myMethod(), calculateSalary()).</w:t>
       </w:r>
     </w:p>
     <w:p>
@@ -757,23 +528,7 @@
         <w:t>Properties (Fields)</w:t>
       </w:r>
       <w:r>
-        <w:t xml:space="preserve">: Should be written in camelCase, starting with a lowercase letter (e.g., </w:t>
-      </w:r>
-      <w:proofErr w:type="spellStart"/>
-      <w:r>
-        <w:t>myField</w:t>
-      </w:r>
-      <w:proofErr w:type="spellEnd"/>
-      <w:r>
-        <w:t xml:space="preserve">, </w:t>
-      </w:r>
-      <w:proofErr w:type="spellStart"/>
-      <w:r>
-        <w:t>employeeName</w:t>
-      </w:r>
-      <w:proofErr w:type="spellEnd"/>
-      <w:r>
-        <w:t>).</w:t>
+        <w:t>: Should be written in camelCase, starting with a lowercase letter (e.g., myField, employeeName).</w:t>
       </w:r>
     </w:p>
     <w:p>
@@ -793,15 +548,7 @@
     </w:p>
     <w:p>
       <w:r>
-        <w:t xml:space="preserve">&lt;ruleset name="Java Naming Conventions" </w:t>
-      </w:r>
-      <w:proofErr w:type="spellStart"/>
-      <w:r>
-        <w:t>xmlns</w:t>
-      </w:r>
-      <w:proofErr w:type="spellEnd"/>
-      <w:r>
-        <w:t>="http://pmd.sourceforge.net/ruleset/2.0.0"&gt;</w:t>
+        <w:t>&lt;ruleset name="Java Naming Conventions" xmlns="http://pmd.sourceforge.net/ruleset/2.0.0"&gt;</w:t>
       </w:r>
     </w:p>
     <w:p>
@@ -817,15 +564,7 @@
     </w:p>
     <w:p>
       <w:r>
-        <w:t xml:space="preserve">    &lt;rule ref="category/java/codestyle.xml/</w:t>
-      </w:r>
-      <w:proofErr w:type="spellStart"/>
-      <w:r>
-        <w:t>ClassNamingConventions</w:t>
-      </w:r>
-      <w:proofErr w:type="spellEnd"/>
-      <w:r>
-        <w:t>"&gt;</w:t>
+        <w:t xml:space="preserve">    &lt;rule ref="category/java/codestyle.xml/ClassNamingConventions"&gt;</w:t>
       </w:r>
     </w:p>
     <w:p>
@@ -835,15 +574,7 @@
     </w:p>
     <w:p>
       <w:r>
-        <w:t xml:space="preserve">            &lt;property name="</w:t>
-      </w:r>
-      <w:proofErr w:type="spellStart"/>
-      <w:r>
-        <w:t>classPattern</w:t>
-      </w:r>
-      <w:proofErr w:type="spellEnd"/>
-      <w:r>
-        <w:t>" value="[A-Z][a-zA-Z0-9]*" /&gt;</w:t>
+        <w:t xml:space="preserve">            &lt;property name="classPattern" value="[A-Z][a-zA-Z0-9]*" /&gt;</w:t>
       </w:r>
     </w:p>
     <w:p>
@@ -864,15 +595,7 @@
     </w:p>
     <w:p>
       <w:r>
-        <w:t xml:space="preserve">    &lt;rule ref="category/java/codestyle.xml/</w:t>
-      </w:r>
-      <w:proofErr w:type="spellStart"/>
-      <w:r>
-        <w:t>MethodNamingConventions</w:t>
-      </w:r>
-      <w:proofErr w:type="spellEnd"/>
-      <w:r>
-        <w:t>"&gt;</w:t>
+        <w:t xml:space="preserve">    &lt;rule ref="category/java/codestyle.xml/MethodNamingConventions"&gt;</w:t>
       </w:r>
     </w:p>
     <w:p>
@@ -882,15 +605,7 @@
     </w:p>
     <w:p>
       <w:r>
-        <w:t xml:space="preserve">            &lt;property name="</w:t>
-      </w:r>
-      <w:proofErr w:type="spellStart"/>
-      <w:r>
-        <w:t>methodPattern</w:t>
-      </w:r>
-      <w:proofErr w:type="spellEnd"/>
-      <w:r>
-        <w:t>" value="^[a-z][a-zA-Z0-9]*$" /&gt;</w:t>
+        <w:t xml:space="preserve">            &lt;property name="methodPattern" value="^[a-z][a-zA-Z0-9]*$" /&gt;</w:t>
       </w:r>
     </w:p>
     <w:p>
@@ -911,15 +626,7 @@
     </w:p>
     <w:p>
       <w:r>
-        <w:t xml:space="preserve">    &lt;rule ref="category/java/codestyle.xml/</w:t>
-      </w:r>
-      <w:proofErr w:type="spellStart"/>
-      <w:r>
-        <w:t>FieldNamingConventions</w:t>
-      </w:r>
-      <w:proofErr w:type="spellEnd"/>
-      <w:r>
-        <w:t>"&gt;</w:t>
+        <w:t xml:space="preserve">    &lt;rule ref="category/java/codestyle.xml/FieldNamingConventions"&gt;</w:t>
       </w:r>
     </w:p>
     <w:p>
@@ -929,28 +636,12 @@
     </w:p>
     <w:p>
       <w:r>
-        <w:t xml:space="preserve">            &lt;property name="</w:t>
-      </w:r>
-      <w:proofErr w:type="spellStart"/>
-      <w:r>
-        <w:t>propertyPattern</w:t>
-      </w:r>
-      <w:proofErr w:type="spellEnd"/>
-      <w:r>
-        <w:t>" value="^[a-z][a-zA-Z0-9]*$" /&gt;</w:t>
-      </w:r>
-    </w:p>
-    <w:p>
-      <w:r>
-        <w:t xml:space="preserve">            &lt;property name="</w:t>
-      </w:r>
-      <w:proofErr w:type="spellStart"/>
-      <w:r>
-        <w:t>staticFinalPattern</w:t>
-      </w:r>
-      <w:proofErr w:type="spellEnd"/>
-      <w:r>
-        <w:t>" value="^[A-Z][A-Z0-9_]*$" /&gt; &lt;!-- For constants --&gt;</w:t>
+        <w:t xml:space="preserve">            &lt;property name="propertyPattern" value="^[a-z][a-zA-Z0-9]*$" /&gt;</w:t>
+      </w:r>
+    </w:p>
+    <w:p>
+      <w:r>
+        <w:t xml:space="preserve">            &lt;property name="staticFinalPattern" value="^[A-Z][A-Z0-9_]*$" /&gt; &lt;!-- For constants --&gt;</w:t>
       </w:r>
     </w:p>
     <w:p>
@@ -1009,15 +700,7 @@
         </w:numPr>
       </w:pPr>
       <w:r>
-        <w:t xml:space="preserve">The </w:t>
-      </w:r>
-      <w:proofErr w:type="spellStart"/>
-      <w:r>
-        <w:t>classPattern</w:t>
-      </w:r>
-      <w:proofErr w:type="spellEnd"/>
-      <w:r>
-        <w:t xml:space="preserve"> property enforces that class names start with an uppercase letter and use CamelCase for the rest of the name.</w:t>
+        <w:t>The classPattern property enforces that class names start with an uppercase letter and use CamelCase for the rest of the name.</w:t>
       </w:r>
     </w:p>
     <w:p>
@@ -1046,15 +729,7 @@
         </w:numPr>
       </w:pPr>
       <w:r>
-        <w:t xml:space="preserve">The </w:t>
-      </w:r>
-      <w:proofErr w:type="spellStart"/>
-      <w:r>
-        <w:t>methodPattern</w:t>
-      </w:r>
-      <w:proofErr w:type="spellEnd"/>
-      <w:r>
-        <w:t xml:space="preserve"> property enforces that method names start with a lowercase letter and use camelCase for the rest of the name.</w:t>
+        <w:t>The methodPattern property enforces that method names start with a lowercase letter and use camelCase for the rest of the name.</w:t>
       </w:r>
     </w:p>
     <w:p>
@@ -1084,15 +759,7 @@
         </w:numPr>
       </w:pPr>
       <w:r>
-        <w:t xml:space="preserve">The </w:t>
-      </w:r>
-      <w:proofErr w:type="spellStart"/>
-      <w:r>
-        <w:t>propertyPattern</w:t>
-      </w:r>
-      <w:proofErr w:type="spellEnd"/>
-      <w:r>
-        <w:t xml:space="preserve"> property enforces that property (field) names start with a lowercase letter and use camelCase for the rest of the name.</w:t>
+        <w:t>The propertyPattern property enforces that property (field) names start with a lowercase letter and use camelCase for the rest of the name.</w:t>
       </w:r>
     </w:p>
     <w:p>
@@ -1103,15 +770,7 @@
         </w:numPr>
       </w:pPr>
       <w:r>
-        <w:t xml:space="preserve">The </w:t>
-      </w:r>
-      <w:proofErr w:type="spellStart"/>
-      <w:r>
-        <w:t>staticFinalPattern</w:t>
-      </w:r>
-      <w:proofErr w:type="spellEnd"/>
-      <w:r>
-        <w:t xml:space="preserve"> property enforces that constant names (static final fields) are written in uppercase letters with underscores separating words.</w:t>
+        <w:t>The staticFinalPattern property enforces that constant names (static final fields) are written in uppercase letters with underscores separating words.</w:t>
       </w:r>
     </w:p>
     <w:p>
@@ -1140,42 +799,13 @@
       </w:r>
     </w:p>
     <w:p>
-      <w:proofErr w:type="spellStart"/>
-      <w:r>
-        <w:t>pmd</w:t>
-      </w:r>
-      <w:proofErr w:type="spellEnd"/>
-      <w:r>
-        <w:t xml:space="preserve"> -f text -R pmd.xml -d </w:t>
-      </w:r>
-      <w:proofErr w:type="spellStart"/>
-      <w:r>
-        <w:t>src</w:t>
-      </w:r>
-      <w:proofErr w:type="spellEnd"/>
-      <w:r>
-        <w:t>/main/java</w:t>
-      </w:r>
-    </w:p>
-    <w:p>
-      <w:r>
-        <w:t xml:space="preserve">This command will </w:t>
-      </w:r>
-      <w:proofErr w:type="spellStart"/>
-      <w:r>
-        <w:t>analyze</w:t>
-      </w:r>
-      <w:proofErr w:type="spellEnd"/>
-      <w:r>
-        <w:t xml:space="preserve"> all Java files in the </w:t>
-      </w:r>
-      <w:proofErr w:type="spellStart"/>
-      <w:r>
-        <w:t>src</w:t>
-      </w:r>
-      <w:proofErr w:type="spellEnd"/>
-      <w:r>
-        <w:t>/main/java directory and report any violations of the naming conventions.</w:t>
+      <w:r>
+        <w:t>pmd -f text -R pmd.xml -d src/main/java</w:t>
+      </w:r>
+    </w:p>
+    <w:p>
+      <w:r>
+        <w:t>This command will analyze all Java files in the src/main/java directory and report any violations of the naming conventions.</w:t>
       </w:r>
     </w:p>
     <w:p>
@@ -1190,15 +820,7 @@
     </w:p>
     <w:p>
       <w:r>
-        <w:t xml:space="preserve">Certainly! To extend the example to validate potential null pointer checks in code and alert for them, we can use PMD's rule for detecting potential null pointer dereferences. PMD already has a built-in rule for this called </w:t>
-      </w:r>
-      <w:proofErr w:type="spellStart"/>
-      <w:r>
-        <w:t>NullAssignment</w:t>
-      </w:r>
-      <w:proofErr w:type="spellEnd"/>
-      <w:r>
-        <w:t>.</w:t>
+        <w:t>Certainly! To extend the example to validate potential null pointer checks in code and alert for them, we can use PMD's rule for detecting potential null pointer dereferences. PMD already has a built-in rule for this called NullAssignment.</w:t>
       </w:r>
     </w:p>
     <w:p>
@@ -1218,15 +840,7 @@
     </w:p>
     <w:p>
       <w:r>
-        <w:t xml:space="preserve">&lt;ruleset name="Java Naming Conventions and Null Checks" </w:t>
-      </w:r>
-      <w:proofErr w:type="spellStart"/>
-      <w:r>
-        <w:t>xmlns</w:t>
-      </w:r>
-      <w:proofErr w:type="spellEnd"/>
-      <w:r>
-        <w:t>="http://pmd.sourceforge.net/ruleset/2.0.0"&gt;</w:t>
+        <w:t>&lt;ruleset name="Java Naming Conventions and Null Checks" xmlns="http://pmd.sourceforge.net/ruleset/2.0.0"&gt;</w:t>
       </w:r>
     </w:p>
     <w:p>
@@ -1242,15 +856,7 @@
     </w:p>
     <w:p>
       <w:r>
-        <w:t xml:space="preserve">    &lt;rule ref="category/java/codestyle.xml/</w:t>
-      </w:r>
-      <w:proofErr w:type="spellStart"/>
-      <w:r>
-        <w:t>ClassNamingConventions</w:t>
-      </w:r>
-      <w:proofErr w:type="spellEnd"/>
-      <w:r>
-        <w:t>"&gt;</w:t>
+        <w:t xml:space="preserve">    &lt;rule ref="category/java/codestyle.xml/ClassNamingConventions"&gt;</w:t>
       </w:r>
     </w:p>
     <w:p>
@@ -1260,15 +866,7 @@
     </w:p>
     <w:p>
       <w:r>
-        <w:t xml:space="preserve">            &lt;property name="</w:t>
-      </w:r>
-      <w:proofErr w:type="spellStart"/>
-      <w:r>
-        <w:t>classPattern</w:t>
-      </w:r>
-      <w:proofErr w:type="spellEnd"/>
-      <w:r>
-        <w:t>" value="[A-Z][a-zA-Z0-9]*" /&gt;</w:t>
+        <w:t xml:space="preserve">            &lt;property name="classPattern" value="[A-Z][a-zA-Z0-9]*" /&gt;</w:t>
       </w:r>
     </w:p>
     <w:p>
@@ -1289,15 +887,7 @@
     </w:p>
     <w:p>
       <w:r>
-        <w:t xml:space="preserve">    &lt;rule ref="category/java/codestyle.xml/</w:t>
-      </w:r>
-      <w:proofErr w:type="spellStart"/>
-      <w:r>
-        <w:t>MethodNamingConventions</w:t>
-      </w:r>
-      <w:proofErr w:type="spellEnd"/>
-      <w:r>
-        <w:t>"&gt;</w:t>
+        <w:t xml:space="preserve">    &lt;rule ref="category/java/codestyle.xml/MethodNamingConventions"&gt;</w:t>
       </w:r>
     </w:p>
     <w:p>
@@ -1307,15 +897,7 @@
     </w:p>
     <w:p>
       <w:r>
-        <w:t xml:space="preserve">            &lt;property name="</w:t>
-      </w:r>
-      <w:proofErr w:type="spellStart"/>
-      <w:r>
-        <w:t>methodPattern</w:t>
-      </w:r>
-      <w:proofErr w:type="spellEnd"/>
-      <w:r>
-        <w:t>" value="^[a-z][a-zA-Z0-9]*$" /&gt;</w:t>
+        <w:t xml:space="preserve">            &lt;property name="methodPattern" value="^[a-z][a-zA-Z0-9]*$" /&gt;</w:t>
       </w:r>
     </w:p>
     <w:p>
@@ -1336,15 +918,7 @@
     </w:p>
     <w:p>
       <w:r>
-        <w:t xml:space="preserve">    &lt;rule ref="category/java/codestyle.xml/</w:t>
-      </w:r>
-      <w:proofErr w:type="spellStart"/>
-      <w:r>
-        <w:t>FieldNamingConventions</w:t>
-      </w:r>
-      <w:proofErr w:type="spellEnd"/>
-      <w:r>
-        <w:t>"&gt;</w:t>
+        <w:t xml:space="preserve">    &lt;rule ref="category/java/codestyle.xml/FieldNamingConventions"&gt;</w:t>
       </w:r>
     </w:p>
     <w:p>
@@ -1354,28 +928,12 @@
     </w:p>
     <w:p>
       <w:r>
-        <w:t xml:space="preserve">            &lt;property name="</w:t>
-      </w:r>
-      <w:proofErr w:type="spellStart"/>
-      <w:r>
-        <w:t>propertyPattern</w:t>
-      </w:r>
-      <w:proofErr w:type="spellEnd"/>
-      <w:r>
-        <w:t>" value="^[a-z][a-zA-Z0-9]*$" /&gt;</w:t>
-      </w:r>
-    </w:p>
-    <w:p>
-      <w:r>
-        <w:t xml:space="preserve">            &lt;property name="</w:t>
-      </w:r>
-      <w:proofErr w:type="spellStart"/>
-      <w:r>
-        <w:t>staticFinalPattern</w:t>
-      </w:r>
-      <w:proofErr w:type="spellEnd"/>
-      <w:r>
-        <w:t>" value="^[A-Z][A-Z0-9_]*$" /&gt; &lt;!-- For constants --&gt;</w:t>
+        <w:t xml:space="preserve">            &lt;property name="propertyPattern" value="^[a-z][a-zA-Z0-9]*$" /&gt;</w:t>
+      </w:r>
+    </w:p>
+    <w:p>
+      <w:r>
+        <w:t xml:space="preserve">            &lt;property name="staticFinalPattern" value="^[A-Z][A-Z0-9_]*$" /&gt; &lt;!-- For constants --&gt;</w:t>
       </w:r>
     </w:p>
     <w:p>
@@ -1397,15 +955,7 @@
     </w:p>
     <w:p>
       <w:r>
-        <w:t xml:space="preserve">    &lt;rule ref="category/java/errorprone.xml/</w:t>
-      </w:r>
-      <w:proofErr w:type="spellStart"/>
-      <w:r>
-        <w:t>NullAssignment</w:t>
-      </w:r>
-      <w:proofErr w:type="spellEnd"/>
-      <w:r>
-        <w:t>" /&gt;</w:t>
+        <w:t xml:space="preserve">    &lt;rule ref="category/java/errorprone.xml/NullAssignment" /&gt;</w:t>
       </w:r>
     </w:p>
     <w:p/>
@@ -1416,15 +966,7 @@
     </w:p>
     <w:p>
       <w:r>
-        <w:t xml:space="preserve">    &lt;rule ref="category/java/errorprone.xml/</w:t>
-      </w:r>
-      <w:proofErr w:type="spellStart"/>
-      <w:r>
-        <w:t>NullDereference</w:t>
-      </w:r>
-      <w:proofErr w:type="spellEnd"/>
-      <w:r>
-        <w:t>" /&gt;</w:t>
+        <w:t xml:space="preserve">    &lt;rule ref="category/java/errorprone.xml/NullDereference" /&gt;</w:t>
       </w:r>
     </w:p>
     <w:p>
@@ -1473,15 +1015,7 @@
         </w:numPr>
       </w:pPr>
       <w:r>
-        <w:t xml:space="preserve">The </w:t>
-      </w:r>
-      <w:proofErr w:type="spellStart"/>
-      <w:r>
-        <w:t>classPattern</w:t>
-      </w:r>
-      <w:proofErr w:type="spellEnd"/>
-      <w:r>
-        <w:t xml:space="preserve"> property enforces that class names start with an uppercase letter and use CamelCase for the rest of the name.</w:t>
+        <w:t>The classPattern property enforces that class names start with an uppercase letter and use CamelCase for the rest of the name.</w:t>
       </w:r>
     </w:p>
     <w:p>
@@ -1510,15 +1044,7 @@
         </w:numPr>
       </w:pPr>
       <w:r>
-        <w:t xml:space="preserve">The </w:t>
-      </w:r>
-      <w:proofErr w:type="spellStart"/>
-      <w:r>
-        <w:t>methodPattern</w:t>
-      </w:r>
-      <w:proofErr w:type="spellEnd"/>
-      <w:r>
-        <w:t xml:space="preserve"> property enforces that method names start with a lowercase letter and use camelCase for the rest of the name.</w:t>
+        <w:t>The methodPattern property enforces that method names start with a lowercase letter and use camelCase for the rest of the name.</w:t>
       </w:r>
     </w:p>
     <w:p>
@@ -1547,15 +1073,7 @@
         </w:numPr>
       </w:pPr>
       <w:r>
-        <w:t xml:space="preserve">The </w:t>
-      </w:r>
-      <w:proofErr w:type="spellStart"/>
-      <w:r>
-        <w:t>propertyPattern</w:t>
-      </w:r>
-      <w:proofErr w:type="spellEnd"/>
-      <w:r>
-        <w:t xml:space="preserve"> property enforces that property (field) names start with a lowercase letter and use camelCase for the rest of the name.</w:t>
+        <w:t>The propertyPattern property enforces that property (field) names start with a lowercase letter and use camelCase for the rest of the name.</w:t>
       </w:r>
     </w:p>
     <w:p>
@@ -1566,15 +1084,7 @@
         </w:numPr>
       </w:pPr>
       <w:r>
-        <w:t xml:space="preserve">The </w:t>
-      </w:r>
-      <w:proofErr w:type="spellStart"/>
-      <w:r>
-        <w:t>staticFinalPattern</w:t>
-      </w:r>
-      <w:proofErr w:type="spellEnd"/>
-      <w:r>
-        <w:t xml:space="preserve"> property enforces that constant names (static final fields) are written in uppercase letters with underscores separating words.</w:t>
+        <w:t>The staticFinalPattern property enforces that constant names (static final fields) are written in uppercase letters with underscores separating words.</w:t>
       </w:r>
     </w:p>
     <w:p>
@@ -1603,15 +1113,7 @@
         </w:numPr>
       </w:pPr>
       <w:r>
-        <w:t xml:space="preserve">The </w:t>
-      </w:r>
-      <w:proofErr w:type="spellStart"/>
-      <w:r>
-        <w:t>NullAssignment</w:t>
-      </w:r>
-      <w:proofErr w:type="spellEnd"/>
-      <w:r>
-        <w:t xml:space="preserve"> rule checks for assignments of null values to variables, which can lead to potential null pointer exceptions if not handled properly.</w:t>
+        <w:t>The NullAssignment rule checks for assignments of null values to variables, which can lead to potential null pointer exceptions if not handled properly.</w:t>
       </w:r>
     </w:p>
     <w:p>
@@ -1640,15 +1142,7 @@
         </w:numPr>
       </w:pPr>
       <w:r>
-        <w:t xml:space="preserve">The </w:t>
-      </w:r>
-      <w:proofErr w:type="spellStart"/>
-      <w:r>
-        <w:t>NullDereference</w:t>
-      </w:r>
-      <w:proofErr w:type="spellEnd"/>
-      <w:r>
-        <w:t xml:space="preserve"> rule checks for potential dereferences of null values, which can cause null pointer exceptions.</w:t>
+        <w:t>The NullDereference rule checks for potential dereferences of null values, which can cause null pointer exceptions.</w:t>
       </w:r>
     </w:p>
     <w:p>
@@ -1677,42 +1171,13 @@
       </w:r>
     </w:p>
     <w:p>
-      <w:proofErr w:type="spellStart"/>
-      <w:r>
-        <w:t>pmd</w:t>
-      </w:r>
-      <w:proofErr w:type="spellEnd"/>
-      <w:r>
-        <w:t xml:space="preserve"> -f text -R pmd.xml -d </w:t>
-      </w:r>
-      <w:proofErr w:type="spellStart"/>
-      <w:r>
-        <w:t>src</w:t>
-      </w:r>
-      <w:proofErr w:type="spellEnd"/>
-      <w:r>
-        <w:t>/main/java</w:t>
-      </w:r>
-    </w:p>
-    <w:p>
-      <w:r>
-        <w:t xml:space="preserve">This command will </w:t>
-      </w:r>
-      <w:proofErr w:type="spellStart"/>
-      <w:r>
-        <w:t>analyze</w:t>
-      </w:r>
-      <w:proofErr w:type="spellEnd"/>
-      <w:r>
-        <w:t xml:space="preserve"> all Java files in the </w:t>
-      </w:r>
-      <w:proofErr w:type="spellStart"/>
-      <w:r>
-        <w:t>src</w:t>
-      </w:r>
-      <w:proofErr w:type="spellEnd"/>
-      <w:r>
-        <w:t>/main/java directory and report any violations of the naming conventions and potential null pointer issues.</w:t>
+      <w:r>
+        <w:t>pmd -f text -R pmd.xml -d src/main/java</w:t>
+      </w:r>
+    </w:p>
+    <w:p>
+      <w:r>
+        <w:t>This command will analyze all Java files in the src/main/java directory and report any violations of the naming conventions and potential null pointer issues.</w:t>
       </w:r>
     </w:p>
     <w:p>
@@ -1763,15 +1228,7 @@
     <w:p>
       <w:r>
         <w:lastRenderedPageBreak/>
-        <w:t xml:space="preserve">&lt;ruleset name="Java Best Practices" </w:t>
-      </w:r>
-      <w:proofErr w:type="spellStart"/>
-      <w:r>
-        <w:t>xmlns</w:t>
-      </w:r>
-      <w:proofErr w:type="spellEnd"/>
-      <w:r>
-        <w:t>="http://pmd.sourceforge.net/ruleset/2.0.0"&gt;</w:t>
+        <w:t>&lt;ruleset name="Java Best Practices" xmlns="http://pmd.sourceforge.net/ruleset/2.0.0"&gt;</w:t>
       </w:r>
     </w:p>
     <w:p>
@@ -1802,15 +1259,7 @@
     </w:p>
     <w:p>
       <w:r>
-        <w:t xml:space="preserve">    &lt;rule ref="category/java/codestyle.xml/</w:t>
-      </w:r>
-      <w:proofErr w:type="spellStart"/>
-      <w:r>
-        <w:t>ClassNamingConventions</w:t>
-      </w:r>
-      <w:proofErr w:type="spellEnd"/>
-      <w:r>
-        <w:t>"&gt;</w:t>
+        <w:t xml:space="preserve">    &lt;rule ref="category/java/codestyle.xml/ClassNamingConventions"&gt;</w:t>
       </w:r>
     </w:p>
     <w:p>
@@ -1820,15 +1269,7 @@
     </w:p>
     <w:p>
       <w:r>
-        <w:t xml:space="preserve">            &lt;property name="</w:t>
-      </w:r>
-      <w:proofErr w:type="spellStart"/>
-      <w:r>
-        <w:t>classPattern</w:t>
-      </w:r>
-      <w:proofErr w:type="spellEnd"/>
-      <w:r>
-        <w:t>" value="[A-Z][a-zA-Z0-9]*" /&gt;</w:t>
+        <w:t xml:space="preserve">            &lt;property name="classPattern" value="[A-Z][a-zA-Z0-9]*" /&gt;</w:t>
       </w:r>
     </w:p>
     <w:p>
@@ -1849,15 +1290,7 @@
     </w:p>
     <w:p>
       <w:r>
-        <w:t xml:space="preserve">    &lt;rule ref="category/java/codestyle.xml/</w:t>
-      </w:r>
-      <w:proofErr w:type="spellStart"/>
-      <w:r>
-        <w:t>MethodNamingConventions</w:t>
-      </w:r>
-      <w:proofErr w:type="spellEnd"/>
-      <w:r>
-        <w:t>"&gt;</w:t>
+        <w:t xml:space="preserve">    &lt;rule ref="category/java/codestyle.xml/MethodNamingConventions"&gt;</w:t>
       </w:r>
     </w:p>
     <w:p>
@@ -1867,15 +1300,7 @@
     </w:p>
     <w:p>
       <w:r>
-        <w:t xml:space="preserve">            &lt;property name="</w:t>
-      </w:r>
-      <w:proofErr w:type="spellStart"/>
-      <w:r>
-        <w:t>methodPattern</w:t>
-      </w:r>
-      <w:proofErr w:type="spellEnd"/>
-      <w:r>
-        <w:t>" value="^[a-z][a-zA-Z0-9]*$" /&gt;</w:t>
+        <w:t xml:space="preserve">            &lt;property name="methodPattern" value="^[a-z][a-zA-Z0-9]*$" /&gt;</w:t>
       </w:r>
     </w:p>
     <w:p>
@@ -1896,15 +1321,7 @@
     </w:p>
     <w:p>
       <w:r>
-        <w:t xml:space="preserve">    &lt;rule ref="category/java/codestyle.xml/</w:t>
-      </w:r>
-      <w:proofErr w:type="spellStart"/>
-      <w:r>
-        <w:t>FieldNamingConventions</w:t>
-      </w:r>
-      <w:proofErr w:type="spellEnd"/>
-      <w:r>
-        <w:t>"&gt;</w:t>
+        <w:t xml:space="preserve">    &lt;rule ref="category/java/codestyle.xml/FieldNamingConventions"&gt;</w:t>
       </w:r>
     </w:p>
     <w:p>
@@ -1914,28 +1331,12 @@
     </w:p>
     <w:p>
       <w:r>
-        <w:t xml:space="preserve">            &lt;property name="</w:t>
-      </w:r>
-      <w:proofErr w:type="spellStart"/>
-      <w:r>
-        <w:t>propertyPattern</w:t>
-      </w:r>
-      <w:proofErr w:type="spellEnd"/>
-      <w:r>
-        <w:t>" value="^[a-z][a-zA-Z0-9]*$" /&gt;</w:t>
-      </w:r>
-    </w:p>
-    <w:p>
-      <w:r>
-        <w:t xml:space="preserve">            &lt;property name="</w:t>
-      </w:r>
-      <w:proofErr w:type="spellStart"/>
-      <w:r>
-        <w:t>staticFinalPattern</w:t>
-      </w:r>
-      <w:proofErr w:type="spellEnd"/>
-      <w:r>
-        <w:t>" value="^[A-Z][A-Z0-9_]*$" /&gt; &lt;!-- For constants --&gt;</w:t>
+        <w:t xml:space="preserve">            &lt;property name="propertyPattern" value="^[a-z][a-zA-Z0-9]*$" /&gt;</w:t>
+      </w:r>
+    </w:p>
+    <w:p>
+      <w:r>
+        <w:t xml:space="preserve">            &lt;property name="staticFinalPattern" value="^[A-Z][A-Z0-9_]*$" /&gt; &lt;!-- For constants --&gt;</w:t>
       </w:r>
     </w:p>
     <w:p>
@@ -1956,15 +1357,7 @@
     </w:p>
     <w:p>
       <w:r>
-        <w:t xml:space="preserve">    &lt;rule ref="category/java/errorprone.xml/</w:t>
-      </w:r>
-      <w:proofErr w:type="spellStart"/>
-      <w:r>
-        <w:t>NullAssignment</w:t>
-      </w:r>
-      <w:proofErr w:type="spellEnd"/>
-      <w:r>
-        <w:t>" /&gt;</w:t>
+        <w:t xml:space="preserve">    &lt;rule ref="category/java/errorprone.xml/NullAssignment" /&gt;</w:t>
       </w:r>
     </w:p>
     <w:p/>
@@ -1975,15 +1368,7 @@
     </w:p>
     <w:p>
       <w:r>
-        <w:t xml:space="preserve">    &lt;rule ref="category/java/errorprone.xml/</w:t>
-      </w:r>
-      <w:proofErr w:type="spellStart"/>
-      <w:r>
-        <w:t>NullDereference</w:t>
-      </w:r>
-      <w:proofErr w:type="spellEnd"/>
-      <w:r>
-        <w:t>" /&gt;</w:t>
+        <w:t xml:space="preserve">    &lt;rule ref="category/java/errorprone.xml/NullDereference" /&gt;</w:t>
       </w:r>
     </w:p>
     <w:p/>
@@ -1994,15 +1379,7 @@
     </w:p>
     <w:p>
       <w:r>
-        <w:t xml:space="preserve">    &lt;rule ref="category/java/errorprone.xml/</w:t>
-      </w:r>
-      <w:proofErr w:type="spellStart"/>
-      <w:r>
-        <w:t>AvoidEmptyCatchBlock</w:t>
-      </w:r>
-      <w:proofErr w:type="spellEnd"/>
-      <w:r>
-        <w:t>" /&gt;</w:t>
+        <w:t xml:space="preserve">    &lt;rule ref="category/java/errorprone.xml/AvoidEmptyCatchBlock" /&gt;</w:t>
       </w:r>
     </w:p>
     <w:p/>
@@ -2013,15 +1390,7 @@
     </w:p>
     <w:p>
       <w:r>
-        <w:t xml:space="preserve">    &lt;rule ref="category/java/errorprone.xml/</w:t>
-      </w:r>
-      <w:proofErr w:type="spellStart"/>
-      <w:r>
-        <w:t>AvoidUsingHardCodedIP</w:t>
-      </w:r>
-      <w:proofErr w:type="spellEnd"/>
-      <w:r>
-        <w:t>" /&gt;</w:t>
+        <w:t xml:space="preserve">    &lt;rule ref="category/java/errorprone.xml/AvoidUsingHardCodedIP" /&gt;</w:t>
       </w:r>
     </w:p>
     <w:p/>
@@ -2032,15 +1401,7 @@
     </w:p>
     <w:p>
       <w:r>
-        <w:t xml:space="preserve">    &lt;rule ref="category/java/errorprone.xml/</w:t>
-      </w:r>
-      <w:proofErr w:type="spellStart"/>
-      <w:r>
-        <w:t>AvoidDuplicateLiterals</w:t>
-      </w:r>
-      <w:proofErr w:type="spellEnd"/>
-      <w:r>
-        <w:t>" /&gt;</w:t>
+        <w:t xml:space="preserve">    &lt;rule ref="category/java/errorprone.xml/AvoidDuplicateLiterals" /&gt;</w:t>
       </w:r>
     </w:p>
     <w:p/>
@@ -2052,15 +1413,7 @@
     <w:p>
       <w:r>
         <w:lastRenderedPageBreak/>
-        <w:t xml:space="preserve">    &lt;rule ref="category/java/codestyle.xml/</w:t>
-      </w:r>
-      <w:proofErr w:type="spellStart"/>
-      <w:r>
-        <w:t>MagicNumber</w:t>
-      </w:r>
-      <w:proofErr w:type="spellEnd"/>
-      <w:r>
-        <w:t>" /&gt;</w:t>
+        <w:t xml:space="preserve">    &lt;rule ref="category/java/codestyle.xml/MagicNumber" /&gt;</w:t>
       </w:r>
     </w:p>
     <w:p/>
@@ -2071,15 +1424,7 @@
     </w:p>
     <w:p>
       <w:r>
-        <w:t xml:space="preserve">    &lt;rule ref="category/java/design.xml/</w:t>
-      </w:r>
-      <w:proofErr w:type="spellStart"/>
-      <w:r>
-        <w:t>AvoidLongParameterList</w:t>
-      </w:r>
-      <w:proofErr w:type="spellEnd"/>
-      <w:r>
-        <w:t>" /&gt;</w:t>
+        <w:t xml:space="preserve">    &lt;rule ref="category/java/design.xml/AvoidLongParameterList" /&gt;</w:t>
       </w:r>
     </w:p>
     <w:p/>
@@ -2090,15 +1435,7 @@
     </w:p>
     <w:p>
       <w:r>
-        <w:t xml:space="preserve">    &lt;rule ref="category/java/bestpractices.xml/</w:t>
-      </w:r>
-      <w:proofErr w:type="spellStart"/>
-      <w:r>
-        <w:t>UnusedPrivateField</w:t>
-      </w:r>
-      <w:proofErr w:type="spellEnd"/>
-      <w:r>
-        <w:t>" /&gt;</w:t>
+        <w:t xml:space="preserve">    &lt;rule ref="category/java/bestpractices.xml/UnusedPrivateField" /&gt;</w:t>
       </w:r>
     </w:p>
     <w:p/>
@@ -2109,15 +1446,7 @@
     </w:p>
     <w:p>
       <w:r>
-        <w:t xml:space="preserve">    &lt;rule ref="category/java/codestyle.xml/</w:t>
-      </w:r>
-      <w:proofErr w:type="spellStart"/>
-      <w:r>
-        <w:t>ControlStatementBraces</w:t>
-      </w:r>
-      <w:proofErr w:type="spellEnd"/>
-      <w:r>
-        <w:t>" /&gt;</w:t>
+        <w:t xml:space="preserve">    &lt;rule ref="category/java/codestyle.xml/ControlStatementBraces" /&gt;</w:t>
       </w:r>
     </w:p>
     <w:p/>
@@ -2128,15 +1457,7 @@
     </w:p>
     <w:p>
       <w:r>
-        <w:t xml:space="preserve">    &lt;rule ref="category/java/bestpractices.xml/</w:t>
-      </w:r>
-      <w:proofErr w:type="spellStart"/>
-      <w:r>
-        <w:t>UseProperEqualsMethod</w:t>
-      </w:r>
-      <w:proofErr w:type="spellEnd"/>
-      <w:r>
-        <w:t>" /&gt;</w:t>
+        <w:t xml:space="preserve">    &lt;rule ref="category/java/bestpractices.xml/UseProperEqualsMethod" /&gt;</w:t>
       </w:r>
     </w:p>
     <w:p/>
@@ -2509,43 +1830,14 @@
       </w:r>
     </w:p>
     <w:p>
-      <w:proofErr w:type="spellStart"/>
-      <w:r>
-        <w:t>pmd</w:t>
-      </w:r>
-      <w:proofErr w:type="spellEnd"/>
-      <w:r>
-        <w:t xml:space="preserve"> -f text -R pmd.xml -d </w:t>
-      </w:r>
-      <w:proofErr w:type="spellStart"/>
-      <w:r>
-        <w:t>src</w:t>
-      </w:r>
-      <w:proofErr w:type="spellEnd"/>
-      <w:r>
-        <w:t>/main/java</w:t>
+      <w:r>
+        <w:t>pmd -f text -R pmd.xml -d src/main/java</w:t>
       </w:r>
     </w:p>
     <w:p>
       <w:r>
         <w:lastRenderedPageBreak/>
-        <w:t xml:space="preserve">This command will </w:t>
-      </w:r>
-      <w:proofErr w:type="spellStart"/>
-      <w:r>
-        <w:t>analyze</w:t>
-      </w:r>
-      <w:proofErr w:type="spellEnd"/>
-      <w:r>
-        <w:t xml:space="preserve"> all Java files in the </w:t>
-      </w:r>
-      <w:proofErr w:type="spellStart"/>
-      <w:r>
-        <w:t>src</w:t>
-      </w:r>
-      <w:proofErr w:type="spellEnd"/>
-      <w:r>
-        <w:t>/main/java directory and report any violations of the specified rules.</w:t>
+        <w:t>This command will analyze all Java files in the src/main/java directory and report any violations of the specified rules.</w:t>
       </w:r>
     </w:p>
     <w:p>
@@ -2557,23 +1849,7 @@
     <w:p/>
     <w:p>
       <w:r>
-        <w:t>Explain about each switch in the given command -</w:t>
-      </w:r>
-      <w:proofErr w:type="spellStart"/>
-      <w:r>
-        <w:t>pmd</w:t>
-      </w:r>
-      <w:proofErr w:type="spellEnd"/>
-      <w:r>
-        <w:t xml:space="preserve"> -f text -R pmd.xml -d </w:t>
-      </w:r>
-      <w:proofErr w:type="spellStart"/>
-      <w:r>
-        <w:t>src</w:t>
-      </w:r>
-      <w:proofErr w:type="spellEnd"/>
-      <w:r>
-        <w:t>/main/java</w:t>
+        <w:t>Explain about each switch in the given command -pmd -f text -R pmd.xml -d src/main/java</w:t>
       </w:r>
     </w:p>
     <w:p>
@@ -2587,21 +1863,8 @@
       </w:r>
     </w:p>
     <w:p>
-      <w:proofErr w:type="spellStart"/>
-      <w:r>
-        <w:t>pmd</w:t>
-      </w:r>
-      <w:proofErr w:type="spellEnd"/>
-      <w:r>
-        <w:t xml:space="preserve"> -f text -R pmd.xml -d </w:t>
-      </w:r>
-      <w:proofErr w:type="spellStart"/>
-      <w:r>
-        <w:t>src</w:t>
-      </w:r>
-      <w:proofErr w:type="spellEnd"/>
-      <w:r>
-        <w:t>/main/java</w:t>
+      <w:r>
+        <w:t>pmd -f text -R pmd.xml -d src/main/java</w:t>
       </w:r>
     </w:p>
     <w:p>
@@ -2626,13 +1889,8 @@
           <w:numId w:val="8"/>
         </w:numPr>
       </w:pPr>
-      <w:proofErr w:type="spellStart"/>
-      <w:r>
-        <w:t>pmd</w:t>
-      </w:r>
-      <w:proofErr w:type="spellEnd"/>
-      <w:r>
-        <w:t>:</w:t>
+      <w:r>
+        <w:t>pmd:</w:t>
       </w:r>
     </w:p>
     <w:p>
@@ -2698,15 +1956,7 @@
         </w:numPr>
       </w:pPr>
       <w:r>
-        <w:t xml:space="preserve">-d </w:t>
-      </w:r>
-      <w:proofErr w:type="spellStart"/>
-      <w:r>
-        <w:t>src</w:t>
-      </w:r>
-      <w:proofErr w:type="spellEnd"/>
-      <w:r>
-        <w:t>/main/java:</w:t>
+        <w:t>-d src/main/java:</w:t>
       </w:r>
     </w:p>
     <w:p>
@@ -2717,39 +1967,7 @@
         </w:numPr>
       </w:pPr>
       <w:r>
-        <w:t xml:space="preserve">The -d switch specifies the directory to be </w:t>
-      </w:r>
-      <w:proofErr w:type="spellStart"/>
-      <w:r>
-        <w:t>analyzed</w:t>
-      </w:r>
-      <w:proofErr w:type="spellEnd"/>
-      <w:r>
-        <w:t xml:space="preserve">. In this case, it is </w:t>
-      </w:r>
-      <w:proofErr w:type="spellStart"/>
-      <w:r>
-        <w:t>src</w:t>
-      </w:r>
-      <w:proofErr w:type="spellEnd"/>
-      <w:r>
-        <w:t xml:space="preserve">/main/java, which means that PMD will </w:t>
-      </w:r>
-      <w:proofErr w:type="spellStart"/>
-      <w:r>
-        <w:t>analyze</w:t>
-      </w:r>
-      <w:proofErr w:type="spellEnd"/>
-      <w:r>
-        <w:t xml:space="preserve"> all the Java files in the </w:t>
-      </w:r>
-      <w:proofErr w:type="spellStart"/>
-      <w:r>
-        <w:t>src</w:t>
-      </w:r>
-      <w:proofErr w:type="spellEnd"/>
-      <w:r>
-        <w:t>/main/java directory and its subdirectories.</w:t>
+        <w:t>The -d switch specifies the directory to be analyzed. In this case, it is src/main/java, which means that PMD will analyze all the Java files in the src/main/java directory and its subdirectories.</w:t>
       </w:r>
     </w:p>
     <w:p>
@@ -2774,13 +1992,8 @@
           <w:numId w:val="9"/>
         </w:numPr>
       </w:pPr>
-      <w:proofErr w:type="spellStart"/>
-      <w:r>
-        <w:t>pmd</w:t>
-      </w:r>
-      <w:proofErr w:type="spellEnd"/>
-      <w:r>
-        <w:t>: Invokes the PMD tool.</w:t>
+      <w:r>
+        <w:t>pmd: Invokes the PMD tool.</w:t>
       </w:r>
     </w:p>
     <w:p>
@@ -2813,36 +2026,473 @@
         </w:numPr>
       </w:pPr>
       <w:r>
-        <w:t xml:space="preserve">-d </w:t>
-      </w:r>
-      <w:proofErr w:type="spellStart"/>
-      <w:r>
-        <w:t>src</w:t>
-      </w:r>
-      <w:proofErr w:type="spellEnd"/>
-      <w:r>
-        <w:t xml:space="preserve">/main/java: </w:t>
-      </w:r>
-      <w:proofErr w:type="spellStart"/>
-      <w:r>
-        <w:t>Analyzes</w:t>
-      </w:r>
-      <w:proofErr w:type="spellEnd"/>
-      <w:r>
-        <w:t xml:space="preserve"> the Java files in the specified directory (</w:t>
-      </w:r>
-      <w:proofErr w:type="spellStart"/>
-      <w:r>
-        <w:t>src</w:t>
-      </w:r>
-      <w:proofErr w:type="spellEnd"/>
-      <w:r>
-        <w:t>/main/java).</w:t>
+        <w:t>-d src/main/java: Analyzes the Java files in the specified directory (src/main/java).</w:t>
       </w:r>
     </w:p>
     <w:p>
       <w:r>
         <w:t>This command will run PMD with the specified rules and output the results in plain text format.</w:t>
+      </w:r>
+    </w:p>
+    <w:p/>
+    <w:p/>
+    <w:p/>
+    <w:p>
+      <w:r>
+        <w:t>Does PMD support javascript validations .</w:t>
+      </w:r>
+    </w:p>
+    <w:p>
+      <w:r>
+        <w:t>Yes, PMD does support JavaScript validations! PMD can analyze JavaScript code using the Rhino engine for parsing and supports both PMD rules and Copy-Paste-Detection (CPD) for JavaScript2. This means you can use PMD to enforce coding standards, detect potential issues, and identify duplicate code in JavaScript files.</w:t>
+      </w:r>
+    </w:p>
+    <w:p>
+      <w:r>
+        <w:t>Would you like to know more about configuring PMD for JavaScript or need help with something else?</w:t>
+      </w:r>
+    </w:p>
+    <w:p>
+      <w:r>
+        <w:t>Yes Please share details on what it requires to validate javascript code</w:t>
+      </w:r>
+    </w:p>
+    <w:p>
+      <w:r>
+        <w:lastRenderedPageBreak/>
+        <w:t>To validate JavaScript code using PMD, you need to configure PMD to include JavaScript rules. Here's what you need to do:</w:t>
+      </w:r>
+    </w:p>
+    <w:p>
+      <w:pPr>
+        <w:numPr>
+          <w:ilvl w:val="0"/>
+          <w:numId w:val="10"/>
+        </w:numPr>
+      </w:pPr>
+      <w:r>
+        <w:rPr>
+          <w:b/>
+          <w:bCs/>
+        </w:rPr>
+        <w:t>Ensure PMD Installation</w:t>
+      </w:r>
+      <w:r>
+        <w:t>: Make sure you have PMD installed on your system. You can download it from the official PMD website.</w:t>
+      </w:r>
+    </w:p>
+    <w:p>
+      <w:pPr>
+        <w:numPr>
+          <w:ilvl w:val="0"/>
+          <w:numId w:val="10"/>
+        </w:numPr>
+      </w:pPr>
+      <w:r>
+        <w:rPr>
+          <w:b/>
+          <w:bCs/>
+        </w:rPr>
+        <w:t>Create a Configuration File</w:t>
+      </w:r>
+      <w:r>
+        <w:t>: Create a configuration file named pmd.xml to specify the JavaScript rules you want to enforce. Below is an example configuration file for JavaScript:</w:t>
+      </w:r>
+    </w:p>
+    <w:p>
+      <w:r>
+        <w:t>xml</w:t>
+      </w:r>
+    </w:p>
+    <w:p>
+      <w:r>
+        <w:t>&lt;?xml version="1.0" encoding="UTF-8"?&gt;</w:t>
+      </w:r>
+    </w:p>
+    <w:p>
+      <w:r>
+        <w:t>&lt;ruleset name="JavaScript Best Practices" xmlns="http://pmd.sourceforge.net/ruleset/2.0.0"&gt;</w:t>
+      </w:r>
+    </w:p>
+    <w:p>
+      <w:r>
+        <w:t xml:space="preserve">    &lt;description&gt;Enforces JavaScript best practices and common coding standards.&lt;/description&gt;</w:t>
+      </w:r>
+    </w:p>
+    <w:p/>
+    <w:p>
+      <w:r>
+        <w:t xml:space="preserve">    &lt;!-- Basic JavaScript Rules --&gt;</w:t>
+      </w:r>
+    </w:p>
+    <w:p>
+      <w:r>
+        <w:t xml:space="preserve">    &lt;rule ref="category/javascript/basic.xml"&gt;</w:t>
+      </w:r>
+    </w:p>
+    <w:p>
+      <w:r>
+        <w:t xml:space="preserve">        &lt;exclude name="JSLint" /&gt;</w:t>
+      </w:r>
+    </w:p>
+    <w:p>
+      <w:r>
+        <w:t xml:space="preserve">    &lt;/rule&gt;</w:t>
+      </w:r>
+    </w:p>
+    <w:p/>
+    <w:p>
+      <w:r>
+        <w:t xml:space="preserve">    &lt;!-- Code Size JavaScript Rules --&gt;</w:t>
+      </w:r>
+    </w:p>
+    <w:p>
+      <w:r>
+        <w:t xml:space="preserve">    &lt;rule ref="category/javascript/codesize.xml" /&gt;</w:t>
+      </w:r>
+    </w:p>
+    <w:p/>
+    <w:p>
+      <w:r>
+        <w:t xml:space="preserve">    &lt;!-- Design JavaScript Rules --&gt;</w:t>
+      </w:r>
+    </w:p>
+    <w:p>
+      <w:r>
+        <w:t xml:space="preserve">    &lt;rule ref="category/javascript/design.xml" /&gt;</w:t>
+      </w:r>
+    </w:p>
+    <w:p/>
+    <w:p>
+      <w:r>
+        <w:t xml:space="preserve">    &lt;!-- Error Prone JavaScript Rules --&gt;</w:t>
+      </w:r>
+    </w:p>
+    <w:p>
+      <w:r>
+        <w:t xml:space="preserve">    &lt;rule ref="category/javascript/errorprone.xml" /&gt;</w:t>
+      </w:r>
+    </w:p>
+    <w:p/>
+    <w:p>
+      <w:r>
+        <w:t xml:space="preserve">    &lt;!-- Unused Code JavaScript Rules --&gt;</w:t>
+      </w:r>
+    </w:p>
+    <w:p>
+      <w:r>
+        <w:t xml:space="preserve">    &lt;rule ref="category/javascript/unusedcode.xml" /&gt;</w:t>
+      </w:r>
+    </w:p>
+    <w:p>
+      <w:r>
+        <w:t>&lt;/ruleset&gt;</w:t>
+      </w:r>
+    </w:p>
+    <w:p>
+      <w:pPr>
+        <w:numPr>
+          <w:ilvl w:val="0"/>
+          <w:numId w:val="11"/>
+        </w:numPr>
+      </w:pPr>
+      <w:r>
+        <w:rPr>
+          <w:b/>
+          <w:bCs/>
+        </w:rPr>
+        <w:t>Run PMD on JavaScript Files</w:t>
+      </w:r>
+      <w:r>
+        <w:t>: Use the command line to run PMD with your configuration file on the JavaScript files. Here's the command:</w:t>
+      </w:r>
+    </w:p>
+    <w:p>
+      <w:r>
+        <w:t>bash</w:t>
+      </w:r>
+    </w:p>
+    <w:p>
+      <w:r>
+        <w:t>pmd -d path/to/your/javascript/files -f text -R pmd.xml</w:t>
+      </w:r>
+    </w:p>
+    <w:p>
+      <w:pPr>
+        <w:rPr>
+          <w:b/>
+          <w:bCs/>
+        </w:rPr>
+      </w:pPr>
+      <w:r>
+        <w:rPr>
+          <w:b/>
+          <w:bCs/>
+        </w:rPr>
+        <w:t>Explanation:</w:t>
+      </w:r>
+    </w:p>
+    <w:p>
+      <w:pPr>
+        <w:numPr>
+          <w:ilvl w:val="0"/>
+          <w:numId w:val="12"/>
+        </w:numPr>
+      </w:pPr>
+      <w:r>
+        <w:rPr>
+          <w:b/>
+          <w:bCs/>
+        </w:rPr>
+        <w:t>Basic JavaScript Rules</w:t>
+      </w:r>
+      <w:r>
+        <w:t>: These rules cover basic JavaScript syntax and structure. The example excludes the JSLint rule, but you can include it if needed.</w:t>
+      </w:r>
+    </w:p>
+    <w:p>
+      <w:pPr>
+        <w:numPr>
+          <w:ilvl w:val="0"/>
+          <w:numId w:val="12"/>
+        </w:numPr>
+      </w:pPr>
+      <w:r>
+        <w:rPr>
+          <w:b/>
+          <w:bCs/>
+        </w:rPr>
+        <w:t>Code Size JavaScript Rules</w:t>
+      </w:r>
+      <w:r>
+        <w:t>: These rules help manage the size of your code by identifying long functions, large files, etc.</w:t>
+      </w:r>
+    </w:p>
+    <w:p>
+      <w:pPr>
+        <w:numPr>
+          <w:ilvl w:val="0"/>
+          <w:numId w:val="12"/>
+        </w:numPr>
+      </w:pPr>
+      <w:r>
+        <w:rPr>
+          <w:b/>
+          <w:bCs/>
+        </w:rPr>
+        <w:t>Design JavaScript Rules</w:t>
+      </w:r>
+      <w:r>
+        <w:t>: These rules enforce good design practices, such as avoiding duplicate code and ensuring proper code structure.</w:t>
+      </w:r>
+    </w:p>
+    <w:p>
+      <w:pPr>
+        <w:numPr>
+          <w:ilvl w:val="0"/>
+          <w:numId w:val="12"/>
+        </w:numPr>
+      </w:pPr>
+      <w:r>
+        <w:rPr>
+          <w:b/>
+          <w:bCs/>
+        </w:rPr>
+        <w:t>Error Prone JavaScript Rules</w:t>
+      </w:r>
+      <w:r>
+        <w:t>: These rules help detect common errors and potential issues in your JavaScript code, such as unused variables and potential null dereferences.</w:t>
+      </w:r>
+    </w:p>
+    <w:p>
+      <w:pPr>
+        <w:numPr>
+          <w:ilvl w:val="0"/>
+          <w:numId w:val="12"/>
+        </w:numPr>
+      </w:pPr>
+      <w:r>
+        <w:rPr>
+          <w:b/>
+          <w:bCs/>
+        </w:rPr>
+        <w:t>Unused Code JavaScript Rules</w:t>
+      </w:r>
+      <w:r>
+        <w:t>: These rules identify code that is declared but not used, helping to clean up your codebase.</w:t>
+      </w:r>
+    </w:p>
+    <w:p>
+      <w:r>
+        <w:lastRenderedPageBreak/>
+        <w:t>By setting up PMD with these configurations, you can enforce best practices and coding standards for your JavaScript code.</w:t>
+      </w:r>
+    </w:p>
+    <w:p>
+      <w:r>
+        <w:t>If you have any specific rules or checks you would like to add, let me know and I can help you configure them!</w:t>
+      </w:r>
+    </w:p>
+    <w:p>
+      <w:r>
+        <w:t>Does the same PMD jar support both Java and Javascript coding standards</w:t>
+      </w:r>
+    </w:p>
+    <w:p>
+      <w:r>
+        <w:t>Yes, the same PMD JAR file supports both Java and JavaScript coding standards. PMD is designed to be a versatile and extensible tool that can analyze multiple programming languages, including Java and JavaScript, using a single installation.</w:t>
+      </w:r>
+    </w:p>
+    <w:p>
+      <w:r>
+        <w:t>When you download and install PMD, it comes with built-in rules for various languages, and you can configure the rulesets for each language in the pmd.xml configuration file.</w:t>
+      </w:r>
+    </w:p>
+    <w:p>
+      <w:r>
+        <w:t>By including the appropriate rulesets for Java and JavaScript in your configuration file, you can run PMD to validate code for both languages.</w:t>
+      </w:r>
+    </w:p>
+    <w:p>
+      <w:r>
+        <w:t>Here's an example pmd.xml configuration file that includes rules for both Java and JavaScript:</w:t>
+      </w:r>
+    </w:p>
+    <w:p>
+      <w:r>
+        <w:t>xml</w:t>
+      </w:r>
+    </w:p>
+    <w:p>
+      <w:r>
+        <w:t>&lt;?xml version="1.0" encoding="UTF-8"?&gt;</w:t>
+      </w:r>
+    </w:p>
+    <w:p>
+      <w:r>
+        <w:t>&lt;ruleset name="Java and JavaScript Best Practices" xmlns="http://pmd.sourceforge.net/ruleset/2.0.0"&gt;</w:t>
+      </w:r>
+    </w:p>
+    <w:p>
+      <w:r>
+        <w:t xml:space="preserve">    &lt;description&gt;Enforces best practices and common coding standards for Java and JavaScript.&lt;/description&gt;</w:t>
+      </w:r>
+    </w:p>
+    <w:p/>
+    <w:p>
+      <w:r>
+        <w:t xml:space="preserve">    &lt;!-- Java Rules --&gt;</w:t>
+      </w:r>
+    </w:p>
+    <w:p>
+      <w:r>
+        <w:t xml:space="preserve">    &lt;rule ref="category/java/codestyle.xml" /&gt;</w:t>
+      </w:r>
+    </w:p>
+    <w:p>
+      <w:r>
+        <w:t xml:space="preserve">    &lt;rule ref="category/java/errorprone.xml" /&gt;</w:t>
+      </w:r>
+    </w:p>
+    <w:p>
+      <w:r>
+        <w:t xml:space="preserve">    &lt;rule ref="category/java/bestpractices.xml" /&gt;</w:t>
+      </w:r>
+    </w:p>
+    <w:p>
+      <w:r>
+        <w:t xml:space="preserve">    &lt;rule ref="category/java/design.xml" /&gt;</w:t>
+      </w:r>
+    </w:p>
+    <w:p>
+      <w:r>
+        <w:t xml:space="preserve">    &lt;rule ref="category/java/codesize.xml" /&gt;</w:t>
+      </w:r>
+    </w:p>
+    <w:p/>
+    <w:p>
+      <w:r>
+        <w:t xml:space="preserve">    &lt;!-- JavaScript Rules --&gt;</w:t>
+      </w:r>
+    </w:p>
+    <w:p>
+      <w:r>
+        <w:t xml:space="preserve">    &lt;rule ref="category/javascript/basic.xml"&gt;</w:t>
+      </w:r>
+    </w:p>
+    <w:p>
+      <w:r>
+        <w:t xml:space="preserve">        &lt;exclude name="JSLint" /&gt;</w:t>
+      </w:r>
+    </w:p>
+    <w:p>
+      <w:r>
+        <w:t xml:space="preserve">    &lt;/rule&gt;</w:t>
+      </w:r>
+    </w:p>
+    <w:p>
+      <w:r>
+        <w:t xml:space="preserve">    &lt;rule ref="category/javascript/codesize.xml" /&gt;</w:t>
+      </w:r>
+    </w:p>
+    <w:p>
+      <w:r>
+        <w:t xml:space="preserve">    &lt;rule ref="category/javascript/design.xml" /&gt;</w:t>
+      </w:r>
+    </w:p>
+    <w:p>
+      <w:r>
+        <w:t xml:space="preserve">    &lt;rule ref="category/javascript/errorprone.xml" /&gt;</w:t>
+      </w:r>
+    </w:p>
+    <w:p>
+      <w:r>
+        <w:t xml:space="preserve">    &lt;rule ref="category/javascript/unusedcode.xml" /&gt;</w:t>
+      </w:r>
+    </w:p>
+    <w:p>
+      <w:r>
+        <w:t>&lt;/ruleset&gt;</w:t>
+      </w:r>
+    </w:p>
+    <w:p>
+      <w:pPr>
+        <w:rPr>
+          <w:b/>
+          <w:bCs/>
+        </w:rPr>
+      </w:pPr>
+      <w:r>
+        <w:rPr>
+          <w:b/>
+          <w:bCs/>
+        </w:rPr>
+        <w:t>Running PMD:</w:t>
+      </w:r>
+    </w:p>
+    <w:p>
+      <w:r>
+        <w:t>To run PMD with the above configuration, use the following command:</w:t>
+      </w:r>
+    </w:p>
+    <w:p>
+      <w:r>
+        <w:t>bash</w:t>
+      </w:r>
+    </w:p>
+    <w:p>
+      <w:r>
+        <w:t>pmd -d path/to/your/code -f text -R pmd.xml</w:t>
+      </w:r>
+    </w:p>
+    <w:p>
+      <w:r>
+        <w:t>This command will analyze all the code in the specified directory, applying both Java and JavaScript rules as defined in the configuration file.</w:t>
+      </w:r>
+    </w:p>
+    <w:p>
+      <w:r>
+        <w:t>Feel free to ask if you have any more questions or need further assistance!</w:t>
       </w:r>
     </w:p>
     <w:p/>
@@ -3355,6 +3005,119 @@
     </w:lvl>
   </w:abstractNum>
   <w:abstractNum w:abstractNumId="4" w15:restartNumberingAfterBreak="0">
+    <w:nsid w:val="4C1E65CB"/>
+    <w:multiLevelType w:val="multilevel"/>
+    <w:tmpl w:val="B20C161E"/>
+    <w:lvl w:ilvl="0">
+      <w:start w:val="1"/>
+      <w:numFmt w:val="decimal"/>
+      <w:lvlText w:val="%1."/>
+      <w:lvlJc w:val="left"/>
+      <w:pPr>
+        <w:tabs>
+          <w:tab w:val="num" w:pos="720"/>
+        </w:tabs>
+        <w:ind w:left="720" w:hanging="360"/>
+      </w:pPr>
+    </w:lvl>
+    <w:lvl w:ilvl="1" w:tentative="1">
+      <w:start w:val="1"/>
+      <w:numFmt w:val="decimal"/>
+      <w:lvlText w:val="%2."/>
+      <w:lvlJc w:val="left"/>
+      <w:pPr>
+        <w:tabs>
+          <w:tab w:val="num" w:pos="1440"/>
+        </w:tabs>
+        <w:ind w:left="1440" w:hanging="360"/>
+      </w:pPr>
+    </w:lvl>
+    <w:lvl w:ilvl="2" w:tentative="1">
+      <w:start w:val="1"/>
+      <w:numFmt w:val="decimal"/>
+      <w:lvlText w:val="%3."/>
+      <w:lvlJc w:val="left"/>
+      <w:pPr>
+        <w:tabs>
+          <w:tab w:val="num" w:pos="2160"/>
+        </w:tabs>
+        <w:ind w:left="2160" w:hanging="360"/>
+      </w:pPr>
+    </w:lvl>
+    <w:lvl w:ilvl="3" w:tentative="1">
+      <w:start w:val="1"/>
+      <w:numFmt w:val="decimal"/>
+      <w:lvlText w:val="%4."/>
+      <w:lvlJc w:val="left"/>
+      <w:pPr>
+        <w:tabs>
+          <w:tab w:val="num" w:pos="2880"/>
+        </w:tabs>
+        <w:ind w:left="2880" w:hanging="360"/>
+      </w:pPr>
+    </w:lvl>
+    <w:lvl w:ilvl="4" w:tentative="1">
+      <w:start w:val="1"/>
+      <w:numFmt w:val="decimal"/>
+      <w:lvlText w:val="%5."/>
+      <w:lvlJc w:val="left"/>
+      <w:pPr>
+        <w:tabs>
+          <w:tab w:val="num" w:pos="3600"/>
+        </w:tabs>
+        <w:ind w:left="3600" w:hanging="360"/>
+      </w:pPr>
+    </w:lvl>
+    <w:lvl w:ilvl="5" w:tentative="1">
+      <w:start w:val="1"/>
+      <w:numFmt w:val="decimal"/>
+      <w:lvlText w:val="%6."/>
+      <w:lvlJc w:val="left"/>
+      <w:pPr>
+        <w:tabs>
+          <w:tab w:val="num" w:pos="4320"/>
+        </w:tabs>
+        <w:ind w:left="4320" w:hanging="360"/>
+      </w:pPr>
+    </w:lvl>
+    <w:lvl w:ilvl="6" w:tentative="1">
+      <w:start w:val="1"/>
+      <w:numFmt w:val="decimal"/>
+      <w:lvlText w:val="%7."/>
+      <w:lvlJc w:val="left"/>
+      <w:pPr>
+        <w:tabs>
+          <w:tab w:val="num" w:pos="5040"/>
+        </w:tabs>
+        <w:ind w:left="5040" w:hanging="360"/>
+      </w:pPr>
+    </w:lvl>
+    <w:lvl w:ilvl="7" w:tentative="1">
+      <w:start w:val="1"/>
+      <w:numFmt w:val="decimal"/>
+      <w:lvlText w:val="%8."/>
+      <w:lvlJc w:val="left"/>
+      <w:pPr>
+        <w:tabs>
+          <w:tab w:val="num" w:pos="5760"/>
+        </w:tabs>
+        <w:ind w:left="5760" w:hanging="360"/>
+      </w:pPr>
+    </w:lvl>
+    <w:lvl w:ilvl="8" w:tentative="1">
+      <w:start w:val="1"/>
+      <w:numFmt w:val="decimal"/>
+      <w:lvlText w:val="%9."/>
+      <w:lvlJc w:val="left"/>
+      <w:pPr>
+        <w:tabs>
+          <w:tab w:val="num" w:pos="6480"/>
+        </w:tabs>
+        <w:ind w:left="6480" w:hanging="360"/>
+      </w:pPr>
+    </w:lvl>
+  </w:abstractNum>
+  <w:abstractNum w:abstractNumId="5" w15:restartNumberingAfterBreak="0">
     <w:nsid w:val="4C73289C"/>
     <w:multiLevelType w:val="multilevel"/>
     <w:tmpl w:val="1FE61B8E"/>
@@ -3467,7 +3230,7 @@
       </w:pPr>
     </w:lvl>
   </w:abstractNum>
-  <w:abstractNum w:abstractNumId="5" w15:restartNumberingAfterBreak="0">
+  <w:abstractNum w:abstractNumId="6" w15:restartNumberingAfterBreak="0">
     <w:nsid w:val="511008AE"/>
     <w:multiLevelType w:val="multilevel"/>
     <w:tmpl w:val="74461436"/>
@@ -3584,7 +3347,120 @@
       </w:pPr>
     </w:lvl>
   </w:abstractNum>
-  <w:abstractNum w:abstractNumId="6" w15:restartNumberingAfterBreak="0">
+  <w:abstractNum w:abstractNumId="7" w15:restartNumberingAfterBreak="0">
+    <w:nsid w:val="512710F9"/>
+    <w:multiLevelType w:val="multilevel"/>
+    <w:tmpl w:val="C6B45AAE"/>
+    <w:lvl w:ilvl="0">
+      <w:start w:val="3"/>
+      <w:numFmt w:val="decimal"/>
+      <w:lvlText w:val="%1."/>
+      <w:lvlJc w:val="left"/>
+      <w:pPr>
+        <w:tabs>
+          <w:tab w:val="num" w:pos="720"/>
+        </w:tabs>
+        <w:ind w:left="720" w:hanging="360"/>
+      </w:pPr>
+    </w:lvl>
+    <w:lvl w:ilvl="1" w:tentative="1">
+      <w:start w:val="1"/>
+      <w:numFmt w:val="decimal"/>
+      <w:lvlText w:val="%2."/>
+      <w:lvlJc w:val="left"/>
+      <w:pPr>
+        <w:tabs>
+          <w:tab w:val="num" w:pos="1440"/>
+        </w:tabs>
+        <w:ind w:left="1440" w:hanging="360"/>
+      </w:pPr>
+    </w:lvl>
+    <w:lvl w:ilvl="2" w:tentative="1">
+      <w:start w:val="1"/>
+      <w:numFmt w:val="decimal"/>
+      <w:lvlText w:val="%3."/>
+      <w:lvlJc w:val="left"/>
+      <w:pPr>
+        <w:tabs>
+          <w:tab w:val="num" w:pos="2160"/>
+        </w:tabs>
+        <w:ind w:left="2160" w:hanging="360"/>
+      </w:pPr>
+    </w:lvl>
+    <w:lvl w:ilvl="3" w:tentative="1">
+      <w:start w:val="1"/>
+      <w:numFmt w:val="decimal"/>
+      <w:lvlText w:val="%4."/>
+      <w:lvlJc w:val="left"/>
+      <w:pPr>
+        <w:tabs>
+          <w:tab w:val="num" w:pos="2880"/>
+        </w:tabs>
+        <w:ind w:left="2880" w:hanging="360"/>
+      </w:pPr>
+    </w:lvl>
+    <w:lvl w:ilvl="4" w:tentative="1">
+      <w:start w:val="1"/>
+      <w:numFmt w:val="decimal"/>
+      <w:lvlText w:val="%5."/>
+      <w:lvlJc w:val="left"/>
+      <w:pPr>
+        <w:tabs>
+          <w:tab w:val="num" w:pos="3600"/>
+        </w:tabs>
+        <w:ind w:left="3600" w:hanging="360"/>
+      </w:pPr>
+    </w:lvl>
+    <w:lvl w:ilvl="5" w:tentative="1">
+      <w:start w:val="1"/>
+      <w:numFmt w:val="decimal"/>
+      <w:lvlText w:val="%6."/>
+      <w:lvlJc w:val="left"/>
+      <w:pPr>
+        <w:tabs>
+          <w:tab w:val="num" w:pos="4320"/>
+        </w:tabs>
+        <w:ind w:left="4320" w:hanging="360"/>
+      </w:pPr>
+    </w:lvl>
+    <w:lvl w:ilvl="6" w:tentative="1">
+      <w:start w:val="1"/>
+      <w:numFmt w:val="decimal"/>
+      <w:lvlText w:val="%7."/>
+      <w:lvlJc w:val="left"/>
+      <w:pPr>
+        <w:tabs>
+          <w:tab w:val="num" w:pos="5040"/>
+        </w:tabs>
+        <w:ind w:left="5040" w:hanging="360"/>
+      </w:pPr>
+    </w:lvl>
+    <w:lvl w:ilvl="7" w:tentative="1">
+      <w:start w:val="1"/>
+      <w:numFmt w:val="decimal"/>
+      <w:lvlText w:val="%8."/>
+      <w:lvlJc w:val="left"/>
+      <w:pPr>
+        <w:tabs>
+          <w:tab w:val="num" w:pos="5760"/>
+        </w:tabs>
+        <w:ind w:left="5760" w:hanging="360"/>
+      </w:pPr>
+    </w:lvl>
+    <w:lvl w:ilvl="8" w:tentative="1">
+      <w:start w:val="1"/>
+      <w:numFmt w:val="decimal"/>
+      <w:lvlText w:val="%9."/>
+      <w:lvlJc w:val="left"/>
+      <w:pPr>
+        <w:tabs>
+          <w:tab w:val="num" w:pos="6480"/>
+        </w:tabs>
+        <w:ind w:left="6480" w:hanging="360"/>
+      </w:pPr>
+    </w:lvl>
+  </w:abstractNum>
+  <w:abstractNum w:abstractNumId="8" w15:restartNumberingAfterBreak="0">
     <w:nsid w:val="54CF4532"/>
     <w:multiLevelType w:val="multilevel"/>
     <w:tmpl w:val="C254CAA6"/>
@@ -3697,7 +3573,7 @@
       </w:pPr>
     </w:lvl>
   </w:abstractNum>
-  <w:abstractNum w:abstractNumId="7" w15:restartNumberingAfterBreak="0">
+  <w:abstractNum w:abstractNumId="9" w15:restartNumberingAfterBreak="0">
     <w:nsid w:val="5DEB3E10"/>
     <w:multiLevelType w:val="multilevel"/>
     <w:tmpl w:val="75DE5D12"/>
@@ -3814,7 +3690,7 @@
       </w:pPr>
     </w:lvl>
   </w:abstractNum>
-  <w:abstractNum w:abstractNumId="8" w15:restartNumberingAfterBreak="0">
+  <w:abstractNum w:abstractNumId="10" w15:restartNumberingAfterBreak="0">
     <w:nsid w:val="65A40BEA"/>
     <w:multiLevelType w:val="multilevel"/>
     <w:tmpl w:val="6E94996E"/>
@@ -3961,34 +3837,156 @@
         <w:rFonts w:ascii="Wingdings" w:hAnsi="Wingdings" w:hint="default"/>
         <w:sz w:val="20"/>
       </w:rPr>
+    </w:lvl>
+  </w:abstractNum>
+  <w:abstractNum w:abstractNumId="11" w15:restartNumberingAfterBreak="0">
+    <w:nsid w:val="6FE03732"/>
+    <w:multiLevelType w:val="multilevel"/>
+    <w:tmpl w:val="6054FEBC"/>
+    <w:lvl w:ilvl="0">
+      <w:start w:val="1"/>
+      <w:numFmt w:val="decimal"/>
+      <w:lvlText w:val="%1."/>
+      <w:lvlJc w:val="left"/>
+      <w:pPr>
+        <w:tabs>
+          <w:tab w:val="num" w:pos="720"/>
+        </w:tabs>
+        <w:ind w:left="720" w:hanging="360"/>
+      </w:pPr>
+    </w:lvl>
+    <w:lvl w:ilvl="1" w:tentative="1">
+      <w:start w:val="1"/>
+      <w:numFmt w:val="decimal"/>
+      <w:lvlText w:val="%2."/>
+      <w:lvlJc w:val="left"/>
+      <w:pPr>
+        <w:tabs>
+          <w:tab w:val="num" w:pos="1440"/>
+        </w:tabs>
+        <w:ind w:left="1440" w:hanging="360"/>
+      </w:pPr>
+    </w:lvl>
+    <w:lvl w:ilvl="2" w:tentative="1">
+      <w:start w:val="1"/>
+      <w:numFmt w:val="decimal"/>
+      <w:lvlText w:val="%3."/>
+      <w:lvlJc w:val="left"/>
+      <w:pPr>
+        <w:tabs>
+          <w:tab w:val="num" w:pos="2160"/>
+        </w:tabs>
+        <w:ind w:left="2160" w:hanging="360"/>
+      </w:pPr>
+    </w:lvl>
+    <w:lvl w:ilvl="3" w:tentative="1">
+      <w:start w:val="1"/>
+      <w:numFmt w:val="decimal"/>
+      <w:lvlText w:val="%4."/>
+      <w:lvlJc w:val="left"/>
+      <w:pPr>
+        <w:tabs>
+          <w:tab w:val="num" w:pos="2880"/>
+        </w:tabs>
+        <w:ind w:left="2880" w:hanging="360"/>
+      </w:pPr>
+    </w:lvl>
+    <w:lvl w:ilvl="4" w:tentative="1">
+      <w:start w:val="1"/>
+      <w:numFmt w:val="decimal"/>
+      <w:lvlText w:val="%5."/>
+      <w:lvlJc w:val="left"/>
+      <w:pPr>
+        <w:tabs>
+          <w:tab w:val="num" w:pos="3600"/>
+        </w:tabs>
+        <w:ind w:left="3600" w:hanging="360"/>
+      </w:pPr>
+    </w:lvl>
+    <w:lvl w:ilvl="5" w:tentative="1">
+      <w:start w:val="1"/>
+      <w:numFmt w:val="decimal"/>
+      <w:lvlText w:val="%6."/>
+      <w:lvlJc w:val="left"/>
+      <w:pPr>
+        <w:tabs>
+          <w:tab w:val="num" w:pos="4320"/>
+        </w:tabs>
+        <w:ind w:left="4320" w:hanging="360"/>
+      </w:pPr>
+    </w:lvl>
+    <w:lvl w:ilvl="6" w:tentative="1">
+      <w:start w:val="1"/>
+      <w:numFmt w:val="decimal"/>
+      <w:lvlText w:val="%7."/>
+      <w:lvlJc w:val="left"/>
+      <w:pPr>
+        <w:tabs>
+          <w:tab w:val="num" w:pos="5040"/>
+        </w:tabs>
+        <w:ind w:left="5040" w:hanging="360"/>
+      </w:pPr>
+    </w:lvl>
+    <w:lvl w:ilvl="7" w:tentative="1">
+      <w:start w:val="1"/>
+      <w:numFmt w:val="decimal"/>
+      <w:lvlText w:val="%8."/>
+      <w:lvlJc w:val="left"/>
+      <w:pPr>
+        <w:tabs>
+          <w:tab w:val="num" w:pos="5760"/>
+        </w:tabs>
+        <w:ind w:left="5760" w:hanging="360"/>
+      </w:pPr>
+    </w:lvl>
+    <w:lvl w:ilvl="8" w:tentative="1">
+      <w:start w:val="1"/>
+      <w:numFmt w:val="decimal"/>
+      <w:lvlText w:val="%9."/>
+      <w:lvlJc w:val="left"/>
+      <w:pPr>
+        <w:tabs>
+          <w:tab w:val="num" w:pos="6480"/>
+        </w:tabs>
+        <w:ind w:left="6480" w:hanging="360"/>
+      </w:pPr>
     </w:lvl>
   </w:abstractNum>
   <w:num w:numId="1" w16cid:durableId="957684226">
     <w:abstractNumId w:val="2"/>
   </w:num>
   <w:num w:numId="2" w16cid:durableId="1535536890">
-    <w:abstractNumId w:val="6"/>
+    <w:abstractNumId w:val="8"/>
   </w:num>
   <w:num w:numId="3" w16cid:durableId="1227228644">
-    <w:abstractNumId w:val="4"/>
+    <w:abstractNumId w:val="5"/>
   </w:num>
   <w:num w:numId="4" w16cid:durableId="1620335213">
-    <w:abstractNumId w:val="8"/>
+    <w:abstractNumId w:val="10"/>
   </w:num>
   <w:num w:numId="5" w16cid:durableId="968365005">
     <w:abstractNumId w:val="0"/>
   </w:num>
   <w:num w:numId="6" w16cid:durableId="1275018602">
-    <w:abstractNumId w:val="5"/>
+    <w:abstractNumId w:val="6"/>
   </w:num>
   <w:num w:numId="7" w16cid:durableId="1422216483">
     <w:abstractNumId w:val="1"/>
   </w:num>
   <w:num w:numId="8" w16cid:durableId="86584948">
-    <w:abstractNumId w:val="7"/>
+    <w:abstractNumId w:val="9"/>
   </w:num>
   <w:num w:numId="9" w16cid:durableId="1692485247">
     <w:abstractNumId w:val="3"/>
+  </w:num>
+  <w:num w:numId="10" w16cid:durableId="242690544">
+    <w:abstractNumId w:val="11"/>
+  </w:num>
+  <w:num w:numId="11" w16cid:durableId="819232184">
+    <w:abstractNumId w:val="7"/>
+  </w:num>
+  <w:num w:numId="12" w16cid:durableId="2013028795">
+    <w:abstractNumId w:val="4"/>
   </w:num>
 </w:numbering>
 </file>

</xml_diff>

<commit_message>
Updated PMD Rules Document
</commit_message>
<xml_diff>
--- a/Python/PMDRulesForGoodCodingPractice.docx
+++ b/Python/PMDRulesForGoodCodingPractice.docx
@@ -9,7 +9,15 @@
     </w:p>
     <w:p>
       <w:r>
-        <w:t>Given a scenario to validate Java classname and method names using PMD static code analysis , how to configure the rule</w:t>
+        <w:t xml:space="preserve">Given a scenario to validate Java </w:t>
+      </w:r>
+      <w:proofErr w:type="spellStart"/>
+      <w:r>
+        <w:t>classname</w:t>
+      </w:r>
+      <w:proofErr w:type="spellEnd"/>
+      <w:r>
+        <w:t xml:space="preserve"> and method names using PMD static code analysis , how to configure the rule</w:t>
       </w:r>
     </w:p>
     <w:p>
@@ -83,7 +91,15 @@
     </w:p>
     <w:p>
       <w:r>
-        <w:t>&lt;ruleset name="My Ruleset" xmlns="http://pmd.sourceforge.net/ruleset/2.0.0"&gt;</w:t>
+        <w:t xml:space="preserve">&lt;ruleset name="My Ruleset" </w:t>
+      </w:r>
+      <w:proofErr w:type="spellStart"/>
+      <w:r>
+        <w:t>xmlns</w:t>
+      </w:r>
+      <w:proofErr w:type="spellEnd"/>
+      <w:r>
+        <w:t>="http://pmd.sourceforge.net/ruleset/2.0.0"&gt;</w:t>
       </w:r>
     </w:p>
     <w:p>
@@ -103,7 +119,15 @@
     </w:p>
     <w:p>
       <w:r>
-        <w:t xml:space="preserve">    &lt;rule ref="category/java/codestyle.xml/ClassNamingConventions"&gt;</w:t>
+        <w:t xml:space="preserve">    &lt;rule ref="category/java/codestyle.xml/</w:t>
+      </w:r>
+      <w:proofErr w:type="spellStart"/>
+      <w:r>
+        <w:t>ClassNamingConventions</w:t>
+      </w:r>
+      <w:proofErr w:type="spellEnd"/>
+      <w:r>
+        <w:t>"&gt;</w:t>
       </w:r>
     </w:p>
     <w:p>
@@ -113,7 +137,15 @@
     </w:p>
     <w:p>
       <w:r>
-        <w:t xml:space="preserve">            &lt;property name="classPattern" value="[A-Z][a-zA-Z0-9_]*" /&gt;</w:t>
+        <w:t xml:space="preserve">            &lt;property name="</w:t>
+      </w:r>
+      <w:proofErr w:type="spellStart"/>
+      <w:r>
+        <w:t>classPattern</w:t>
+      </w:r>
+      <w:proofErr w:type="spellEnd"/>
+      <w:r>
+        <w:t>" value="[A-Z][a-zA-Z0-9_]*" /&gt;</w:t>
       </w:r>
     </w:p>
     <w:p>
@@ -138,7 +170,15 @@
     </w:p>
     <w:p>
       <w:r>
-        <w:t xml:space="preserve">    &lt;rule ref="category/java/codestyle.xml/MethodNamingConventions"&gt;</w:t>
+        <w:t xml:space="preserve">    &lt;rule ref="category/java/codestyle.xml/</w:t>
+      </w:r>
+      <w:proofErr w:type="spellStart"/>
+      <w:r>
+        <w:t>MethodNamingConventions</w:t>
+      </w:r>
+      <w:proofErr w:type="spellEnd"/>
+      <w:r>
+        <w:t>"&gt;</w:t>
       </w:r>
     </w:p>
     <w:p>
@@ -148,7 +188,15 @@
     </w:p>
     <w:p>
       <w:r>
-        <w:t xml:space="preserve">            &lt;property name="methodPattern" value="^[a-z][a-zA-Z0-9_]*$" /&gt;</w:t>
+        <w:t xml:space="preserve">            &lt;property name="</w:t>
+      </w:r>
+      <w:proofErr w:type="spellStart"/>
+      <w:r>
+        <w:t>methodPattern</w:t>
+      </w:r>
+      <w:proofErr w:type="spellEnd"/>
+      <w:r>
+        <w:t>" value="^[a-z][a-zA-Z0-9_]*$" /&gt;</w:t>
       </w:r>
     </w:p>
     <w:p>
@@ -190,13 +238,42 @@
       </w:r>
     </w:p>
     <w:p>
-      <w:r>
-        <w:t>pmd -f text -R pmd.xml src/main/java</w:t>
-      </w:r>
-    </w:p>
-    <w:p>
-      <w:r>
-        <w:t>This command will analyze all Java files in the src/main/java directory and report any violations of the naming conventions.</w:t>
+      <w:proofErr w:type="spellStart"/>
+      <w:r>
+        <w:t>pmd</w:t>
+      </w:r>
+      <w:proofErr w:type="spellEnd"/>
+      <w:r>
+        <w:t xml:space="preserve"> -f text -R pmd.xml </w:t>
+      </w:r>
+      <w:proofErr w:type="spellStart"/>
+      <w:r>
+        <w:t>src</w:t>
+      </w:r>
+      <w:proofErr w:type="spellEnd"/>
+      <w:r>
+        <w:t>/main/java</w:t>
+      </w:r>
+    </w:p>
+    <w:p>
+      <w:r>
+        <w:t xml:space="preserve">This command will </w:t>
+      </w:r>
+      <w:proofErr w:type="spellStart"/>
+      <w:r>
+        <w:t>analyze</w:t>
+      </w:r>
+      <w:proofErr w:type="spellEnd"/>
+      <w:r>
+        <w:t xml:space="preserve"> all Java files in the </w:t>
+      </w:r>
+      <w:proofErr w:type="spellStart"/>
+      <w:r>
+        <w:t>src</w:t>
+      </w:r>
+      <w:proofErr w:type="spellEnd"/>
+      <w:r>
+        <w:t>/main/java directory and report any violations of the naming conventions.</w:t>
       </w:r>
     </w:p>
     <w:p>
@@ -206,12 +283,36 @@
     </w:p>
     <w:p>
       <w:r>
-        <w:t>How to customize the rule to say Camel case or Lower case or upperCase is required while defining a method</w:t>
-      </w:r>
-    </w:p>
-    <w:p>
-      <w:r>
-        <w:t>To customize PMD rules to enforce specific naming conventions for methods, such as CamelCase, lowerCase, or UPPERCASE, you can modify the MethodNamingConventions rule in your pmd.xml configuration file. Here’s how you can set up the rules for each naming convention:</w:t>
+        <w:t xml:space="preserve">How to customize the rule to say Camel case or Lower case or </w:t>
+      </w:r>
+      <w:proofErr w:type="spellStart"/>
+      <w:r>
+        <w:t>upperCase</w:t>
+      </w:r>
+      <w:proofErr w:type="spellEnd"/>
+      <w:r>
+        <w:t xml:space="preserve"> is required while defining a method</w:t>
+      </w:r>
+    </w:p>
+    <w:p>
+      <w:r>
+        <w:t xml:space="preserve">To customize PMD rules to enforce specific naming conventions for methods, such as CamelCase, </w:t>
+      </w:r>
+      <w:proofErr w:type="spellStart"/>
+      <w:r>
+        <w:t>lowerCase</w:t>
+      </w:r>
+      <w:proofErr w:type="spellEnd"/>
+      <w:r>
+        <w:t xml:space="preserve">, or UPPERCASE, you can modify the </w:t>
+      </w:r>
+      <w:proofErr w:type="spellStart"/>
+      <w:r>
+        <w:t>MethodNamingConventions</w:t>
+      </w:r>
+      <w:proofErr w:type="spellEnd"/>
+      <w:r>
+        <w:t xml:space="preserve"> rule in your pmd.xml configuration file. Here’s how you can set up the rules for each naming convention:</w:t>
       </w:r>
     </w:p>
     <w:p>
@@ -239,7 +340,15 @@
     </w:p>
     <w:p>
       <w:r>
-        <w:t>&lt;rule ref="category/java/codestyle.xml/MethodNamingConventions"&gt;</w:t>
+        <w:t>&lt;rule ref="category/java/codestyle.xml/</w:t>
+      </w:r>
+      <w:proofErr w:type="spellStart"/>
+      <w:r>
+        <w:t>MethodNamingConventions</w:t>
+      </w:r>
+      <w:proofErr w:type="spellEnd"/>
+      <w:r>
+        <w:t>"&gt;</w:t>
       </w:r>
     </w:p>
     <w:p>
@@ -250,7 +359,15 @@
     <w:p>
       <w:r>
         <w:lastRenderedPageBreak/>
-        <w:t xml:space="preserve">        &lt;property name="methodPattern" value="^[a-z][a-zA-Z0-9]*$" /&gt;</w:t>
+        <w:t xml:space="preserve">        &lt;property name="</w:t>
+      </w:r>
+      <w:proofErr w:type="spellStart"/>
+      <w:r>
+        <w:t>methodPattern</w:t>
+      </w:r>
+      <w:proofErr w:type="spellEnd"/>
+      <w:r>
+        <w:t>" value="^[a-z][a-zA-Z0-9]*$" /&gt;</w:t>
       </w:r>
     </w:p>
     <w:p>
@@ -288,7 +405,15 @@
     </w:p>
     <w:p>
       <w:r>
-        <w:t>&lt;rule ref="category/java/codestyle.xml/MethodNamingConventions"&gt;</w:t>
+        <w:t>&lt;rule ref="category/java/codestyle.xml/</w:t>
+      </w:r>
+      <w:proofErr w:type="spellStart"/>
+      <w:r>
+        <w:t>MethodNamingConventions</w:t>
+      </w:r>
+      <w:proofErr w:type="spellEnd"/>
+      <w:r>
+        <w:t>"&gt;</w:t>
       </w:r>
     </w:p>
     <w:p>
@@ -298,7 +423,15 @@
     </w:p>
     <w:p>
       <w:r>
-        <w:t xml:space="preserve">        &lt;property name="methodPattern" value="^[a-z][a-z0-9]*$" /&gt;</w:t>
+        <w:t xml:space="preserve">        &lt;property name="</w:t>
+      </w:r>
+      <w:proofErr w:type="spellStart"/>
+      <w:r>
+        <w:t>methodPattern</w:t>
+      </w:r>
+      <w:proofErr w:type="spellEnd"/>
+      <w:r>
+        <w:t>" value="^[a-z][a-z0-9]*$" /&gt;</w:t>
       </w:r>
     </w:p>
     <w:p>
@@ -336,7 +469,15 @@
     </w:p>
     <w:p>
       <w:r>
-        <w:t>&lt;rule ref="category/java/codestyle.xml/MethodNamingConventions"&gt;</w:t>
+        <w:t>&lt;rule ref="category/java/codestyle.xml/</w:t>
+      </w:r>
+      <w:proofErr w:type="spellStart"/>
+      <w:r>
+        <w:t>MethodNamingConventions</w:t>
+      </w:r>
+      <w:proofErr w:type="spellEnd"/>
+      <w:r>
+        <w:t>"&gt;</w:t>
       </w:r>
     </w:p>
     <w:p>
@@ -346,7 +487,15 @@
     </w:p>
     <w:p>
       <w:r>
-        <w:t xml:space="preserve">        &lt;property name="methodPattern" value="^[A-Z][A-Z0-9]*$" /&gt;</w:t>
+        <w:t xml:space="preserve">        &lt;property name="</w:t>
+      </w:r>
+      <w:proofErr w:type="spellStart"/>
+      <w:r>
+        <w:t>methodPattern</w:t>
+      </w:r>
+      <w:proofErr w:type="spellEnd"/>
+      <w:r>
+        <w:t>" value="^[A-Z][A-Z0-9]*$" /&gt;</w:t>
       </w:r>
     </w:p>
     <w:p>
@@ -376,7 +525,15 @@
     </w:p>
     <w:p>
       <w:r>
-        <w:t>&lt;ruleset name="My Ruleset" xmlns="http://pmd.sourceforge.net/ruleset/2.0.0"&gt;</w:t>
+        <w:t xml:space="preserve">&lt;ruleset name="My Ruleset" </w:t>
+      </w:r>
+      <w:proofErr w:type="spellStart"/>
+      <w:r>
+        <w:t>xmlns</w:t>
+      </w:r>
+      <w:proofErr w:type="spellEnd"/>
+      <w:r>
+        <w:t>="http://pmd.sourceforge.net/ruleset/2.0.0"&gt;</w:t>
       </w:r>
     </w:p>
     <w:p>
@@ -392,7 +549,15 @@
     </w:p>
     <w:p>
       <w:r>
-        <w:t xml:space="preserve">    &lt;rule ref="category/java/codestyle.xml/ClassNamingConventions"&gt;</w:t>
+        <w:t xml:space="preserve">    &lt;rule ref="category/java/codestyle.xml/</w:t>
+      </w:r>
+      <w:proofErr w:type="spellStart"/>
+      <w:r>
+        <w:t>ClassNamingConventions</w:t>
+      </w:r>
+      <w:proofErr w:type="spellEnd"/>
+      <w:r>
+        <w:t>"&gt;</w:t>
       </w:r>
     </w:p>
     <w:p>
@@ -402,7 +567,15 @@
     </w:p>
     <w:p>
       <w:r>
-        <w:t xml:space="preserve">            &lt;property name="classPattern" value="[A-Z][a-zA-Z0-9_]*" /&gt;</w:t>
+        <w:t xml:space="preserve">            &lt;property name="</w:t>
+      </w:r>
+      <w:proofErr w:type="spellStart"/>
+      <w:r>
+        <w:t>classPattern</w:t>
+      </w:r>
+      <w:proofErr w:type="spellEnd"/>
+      <w:r>
+        <w:t>" value="[A-Z][a-zA-Z0-9_]*" /&gt;</w:t>
       </w:r>
     </w:p>
     <w:p>
@@ -423,7 +596,15 @@
     </w:p>
     <w:p>
       <w:r>
-        <w:t xml:space="preserve">    &lt;rule ref="category/java/codestyle.xml/MethodNamingConventions"&gt;</w:t>
+        <w:t xml:space="preserve">    &lt;rule ref="category/java/codestyle.xml/</w:t>
+      </w:r>
+      <w:proofErr w:type="spellStart"/>
+      <w:r>
+        <w:t>MethodNamingConventions</w:t>
+      </w:r>
+      <w:proofErr w:type="spellEnd"/>
+      <w:r>
+        <w:t>"&gt;</w:t>
       </w:r>
     </w:p>
     <w:p>
@@ -433,7 +614,15 @@
     </w:p>
     <w:p>
       <w:r>
-        <w:t xml:space="preserve">            &lt;property name="methodPattern" value="^[a-z][a-zA-Z0-9]*$" /&gt;</w:t>
+        <w:t xml:space="preserve">            &lt;property name="</w:t>
+      </w:r>
+      <w:proofErr w:type="spellStart"/>
+      <w:r>
+        <w:t>methodPattern</w:t>
+      </w:r>
+      <w:proofErr w:type="spellEnd"/>
+      <w:r>
+        <w:t>" value="^[a-z][a-zA-Z0-9]*$" /&gt;</w:t>
       </w:r>
     </w:p>
     <w:p>
@@ -458,7 +647,15 @@
     </w:p>
     <w:p>
       <w:r>
-        <w:t>You can customize the methodPattern value to enforce other naming conventions as needed.</w:t>
+        <w:t xml:space="preserve">You can customize the </w:t>
+      </w:r>
+      <w:proofErr w:type="spellStart"/>
+      <w:r>
+        <w:t>methodPattern</w:t>
+      </w:r>
+      <w:proofErr w:type="spellEnd"/>
+      <w:r>
+        <w:t xml:space="preserve"> value to enforce other naming conventions as needed.</w:t>
       </w:r>
     </w:p>
     <w:p>
@@ -492,7 +689,23 @@
         <w:t>Classes</w:t>
       </w:r>
       <w:r>
-        <w:t>: Should be written in CamelCase, starting with an uppercase letter (e.g., MyClass, EmployeeDetails).</w:t>
+        <w:t xml:space="preserve">: Should be written in CamelCase, starting with an uppercase letter (e.g., </w:t>
+      </w:r>
+      <w:proofErr w:type="spellStart"/>
+      <w:r>
+        <w:t>MyClass</w:t>
+      </w:r>
+      <w:proofErr w:type="spellEnd"/>
+      <w:r>
+        <w:t xml:space="preserve">, </w:t>
+      </w:r>
+      <w:proofErr w:type="spellStart"/>
+      <w:r>
+        <w:t>EmployeeDetails</w:t>
+      </w:r>
+      <w:proofErr w:type="spellEnd"/>
+      <w:r>
+        <w:t>).</w:t>
       </w:r>
     </w:p>
     <w:p>
@@ -510,7 +723,23 @@
         <w:t>Methods</w:t>
       </w:r>
       <w:r>
-        <w:t>: Should be written in camelCase, starting with a lowercase letter (e.g., myMethod(), calculateSalary()).</w:t>
+        <w:t xml:space="preserve">: Should be written in camelCase, starting with a lowercase letter (e.g., </w:t>
+      </w:r>
+      <w:proofErr w:type="spellStart"/>
+      <w:r>
+        <w:t>myMethod</w:t>
+      </w:r>
+      <w:proofErr w:type="spellEnd"/>
+      <w:r>
+        <w:t xml:space="preserve">(), </w:t>
+      </w:r>
+      <w:proofErr w:type="spellStart"/>
+      <w:r>
+        <w:t>calculateSalary</w:t>
+      </w:r>
+      <w:proofErr w:type="spellEnd"/>
+      <w:r>
+        <w:t>()).</w:t>
       </w:r>
     </w:p>
     <w:p>
@@ -528,7 +757,23 @@
         <w:t>Properties (Fields)</w:t>
       </w:r>
       <w:r>
-        <w:t>: Should be written in camelCase, starting with a lowercase letter (e.g., myField, employeeName).</w:t>
+        <w:t xml:space="preserve">: Should be written in camelCase, starting with a lowercase letter (e.g., </w:t>
+      </w:r>
+      <w:proofErr w:type="spellStart"/>
+      <w:r>
+        <w:t>myField</w:t>
+      </w:r>
+      <w:proofErr w:type="spellEnd"/>
+      <w:r>
+        <w:t xml:space="preserve">, </w:t>
+      </w:r>
+      <w:proofErr w:type="spellStart"/>
+      <w:r>
+        <w:t>employeeName</w:t>
+      </w:r>
+      <w:proofErr w:type="spellEnd"/>
+      <w:r>
+        <w:t>).</w:t>
       </w:r>
     </w:p>
     <w:p>
@@ -548,7 +793,15 @@
     </w:p>
     <w:p>
       <w:r>
-        <w:t>&lt;ruleset name="Java Naming Conventions" xmlns="http://pmd.sourceforge.net/ruleset/2.0.0"&gt;</w:t>
+        <w:t xml:space="preserve">&lt;ruleset name="Java Naming Conventions" </w:t>
+      </w:r>
+      <w:proofErr w:type="spellStart"/>
+      <w:r>
+        <w:t>xmlns</w:t>
+      </w:r>
+      <w:proofErr w:type="spellEnd"/>
+      <w:r>
+        <w:t>="http://pmd.sourceforge.net/ruleset/2.0.0"&gt;</w:t>
       </w:r>
     </w:p>
     <w:p>
@@ -564,7 +817,15 @@
     </w:p>
     <w:p>
       <w:r>
-        <w:t xml:space="preserve">    &lt;rule ref="category/java/codestyle.xml/ClassNamingConventions"&gt;</w:t>
+        <w:t xml:space="preserve">    &lt;rule ref="category/java/codestyle.xml/</w:t>
+      </w:r>
+      <w:proofErr w:type="spellStart"/>
+      <w:r>
+        <w:t>ClassNamingConventions</w:t>
+      </w:r>
+      <w:proofErr w:type="spellEnd"/>
+      <w:r>
+        <w:t>"&gt;</w:t>
       </w:r>
     </w:p>
     <w:p>
@@ -574,7 +835,15 @@
     </w:p>
     <w:p>
       <w:r>
-        <w:t xml:space="preserve">            &lt;property name="classPattern" value="[A-Z][a-zA-Z0-9]*" /&gt;</w:t>
+        <w:t xml:space="preserve">            &lt;property name="</w:t>
+      </w:r>
+      <w:proofErr w:type="spellStart"/>
+      <w:r>
+        <w:t>classPattern</w:t>
+      </w:r>
+      <w:proofErr w:type="spellEnd"/>
+      <w:r>
+        <w:t>" value="[A-Z][a-zA-Z0-9]*" /&gt;</w:t>
       </w:r>
     </w:p>
     <w:p>
@@ -595,7 +864,15 @@
     </w:p>
     <w:p>
       <w:r>
-        <w:t xml:space="preserve">    &lt;rule ref="category/java/codestyle.xml/MethodNamingConventions"&gt;</w:t>
+        <w:t xml:space="preserve">    &lt;rule ref="category/java/codestyle.xml/</w:t>
+      </w:r>
+      <w:proofErr w:type="spellStart"/>
+      <w:r>
+        <w:t>MethodNamingConventions</w:t>
+      </w:r>
+      <w:proofErr w:type="spellEnd"/>
+      <w:r>
+        <w:t>"&gt;</w:t>
       </w:r>
     </w:p>
     <w:p>
@@ -605,7 +882,15 @@
     </w:p>
     <w:p>
       <w:r>
-        <w:t xml:space="preserve">            &lt;property name="methodPattern" value="^[a-z][a-zA-Z0-9]*$" /&gt;</w:t>
+        <w:t xml:space="preserve">            &lt;property name="</w:t>
+      </w:r>
+      <w:proofErr w:type="spellStart"/>
+      <w:r>
+        <w:t>methodPattern</w:t>
+      </w:r>
+      <w:proofErr w:type="spellEnd"/>
+      <w:r>
+        <w:t>" value="^[a-z][a-zA-Z0-9]*$" /&gt;</w:t>
       </w:r>
     </w:p>
     <w:p>
@@ -626,7 +911,15 @@
     </w:p>
     <w:p>
       <w:r>
-        <w:t xml:space="preserve">    &lt;rule ref="category/java/codestyle.xml/FieldNamingConventions"&gt;</w:t>
+        <w:t xml:space="preserve">    &lt;rule ref="category/java/codestyle.xml/</w:t>
+      </w:r>
+      <w:proofErr w:type="spellStart"/>
+      <w:r>
+        <w:t>FieldNamingConventions</w:t>
+      </w:r>
+      <w:proofErr w:type="spellEnd"/>
+      <w:r>
+        <w:t>"&gt;</w:t>
       </w:r>
     </w:p>
     <w:p>
@@ -636,12 +929,28 @@
     </w:p>
     <w:p>
       <w:r>
-        <w:t xml:space="preserve">            &lt;property name="propertyPattern" value="^[a-z][a-zA-Z0-9]*$" /&gt;</w:t>
-      </w:r>
-    </w:p>
-    <w:p>
-      <w:r>
-        <w:t xml:space="preserve">            &lt;property name="staticFinalPattern" value="^[A-Z][A-Z0-9_]*$" /&gt; &lt;!-- For constants --&gt;</w:t>
+        <w:t xml:space="preserve">            &lt;property name="</w:t>
+      </w:r>
+      <w:proofErr w:type="spellStart"/>
+      <w:r>
+        <w:t>propertyPattern</w:t>
+      </w:r>
+      <w:proofErr w:type="spellEnd"/>
+      <w:r>
+        <w:t>" value="^[a-z][a-zA-Z0-9]*$" /&gt;</w:t>
+      </w:r>
+    </w:p>
+    <w:p>
+      <w:r>
+        <w:t xml:space="preserve">            &lt;property name="</w:t>
+      </w:r>
+      <w:proofErr w:type="spellStart"/>
+      <w:r>
+        <w:t>staticFinalPattern</w:t>
+      </w:r>
+      <w:proofErr w:type="spellEnd"/>
+      <w:r>
+        <w:t>" value="^[A-Z][A-Z0-9_]*$" /&gt; &lt;!-- For constants --&gt;</w:t>
       </w:r>
     </w:p>
     <w:p>
@@ -700,7 +1009,15 @@
         </w:numPr>
       </w:pPr>
       <w:r>
-        <w:t>The classPattern property enforces that class names start with an uppercase letter and use CamelCase for the rest of the name.</w:t>
+        <w:t xml:space="preserve">The </w:t>
+      </w:r>
+      <w:proofErr w:type="spellStart"/>
+      <w:r>
+        <w:t>classPattern</w:t>
+      </w:r>
+      <w:proofErr w:type="spellEnd"/>
+      <w:r>
+        <w:t xml:space="preserve"> property enforces that class names start with an uppercase letter and use CamelCase for the rest of the name.</w:t>
       </w:r>
     </w:p>
     <w:p>
@@ -729,7 +1046,15 @@
         </w:numPr>
       </w:pPr>
       <w:r>
-        <w:t>The methodPattern property enforces that method names start with a lowercase letter and use camelCase for the rest of the name.</w:t>
+        <w:t xml:space="preserve">The </w:t>
+      </w:r>
+      <w:proofErr w:type="spellStart"/>
+      <w:r>
+        <w:t>methodPattern</w:t>
+      </w:r>
+      <w:proofErr w:type="spellEnd"/>
+      <w:r>
+        <w:t xml:space="preserve"> property enforces that method names start with a lowercase letter and use camelCase for the rest of the name.</w:t>
       </w:r>
     </w:p>
     <w:p>
@@ -759,7 +1084,15 @@
         </w:numPr>
       </w:pPr>
       <w:r>
-        <w:t>The propertyPattern property enforces that property (field) names start with a lowercase letter and use camelCase for the rest of the name.</w:t>
+        <w:t xml:space="preserve">The </w:t>
+      </w:r>
+      <w:proofErr w:type="spellStart"/>
+      <w:r>
+        <w:t>propertyPattern</w:t>
+      </w:r>
+      <w:proofErr w:type="spellEnd"/>
+      <w:r>
+        <w:t xml:space="preserve"> property enforces that property (field) names start with a lowercase letter and use camelCase for the rest of the name.</w:t>
       </w:r>
     </w:p>
     <w:p>
@@ -770,7 +1103,15 @@
         </w:numPr>
       </w:pPr>
       <w:r>
-        <w:t>The staticFinalPattern property enforces that constant names (static final fields) are written in uppercase letters with underscores separating words.</w:t>
+        <w:t xml:space="preserve">The </w:t>
+      </w:r>
+      <w:proofErr w:type="spellStart"/>
+      <w:r>
+        <w:t>staticFinalPattern</w:t>
+      </w:r>
+      <w:proofErr w:type="spellEnd"/>
+      <w:r>
+        <w:t xml:space="preserve"> property enforces that constant names (static final fields) are written in uppercase letters with underscores separating words.</w:t>
       </w:r>
     </w:p>
     <w:p>
@@ -799,13 +1140,42 @@
       </w:r>
     </w:p>
     <w:p>
-      <w:r>
-        <w:t>pmd -f text -R pmd.xml -d src/main/java</w:t>
-      </w:r>
-    </w:p>
-    <w:p>
-      <w:r>
-        <w:t>This command will analyze all Java files in the src/main/java directory and report any violations of the naming conventions.</w:t>
+      <w:proofErr w:type="spellStart"/>
+      <w:r>
+        <w:t>pmd</w:t>
+      </w:r>
+      <w:proofErr w:type="spellEnd"/>
+      <w:r>
+        <w:t xml:space="preserve"> -f text -R pmd.xml -d </w:t>
+      </w:r>
+      <w:proofErr w:type="spellStart"/>
+      <w:r>
+        <w:t>src</w:t>
+      </w:r>
+      <w:proofErr w:type="spellEnd"/>
+      <w:r>
+        <w:t>/main/java</w:t>
+      </w:r>
+    </w:p>
+    <w:p>
+      <w:r>
+        <w:t xml:space="preserve">This command will </w:t>
+      </w:r>
+      <w:proofErr w:type="spellStart"/>
+      <w:r>
+        <w:t>analyze</w:t>
+      </w:r>
+      <w:proofErr w:type="spellEnd"/>
+      <w:r>
+        <w:t xml:space="preserve"> all Java files in the </w:t>
+      </w:r>
+      <w:proofErr w:type="spellStart"/>
+      <w:r>
+        <w:t>src</w:t>
+      </w:r>
+      <w:proofErr w:type="spellEnd"/>
+      <w:r>
+        <w:t>/main/java directory and report any violations of the naming conventions.</w:t>
       </w:r>
     </w:p>
     <w:p>
@@ -820,7 +1190,15 @@
     </w:p>
     <w:p>
       <w:r>
-        <w:t>Certainly! To extend the example to validate potential null pointer checks in code and alert for them, we can use PMD's rule for detecting potential null pointer dereferences. PMD already has a built-in rule for this called NullAssignment.</w:t>
+        <w:t xml:space="preserve">Certainly! To extend the example to validate potential null pointer checks in code and alert for them, we can use PMD's rule for detecting potential null pointer dereferences. PMD already has a built-in rule for this called </w:t>
+      </w:r>
+      <w:proofErr w:type="spellStart"/>
+      <w:r>
+        <w:t>NullAssignment</w:t>
+      </w:r>
+      <w:proofErr w:type="spellEnd"/>
+      <w:r>
+        <w:t>.</w:t>
       </w:r>
     </w:p>
     <w:p>
@@ -840,7 +1218,15 @@
     </w:p>
     <w:p>
       <w:r>
-        <w:t>&lt;ruleset name="Java Naming Conventions and Null Checks" xmlns="http://pmd.sourceforge.net/ruleset/2.0.0"&gt;</w:t>
+        <w:t xml:space="preserve">&lt;ruleset name="Java Naming Conventions and Null Checks" </w:t>
+      </w:r>
+      <w:proofErr w:type="spellStart"/>
+      <w:r>
+        <w:t>xmlns</w:t>
+      </w:r>
+      <w:proofErr w:type="spellEnd"/>
+      <w:r>
+        <w:t>="http://pmd.sourceforge.net/ruleset/2.0.0"&gt;</w:t>
       </w:r>
     </w:p>
     <w:p>
@@ -856,7 +1242,15 @@
     </w:p>
     <w:p>
       <w:r>
-        <w:t xml:space="preserve">    &lt;rule ref="category/java/codestyle.xml/ClassNamingConventions"&gt;</w:t>
+        <w:t xml:space="preserve">    &lt;rule ref="category/java/codestyle.xml/</w:t>
+      </w:r>
+      <w:proofErr w:type="spellStart"/>
+      <w:r>
+        <w:t>ClassNamingConventions</w:t>
+      </w:r>
+      <w:proofErr w:type="spellEnd"/>
+      <w:r>
+        <w:t>"&gt;</w:t>
       </w:r>
     </w:p>
     <w:p>
@@ -866,7 +1260,15 @@
     </w:p>
     <w:p>
       <w:r>
-        <w:t xml:space="preserve">            &lt;property name="classPattern" value="[A-Z][a-zA-Z0-9]*" /&gt;</w:t>
+        <w:t xml:space="preserve">            &lt;property name="</w:t>
+      </w:r>
+      <w:proofErr w:type="spellStart"/>
+      <w:r>
+        <w:t>classPattern</w:t>
+      </w:r>
+      <w:proofErr w:type="spellEnd"/>
+      <w:r>
+        <w:t>" value="[A-Z][a-zA-Z0-9]*" /&gt;</w:t>
       </w:r>
     </w:p>
     <w:p>
@@ -887,7 +1289,15 @@
     </w:p>
     <w:p>
       <w:r>
-        <w:t xml:space="preserve">    &lt;rule ref="category/java/codestyle.xml/MethodNamingConventions"&gt;</w:t>
+        <w:t xml:space="preserve">    &lt;rule ref="category/java/codestyle.xml/</w:t>
+      </w:r>
+      <w:proofErr w:type="spellStart"/>
+      <w:r>
+        <w:t>MethodNamingConventions</w:t>
+      </w:r>
+      <w:proofErr w:type="spellEnd"/>
+      <w:r>
+        <w:t>"&gt;</w:t>
       </w:r>
     </w:p>
     <w:p>
@@ -897,7 +1307,15 @@
     </w:p>
     <w:p>
       <w:r>
-        <w:t xml:space="preserve">            &lt;property name="methodPattern" value="^[a-z][a-zA-Z0-9]*$" /&gt;</w:t>
+        <w:t xml:space="preserve">            &lt;property name="</w:t>
+      </w:r>
+      <w:proofErr w:type="spellStart"/>
+      <w:r>
+        <w:t>methodPattern</w:t>
+      </w:r>
+      <w:proofErr w:type="spellEnd"/>
+      <w:r>
+        <w:t>" value="^[a-z][a-zA-Z0-9]*$" /&gt;</w:t>
       </w:r>
     </w:p>
     <w:p>
@@ -918,7 +1336,15 @@
     </w:p>
     <w:p>
       <w:r>
-        <w:t xml:space="preserve">    &lt;rule ref="category/java/codestyle.xml/FieldNamingConventions"&gt;</w:t>
+        <w:t xml:space="preserve">    &lt;rule ref="category/java/codestyle.xml/</w:t>
+      </w:r>
+      <w:proofErr w:type="spellStart"/>
+      <w:r>
+        <w:t>FieldNamingConventions</w:t>
+      </w:r>
+      <w:proofErr w:type="spellEnd"/>
+      <w:r>
+        <w:t>"&gt;</w:t>
       </w:r>
     </w:p>
     <w:p>
@@ -928,12 +1354,28 @@
     </w:p>
     <w:p>
       <w:r>
-        <w:t xml:space="preserve">            &lt;property name="propertyPattern" value="^[a-z][a-zA-Z0-9]*$" /&gt;</w:t>
-      </w:r>
-    </w:p>
-    <w:p>
-      <w:r>
-        <w:t xml:space="preserve">            &lt;property name="staticFinalPattern" value="^[A-Z][A-Z0-9_]*$" /&gt; &lt;!-- For constants --&gt;</w:t>
+        <w:t xml:space="preserve">            &lt;property name="</w:t>
+      </w:r>
+      <w:proofErr w:type="spellStart"/>
+      <w:r>
+        <w:t>propertyPattern</w:t>
+      </w:r>
+      <w:proofErr w:type="spellEnd"/>
+      <w:r>
+        <w:t>" value="^[a-z][a-zA-Z0-9]*$" /&gt;</w:t>
+      </w:r>
+    </w:p>
+    <w:p>
+      <w:r>
+        <w:t xml:space="preserve">            &lt;property name="</w:t>
+      </w:r>
+      <w:proofErr w:type="spellStart"/>
+      <w:r>
+        <w:t>staticFinalPattern</w:t>
+      </w:r>
+      <w:proofErr w:type="spellEnd"/>
+      <w:r>
+        <w:t>" value="^[A-Z][A-Z0-9_]*$" /&gt; &lt;!-- For constants --&gt;</w:t>
       </w:r>
     </w:p>
     <w:p>
@@ -955,7 +1397,15 @@
     </w:p>
     <w:p>
       <w:r>
-        <w:t xml:space="preserve">    &lt;rule ref="category/java/errorprone.xml/NullAssignment" /&gt;</w:t>
+        <w:t xml:space="preserve">    &lt;rule ref="category/java/errorprone.xml/</w:t>
+      </w:r>
+      <w:proofErr w:type="spellStart"/>
+      <w:r>
+        <w:t>NullAssignment</w:t>
+      </w:r>
+      <w:proofErr w:type="spellEnd"/>
+      <w:r>
+        <w:t>" /&gt;</w:t>
       </w:r>
     </w:p>
     <w:p/>
@@ -966,7 +1416,15 @@
     </w:p>
     <w:p>
       <w:r>
-        <w:t xml:space="preserve">    &lt;rule ref="category/java/errorprone.xml/NullDereference" /&gt;</w:t>
+        <w:t xml:space="preserve">    &lt;rule ref="category/java/errorprone.xml/</w:t>
+      </w:r>
+      <w:proofErr w:type="spellStart"/>
+      <w:r>
+        <w:t>NullDereference</w:t>
+      </w:r>
+      <w:proofErr w:type="spellEnd"/>
+      <w:r>
+        <w:t>" /&gt;</w:t>
       </w:r>
     </w:p>
     <w:p>
@@ -1015,7 +1473,15 @@
         </w:numPr>
       </w:pPr>
       <w:r>
-        <w:t>The classPattern property enforces that class names start with an uppercase letter and use CamelCase for the rest of the name.</w:t>
+        <w:t xml:space="preserve">The </w:t>
+      </w:r>
+      <w:proofErr w:type="spellStart"/>
+      <w:r>
+        <w:t>classPattern</w:t>
+      </w:r>
+      <w:proofErr w:type="spellEnd"/>
+      <w:r>
+        <w:t xml:space="preserve"> property enforces that class names start with an uppercase letter and use CamelCase for the rest of the name.</w:t>
       </w:r>
     </w:p>
     <w:p>
@@ -1044,7 +1510,15 @@
         </w:numPr>
       </w:pPr>
       <w:r>
-        <w:t>The methodPattern property enforces that method names start with a lowercase letter and use camelCase for the rest of the name.</w:t>
+        <w:t xml:space="preserve">The </w:t>
+      </w:r>
+      <w:proofErr w:type="spellStart"/>
+      <w:r>
+        <w:t>methodPattern</w:t>
+      </w:r>
+      <w:proofErr w:type="spellEnd"/>
+      <w:r>
+        <w:t xml:space="preserve"> property enforces that method names start with a lowercase letter and use camelCase for the rest of the name.</w:t>
       </w:r>
     </w:p>
     <w:p>
@@ -1073,7 +1547,15 @@
         </w:numPr>
       </w:pPr>
       <w:r>
-        <w:t>The propertyPattern property enforces that property (field) names start with a lowercase letter and use camelCase for the rest of the name.</w:t>
+        <w:t xml:space="preserve">The </w:t>
+      </w:r>
+      <w:proofErr w:type="spellStart"/>
+      <w:r>
+        <w:t>propertyPattern</w:t>
+      </w:r>
+      <w:proofErr w:type="spellEnd"/>
+      <w:r>
+        <w:t xml:space="preserve"> property enforces that property (field) names start with a lowercase letter and use camelCase for the rest of the name.</w:t>
       </w:r>
     </w:p>
     <w:p>
@@ -1084,7 +1566,15 @@
         </w:numPr>
       </w:pPr>
       <w:r>
-        <w:t>The staticFinalPattern property enforces that constant names (static final fields) are written in uppercase letters with underscores separating words.</w:t>
+        <w:t xml:space="preserve">The </w:t>
+      </w:r>
+      <w:proofErr w:type="spellStart"/>
+      <w:r>
+        <w:t>staticFinalPattern</w:t>
+      </w:r>
+      <w:proofErr w:type="spellEnd"/>
+      <w:r>
+        <w:t xml:space="preserve"> property enforces that constant names (static final fields) are written in uppercase letters with underscores separating words.</w:t>
       </w:r>
     </w:p>
     <w:p>
@@ -1113,7 +1603,15 @@
         </w:numPr>
       </w:pPr>
       <w:r>
-        <w:t>The NullAssignment rule checks for assignments of null values to variables, which can lead to potential null pointer exceptions if not handled properly.</w:t>
+        <w:t xml:space="preserve">The </w:t>
+      </w:r>
+      <w:proofErr w:type="spellStart"/>
+      <w:r>
+        <w:t>NullAssignment</w:t>
+      </w:r>
+      <w:proofErr w:type="spellEnd"/>
+      <w:r>
+        <w:t xml:space="preserve"> rule checks for assignments of null values to variables, which can lead to potential null pointer exceptions if not handled properly.</w:t>
       </w:r>
     </w:p>
     <w:p>
@@ -1142,7 +1640,15 @@
         </w:numPr>
       </w:pPr>
       <w:r>
-        <w:t>The NullDereference rule checks for potential dereferences of null values, which can cause null pointer exceptions.</w:t>
+        <w:t xml:space="preserve">The </w:t>
+      </w:r>
+      <w:proofErr w:type="spellStart"/>
+      <w:r>
+        <w:t>NullDereference</w:t>
+      </w:r>
+      <w:proofErr w:type="spellEnd"/>
+      <w:r>
+        <w:t xml:space="preserve"> rule checks for potential dereferences of null values, which can cause null pointer exceptions.</w:t>
       </w:r>
     </w:p>
     <w:p>
@@ -1171,13 +1677,42 @@
       </w:r>
     </w:p>
     <w:p>
-      <w:r>
-        <w:t>pmd -f text -R pmd.xml -d src/main/java</w:t>
-      </w:r>
-    </w:p>
-    <w:p>
-      <w:r>
-        <w:t>This command will analyze all Java files in the src/main/java directory and report any violations of the naming conventions and potential null pointer issues.</w:t>
+      <w:proofErr w:type="spellStart"/>
+      <w:r>
+        <w:t>pmd</w:t>
+      </w:r>
+      <w:proofErr w:type="spellEnd"/>
+      <w:r>
+        <w:t xml:space="preserve"> -f text -R pmd.xml -d </w:t>
+      </w:r>
+      <w:proofErr w:type="spellStart"/>
+      <w:r>
+        <w:t>src</w:t>
+      </w:r>
+      <w:proofErr w:type="spellEnd"/>
+      <w:r>
+        <w:t>/main/java</w:t>
+      </w:r>
+    </w:p>
+    <w:p>
+      <w:r>
+        <w:t xml:space="preserve">This command will </w:t>
+      </w:r>
+      <w:proofErr w:type="spellStart"/>
+      <w:r>
+        <w:t>analyze</w:t>
+      </w:r>
+      <w:proofErr w:type="spellEnd"/>
+      <w:r>
+        <w:t xml:space="preserve"> all Java files in the </w:t>
+      </w:r>
+      <w:proofErr w:type="spellStart"/>
+      <w:r>
+        <w:t>src</w:t>
+      </w:r>
+      <w:proofErr w:type="spellEnd"/>
+      <w:r>
+        <w:t>/main/java directory and report any violations of the naming conventions and potential null pointer issues.</w:t>
       </w:r>
     </w:p>
     <w:p>
@@ -1228,7 +1763,15 @@
     <w:p>
       <w:r>
         <w:lastRenderedPageBreak/>
-        <w:t>&lt;ruleset name="Java Best Practices" xmlns="http://pmd.sourceforge.net/ruleset/2.0.0"&gt;</w:t>
+        <w:t xml:space="preserve">&lt;ruleset name="Java Best Practices" </w:t>
+      </w:r>
+      <w:proofErr w:type="spellStart"/>
+      <w:r>
+        <w:t>xmlns</w:t>
+      </w:r>
+      <w:proofErr w:type="spellEnd"/>
+      <w:r>
+        <w:t>="http://pmd.sourceforge.net/ruleset/2.0.0"&gt;</w:t>
       </w:r>
     </w:p>
     <w:p>
@@ -1259,7 +1802,15 @@
     </w:p>
     <w:p>
       <w:r>
-        <w:t xml:space="preserve">    &lt;rule ref="category/java/codestyle.xml/ClassNamingConventions"&gt;</w:t>
+        <w:t xml:space="preserve">    &lt;rule ref="category/java/codestyle.xml/</w:t>
+      </w:r>
+      <w:proofErr w:type="spellStart"/>
+      <w:r>
+        <w:t>ClassNamingConventions</w:t>
+      </w:r>
+      <w:proofErr w:type="spellEnd"/>
+      <w:r>
+        <w:t>"&gt;</w:t>
       </w:r>
     </w:p>
     <w:p>
@@ -1269,7 +1820,15 @@
     </w:p>
     <w:p>
       <w:r>
-        <w:t xml:space="preserve">            &lt;property name="classPattern" value="[A-Z][a-zA-Z0-9]*" /&gt;</w:t>
+        <w:t xml:space="preserve">            &lt;property name="</w:t>
+      </w:r>
+      <w:proofErr w:type="spellStart"/>
+      <w:r>
+        <w:t>classPattern</w:t>
+      </w:r>
+      <w:proofErr w:type="spellEnd"/>
+      <w:r>
+        <w:t>" value="[A-Z][a-zA-Z0-9]*" /&gt;</w:t>
       </w:r>
     </w:p>
     <w:p>
@@ -1290,7 +1849,15 @@
     </w:p>
     <w:p>
       <w:r>
-        <w:t xml:space="preserve">    &lt;rule ref="category/java/codestyle.xml/MethodNamingConventions"&gt;</w:t>
+        <w:t xml:space="preserve">    &lt;rule ref="category/java/codestyle.xml/</w:t>
+      </w:r>
+      <w:proofErr w:type="spellStart"/>
+      <w:r>
+        <w:t>MethodNamingConventions</w:t>
+      </w:r>
+      <w:proofErr w:type="spellEnd"/>
+      <w:r>
+        <w:t>"&gt;</w:t>
       </w:r>
     </w:p>
     <w:p>
@@ -1300,7 +1867,15 @@
     </w:p>
     <w:p>
       <w:r>
-        <w:t xml:space="preserve">            &lt;property name="methodPattern" value="^[a-z][a-zA-Z0-9]*$" /&gt;</w:t>
+        <w:t xml:space="preserve">            &lt;property name="</w:t>
+      </w:r>
+      <w:proofErr w:type="spellStart"/>
+      <w:r>
+        <w:t>methodPattern</w:t>
+      </w:r>
+      <w:proofErr w:type="spellEnd"/>
+      <w:r>
+        <w:t>" value="^[a-z][a-zA-Z0-9]*$" /&gt;</w:t>
       </w:r>
     </w:p>
     <w:p>
@@ -1321,7 +1896,15 @@
     </w:p>
     <w:p>
       <w:r>
-        <w:t xml:space="preserve">    &lt;rule ref="category/java/codestyle.xml/FieldNamingConventions"&gt;</w:t>
+        <w:t xml:space="preserve">    &lt;rule ref="category/java/codestyle.xml/</w:t>
+      </w:r>
+      <w:proofErr w:type="spellStart"/>
+      <w:r>
+        <w:t>FieldNamingConventions</w:t>
+      </w:r>
+      <w:proofErr w:type="spellEnd"/>
+      <w:r>
+        <w:t>"&gt;</w:t>
       </w:r>
     </w:p>
     <w:p>
@@ -1331,12 +1914,28 @@
     </w:p>
     <w:p>
       <w:r>
-        <w:t xml:space="preserve">            &lt;property name="propertyPattern" value="^[a-z][a-zA-Z0-9]*$" /&gt;</w:t>
-      </w:r>
-    </w:p>
-    <w:p>
-      <w:r>
-        <w:t xml:space="preserve">            &lt;property name="staticFinalPattern" value="^[A-Z][A-Z0-9_]*$" /&gt; &lt;!-- For constants --&gt;</w:t>
+        <w:t xml:space="preserve">            &lt;property name="</w:t>
+      </w:r>
+      <w:proofErr w:type="spellStart"/>
+      <w:r>
+        <w:t>propertyPattern</w:t>
+      </w:r>
+      <w:proofErr w:type="spellEnd"/>
+      <w:r>
+        <w:t>" value="^[a-z][a-zA-Z0-9]*$" /&gt;</w:t>
+      </w:r>
+    </w:p>
+    <w:p>
+      <w:r>
+        <w:t xml:space="preserve">            &lt;property name="</w:t>
+      </w:r>
+      <w:proofErr w:type="spellStart"/>
+      <w:r>
+        <w:t>staticFinalPattern</w:t>
+      </w:r>
+      <w:proofErr w:type="spellEnd"/>
+      <w:r>
+        <w:t>" value="^[A-Z][A-Z0-9_]*$" /&gt; &lt;!-- For constants --&gt;</w:t>
       </w:r>
     </w:p>
     <w:p>
@@ -1357,7 +1956,15 @@
     </w:p>
     <w:p>
       <w:r>
-        <w:t xml:space="preserve">    &lt;rule ref="category/java/errorprone.xml/NullAssignment" /&gt;</w:t>
+        <w:t xml:space="preserve">    &lt;rule ref="category/java/errorprone.xml/</w:t>
+      </w:r>
+      <w:proofErr w:type="spellStart"/>
+      <w:r>
+        <w:t>NullAssignment</w:t>
+      </w:r>
+      <w:proofErr w:type="spellEnd"/>
+      <w:r>
+        <w:t>" /&gt;</w:t>
       </w:r>
     </w:p>
     <w:p/>
@@ -1368,7 +1975,15 @@
     </w:p>
     <w:p>
       <w:r>
-        <w:t xml:space="preserve">    &lt;rule ref="category/java/errorprone.xml/NullDereference" /&gt;</w:t>
+        <w:t xml:space="preserve">    &lt;rule ref="category/java/errorprone.xml/</w:t>
+      </w:r>
+      <w:proofErr w:type="spellStart"/>
+      <w:r>
+        <w:t>NullDereference</w:t>
+      </w:r>
+      <w:proofErr w:type="spellEnd"/>
+      <w:r>
+        <w:t>" /&gt;</w:t>
       </w:r>
     </w:p>
     <w:p/>
@@ -1379,7 +1994,15 @@
     </w:p>
     <w:p>
       <w:r>
-        <w:t xml:space="preserve">    &lt;rule ref="category/java/errorprone.xml/AvoidEmptyCatchBlock" /&gt;</w:t>
+        <w:t xml:space="preserve">    &lt;rule ref="category/java/errorprone.xml/</w:t>
+      </w:r>
+      <w:proofErr w:type="spellStart"/>
+      <w:r>
+        <w:t>AvoidEmptyCatchBlock</w:t>
+      </w:r>
+      <w:proofErr w:type="spellEnd"/>
+      <w:r>
+        <w:t>" /&gt;</w:t>
       </w:r>
     </w:p>
     <w:p/>
@@ -1390,7 +2013,15 @@
     </w:p>
     <w:p>
       <w:r>
-        <w:t xml:space="preserve">    &lt;rule ref="category/java/errorprone.xml/AvoidUsingHardCodedIP" /&gt;</w:t>
+        <w:t xml:space="preserve">    &lt;rule ref="category/java/errorprone.xml/</w:t>
+      </w:r>
+      <w:proofErr w:type="spellStart"/>
+      <w:r>
+        <w:t>AvoidUsingHardCodedIP</w:t>
+      </w:r>
+      <w:proofErr w:type="spellEnd"/>
+      <w:r>
+        <w:t>" /&gt;</w:t>
       </w:r>
     </w:p>
     <w:p/>
@@ -1401,7 +2032,15 @@
     </w:p>
     <w:p>
       <w:r>
-        <w:t xml:space="preserve">    &lt;rule ref="category/java/errorprone.xml/AvoidDuplicateLiterals" /&gt;</w:t>
+        <w:t xml:space="preserve">    &lt;rule ref="category/java/errorprone.xml/</w:t>
+      </w:r>
+      <w:proofErr w:type="spellStart"/>
+      <w:r>
+        <w:t>AvoidDuplicateLiterals</w:t>
+      </w:r>
+      <w:proofErr w:type="spellEnd"/>
+      <w:r>
+        <w:t>" /&gt;</w:t>
       </w:r>
     </w:p>
     <w:p/>
@@ -1413,7 +2052,15 @@
     <w:p>
       <w:r>
         <w:lastRenderedPageBreak/>
-        <w:t xml:space="preserve">    &lt;rule ref="category/java/codestyle.xml/MagicNumber" /&gt;</w:t>
+        <w:t xml:space="preserve">    &lt;rule ref="category/java/codestyle.xml/</w:t>
+      </w:r>
+      <w:proofErr w:type="spellStart"/>
+      <w:r>
+        <w:t>MagicNumber</w:t>
+      </w:r>
+      <w:proofErr w:type="spellEnd"/>
+      <w:r>
+        <w:t>" /&gt;</w:t>
       </w:r>
     </w:p>
     <w:p/>
@@ -1424,7 +2071,15 @@
     </w:p>
     <w:p>
       <w:r>
-        <w:t xml:space="preserve">    &lt;rule ref="category/java/design.xml/AvoidLongParameterList" /&gt;</w:t>
+        <w:t xml:space="preserve">    &lt;rule ref="category/java/design.xml/</w:t>
+      </w:r>
+      <w:proofErr w:type="spellStart"/>
+      <w:r>
+        <w:t>AvoidLongParameterList</w:t>
+      </w:r>
+      <w:proofErr w:type="spellEnd"/>
+      <w:r>
+        <w:t>" /&gt;</w:t>
       </w:r>
     </w:p>
     <w:p/>
@@ -1435,7 +2090,15 @@
     </w:p>
     <w:p>
       <w:r>
-        <w:t xml:space="preserve">    &lt;rule ref="category/java/bestpractices.xml/UnusedPrivateField" /&gt;</w:t>
+        <w:t xml:space="preserve">    &lt;rule ref="category/java/bestpractices.xml/</w:t>
+      </w:r>
+      <w:proofErr w:type="spellStart"/>
+      <w:r>
+        <w:t>UnusedPrivateField</w:t>
+      </w:r>
+      <w:proofErr w:type="spellEnd"/>
+      <w:r>
+        <w:t>" /&gt;</w:t>
       </w:r>
     </w:p>
     <w:p/>
@@ -1446,7 +2109,15 @@
     </w:p>
     <w:p>
       <w:r>
-        <w:t xml:space="preserve">    &lt;rule ref="category/java/codestyle.xml/ControlStatementBraces" /&gt;</w:t>
+        <w:t xml:space="preserve">    &lt;rule ref="category/java/codestyle.xml/</w:t>
+      </w:r>
+      <w:proofErr w:type="spellStart"/>
+      <w:r>
+        <w:t>ControlStatementBraces</w:t>
+      </w:r>
+      <w:proofErr w:type="spellEnd"/>
+      <w:r>
+        <w:t>" /&gt;</w:t>
       </w:r>
     </w:p>
     <w:p/>
@@ -1457,7 +2128,15 @@
     </w:p>
     <w:p>
       <w:r>
-        <w:t xml:space="preserve">    &lt;rule ref="category/java/bestpractices.xml/UseProperEqualsMethod" /&gt;</w:t>
+        <w:t xml:space="preserve">    &lt;rule ref="category/java/bestpractices.xml/</w:t>
+      </w:r>
+      <w:proofErr w:type="spellStart"/>
+      <w:r>
+        <w:t>UseProperEqualsMethod</w:t>
+      </w:r>
+      <w:proofErr w:type="spellEnd"/>
+      <w:r>
+        <w:t>" /&gt;</w:t>
       </w:r>
     </w:p>
     <w:p/>
@@ -1830,14 +2509,43 @@
       </w:r>
     </w:p>
     <w:p>
-      <w:r>
-        <w:t>pmd -f text -R pmd.xml -d src/main/java</w:t>
+      <w:proofErr w:type="spellStart"/>
+      <w:r>
+        <w:t>pmd</w:t>
+      </w:r>
+      <w:proofErr w:type="spellEnd"/>
+      <w:r>
+        <w:t xml:space="preserve"> -f text -R pmd.xml -d </w:t>
+      </w:r>
+      <w:proofErr w:type="spellStart"/>
+      <w:r>
+        <w:t>src</w:t>
+      </w:r>
+      <w:proofErr w:type="spellEnd"/>
+      <w:r>
+        <w:t>/main/java</w:t>
       </w:r>
     </w:p>
     <w:p>
       <w:r>
         <w:lastRenderedPageBreak/>
-        <w:t>This command will analyze all Java files in the src/main/java directory and report any violations of the specified rules.</w:t>
+        <w:t xml:space="preserve">This command will </w:t>
+      </w:r>
+      <w:proofErr w:type="spellStart"/>
+      <w:r>
+        <w:t>analyze</w:t>
+      </w:r>
+      <w:proofErr w:type="spellEnd"/>
+      <w:r>
+        <w:t xml:space="preserve"> all Java files in the </w:t>
+      </w:r>
+      <w:proofErr w:type="spellStart"/>
+      <w:r>
+        <w:t>src</w:t>
+      </w:r>
+      <w:proofErr w:type="spellEnd"/>
+      <w:r>
+        <w:t>/main/java directory and report any violations of the specified rules.</w:t>
       </w:r>
     </w:p>
     <w:p>
@@ -1849,7 +2557,23 @@
     <w:p/>
     <w:p>
       <w:r>
-        <w:t>Explain about each switch in the given command -pmd -f text -R pmd.xml -d src/main/java</w:t>
+        <w:t>Explain about each switch in the given command -</w:t>
+      </w:r>
+      <w:proofErr w:type="spellStart"/>
+      <w:r>
+        <w:t>pmd</w:t>
+      </w:r>
+      <w:proofErr w:type="spellEnd"/>
+      <w:r>
+        <w:t xml:space="preserve"> -f text -R pmd.xml -d </w:t>
+      </w:r>
+      <w:proofErr w:type="spellStart"/>
+      <w:r>
+        <w:t>src</w:t>
+      </w:r>
+      <w:proofErr w:type="spellEnd"/>
+      <w:r>
+        <w:t>/main/java</w:t>
       </w:r>
     </w:p>
     <w:p>
@@ -1863,8 +2587,21 @@
       </w:r>
     </w:p>
     <w:p>
-      <w:r>
-        <w:t>pmd -f text -R pmd.xml -d src/main/java</w:t>
+      <w:proofErr w:type="spellStart"/>
+      <w:r>
+        <w:t>pmd</w:t>
+      </w:r>
+      <w:proofErr w:type="spellEnd"/>
+      <w:r>
+        <w:t xml:space="preserve"> -f text -R pmd.xml -d </w:t>
+      </w:r>
+      <w:proofErr w:type="spellStart"/>
+      <w:r>
+        <w:t>src</w:t>
+      </w:r>
+      <w:proofErr w:type="spellEnd"/>
+      <w:r>
+        <w:t>/main/java</w:t>
       </w:r>
     </w:p>
     <w:p>
@@ -1889,8 +2626,13 @@
           <w:numId w:val="8"/>
         </w:numPr>
       </w:pPr>
-      <w:r>
-        <w:t>pmd:</w:t>
+      <w:proofErr w:type="spellStart"/>
+      <w:r>
+        <w:t>pmd</w:t>
+      </w:r>
+      <w:proofErr w:type="spellEnd"/>
+      <w:r>
+        <w:t>:</w:t>
       </w:r>
     </w:p>
     <w:p>
@@ -1956,7 +2698,15 @@
         </w:numPr>
       </w:pPr>
       <w:r>
-        <w:t>-d src/main/java:</w:t>
+        <w:t xml:space="preserve">-d </w:t>
+      </w:r>
+      <w:proofErr w:type="spellStart"/>
+      <w:r>
+        <w:t>src</w:t>
+      </w:r>
+      <w:proofErr w:type="spellEnd"/>
+      <w:r>
+        <w:t>/main/java:</w:t>
       </w:r>
     </w:p>
     <w:p>
@@ -1967,7 +2717,39 @@
         </w:numPr>
       </w:pPr>
       <w:r>
-        <w:t>The -d switch specifies the directory to be analyzed. In this case, it is src/main/java, which means that PMD will analyze all the Java files in the src/main/java directory and its subdirectories.</w:t>
+        <w:t xml:space="preserve">The -d switch specifies the directory to be </w:t>
+      </w:r>
+      <w:proofErr w:type="spellStart"/>
+      <w:r>
+        <w:t>analyzed</w:t>
+      </w:r>
+      <w:proofErr w:type="spellEnd"/>
+      <w:r>
+        <w:t xml:space="preserve">. In this case, it is </w:t>
+      </w:r>
+      <w:proofErr w:type="spellStart"/>
+      <w:r>
+        <w:t>src</w:t>
+      </w:r>
+      <w:proofErr w:type="spellEnd"/>
+      <w:r>
+        <w:t xml:space="preserve">/main/java, which means that PMD will </w:t>
+      </w:r>
+      <w:proofErr w:type="spellStart"/>
+      <w:r>
+        <w:t>analyze</w:t>
+      </w:r>
+      <w:proofErr w:type="spellEnd"/>
+      <w:r>
+        <w:t xml:space="preserve"> all the Java files in the </w:t>
+      </w:r>
+      <w:proofErr w:type="spellStart"/>
+      <w:r>
+        <w:t>src</w:t>
+      </w:r>
+      <w:proofErr w:type="spellEnd"/>
+      <w:r>
+        <w:t>/main/java directory and its subdirectories.</w:t>
       </w:r>
     </w:p>
     <w:p>
@@ -1992,8 +2774,13 @@
           <w:numId w:val="9"/>
         </w:numPr>
       </w:pPr>
-      <w:r>
-        <w:t>pmd: Invokes the PMD tool.</w:t>
+      <w:proofErr w:type="spellStart"/>
+      <w:r>
+        <w:t>pmd</w:t>
+      </w:r>
+      <w:proofErr w:type="spellEnd"/>
+      <w:r>
+        <w:t>: Invokes the PMD tool.</w:t>
       </w:r>
     </w:p>
     <w:p>
@@ -2026,7 +2813,31 @@
         </w:numPr>
       </w:pPr>
       <w:r>
-        <w:t>-d src/main/java: Analyzes the Java files in the specified directory (src/main/java).</w:t>
+        <w:t xml:space="preserve">-d </w:t>
+      </w:r>
+      <w:proofErr w:type="spellStart"/>
+      <w:r>
+        <w:t>src</w:t>
+      </w:r>
+      <w:proofErr w:type="spellEnd"/>
+      <w:r>
+        <w:t xml:space="preserve">/main/java: </w:t>
+      </w:r>
+      <w:proofErr w:type="spellStart"/>
+      <w:r>
+        <w:t>Analyzes</w:t>
+      </w:r>
+      <w:proofErr w:type="spellEnd"/>
+      <w:r>
+        <w:t xml:space="preserve"> the Java files in the specified directory (</w:t>
+      </w:r>
+      <w:proofErr w:type="spellStart"/>
+      <w:r>
+        <w:t>src</w:t>
+      </w:r>
+      <w:proofErr w:type="spellEnd"/>
+      <w:r>
+        <w:t>/main/java).</w:t>
       </w:r>
     </w:p>
     <w:p>
@@ -2039,12 +2850,28 @@
     <w:p/>
     <w:p>
       <w:r>
-        <w:t>Does PMD support javascript validations .</w:t>
-      </w:r>
-    </w:p>
-    <w:p>
-      <w:r>
-        <w:t>Yes, PMD does support JavaScript validations! PMD can analyze JavaScript code using the Rhino engine for parsing and supports both PMD rules and Copy-Paste-Detection (CPD) for JavaScript2. This means you can use PMD to enforce coding standards, detect potential issues, and identify duplicate code in JavaScript files.</w:t>
+        <w:t xml:space="preserve">Does PMD support </w:t>
+      </w:r>
+      <w:proofErr w:type="spellStart"/>
+      <w:r>
+        <w:t>javascript</w:t>
+      </w:r>
+      <w:proofErr w:type="spellEnd"/>
+      <w:r>
+        <w:t xml:space="preserve"> validations .</w:t>
+      </w:r>
+    </w:p>
+    <w:p>
+      <w:r>
+        <w:t xml:space="preserve">Yes, PMD does support JavaScript validations! PMD can </w:t>
+      </w:r>
+      <w:proofErr w:type="spellStart"/>
+      <w:r>
+        <w:t>analyze</w:t>
+      </w:r>
+      <w:proofErr w:type="spellEnd"/>
+      <w:r>
+        <w:t xml:space="preserve"> JavaScript code using the Rhino engine for parsing and supports both PMD rules and Copy-Paste-Detection (CPD) for JavaScript2. This means you can use PMD to enforce coding standards, detect potential issues, and identify duplicate code in JavaScript files.</w:t>
       </w:r>
     </w:p>
     <w:p>
@@ -2054,7 +2881,15 @@
     </w:p>
     <w:p>
       <w:r>
-        <w:t>Yes Please share details on what it requires to validate javascript code</w:t>
+        <w:t xml:space="preserve">Yes Please share details on what it requires to validate </w:t>
+      </w:r>
+      <w:proofErr w:type="spellStart"/>
+      <w:r>
+        <w:t>javascript</w:t>
+      </w:r>
+      <w:proofErr w:type="spellEnd"/>
+      <w:r>
+        <w:t xml:space="preserve"> code</w:t>
       </w:r>
     </w:p>
     <w:p>
@@ -2111,7 +2946,15 @@
     </w:p>
     <w:p>
       <w:r>
-        <w:t>&lt;ruleset name="JavaScript Best Practices" xmlns="http://pmd.sourceforge.net/ruleset/2.0.0"&gt;</w:t>
+        <w:t xml:space="preserve">&lt;ruleset name="JavaScript Best Practices" </w:t>
+      </w:r>
+      <w:proofErr w:type="spellStart"/>
+      <w:r>
+        <w:t>xmlns</w:t>
+      </w:r>
+      <w:proofErr w:type="spellEnd"/>
+      <w:r>
+        <w:t>="http://pmd.sourceforge.net/ruleset/2.0.0"&gt;</w:t>
       </w:r>
     </w:p>
     <w:p>
@@ -2127,12 +2970,28 @@
     </w:p>
     <w:p>
       <w:r>
-        <w:t xml:space="preserve">    &lt;rule ref="category/javascript/basic.xml"&gt;</w:t>
-      </w:r>
-    </w:p>
-    <w:p>
-      <w:r>
-        <w:t xml:space="preserve">        &lt;exclude name="JSLint" /&gt;</w:t>
+        <w:t xml:space="preserve">    &lt;rule ref="category/</w:t>
+      </w:r>
+      <w:proofErr w:type="spellStart"/>
+      <w:r>
+        <w:t>javascript</w:t>
+      </w:r>
+      <w:proofErr w:type="spellEnd"/>
+      <w:r>
+        <w:t>/basic.xml"&gt;</w:t>
+      </w:r>
+    </w:p>
+    <w:p>
+      <w:r>
+        <w:t xml:space="preserve">        &lt;exclude name="</w:t>
+      </w:r>
+      <w:proofErr w:type="spellStart"/>
+      <w:r>
+        <w:t>JSLint</w:t>
+      </w:r>
+      <w:proofErr w:type="spellEnd"/>
+      <w:r>
+        <w:t>" /&gt;</w:t>
       </w:r>
     </w:p>
     <w:p>
@@ -2148,7 +3007,15 @@
     </w:p>
     <w:p>
       <w:r>
-        <w:t xml:space="preserve">    &lt;rule ref="category/javascript/codesize.xml" /&gt;</w:t>
+        <w:t xml:space="preserve">    &lt;rule ref="category/</w:t>
+      </w:r>
+      <w:proofErr w:type="spellStart"/>
+      <w:r>
+        <w:t>javascript</w:t>
+      </w:r>
+      <w:proofErr w:type="spellEnd"/>
+      <w:r>
+        <w:t>/codesize.xml" /&gt;</w:t>
       </w:r>
     </w:p>
     <w:p/>
@@ -2159,7 +3026,15 @@
     </w:p>
     <w:p>
       <w:r>
-        <w:t xml:space="preserve">    &lt;rule ref="category/javascript/design.xml" /&gt;</w:t>
+        <w:t xml:space="preserve">    &lt;rule ref="category/</w:t>
+      </w:r>
+      <w:proofErr w:type="spellStart"/>
+      <w:r>
+        <w:t>javascript</w:t>
+      </w:r>
+      <w:proofErr w:type="spellEnd"/>
+      <w:r>
+        <w:t>/design.xml" /&gt;</w:t>
       </w:r>
     </w:p>
     <w:p/>
@@ -2170,7 +3045,15 @@
     </w:p>
     <w:p>
       <w:r>
-        <w:t xml:space="preserve">    &lt;rule ref="category/javascript/errorprone.xml" /&gt;</w:t>
+        <w:t xml:space="preserve">    &lt;rule ref="category/</w:t>
+      </w:r>
+      <w:proofErr w:type="spellStart"/>
+      <w:r>
+        <w:t>javascript</w:t>
+      </w:r>
+      <w:proofErr w:type="spellEnd"/>
+      <w:r>
+        <w:t>/errorprone.xml" /&gt;</w:t>
       </w:r>
     </w:p>
     <w:p/>
@@ -2181,7 +3064,15 @@
     </w:p>
     <w:p>
       <w:r>
-        <w:t xml:space="preserve">    &lt;rule ref="category/javascript/unusedcode.xml" /&gt;</w:t>
+        <w:t xml:space="preserve">    &lt;rule ref="category/</w:t>
+      </w:r>
+      <w:proofErr w:type="spellStart"/>
+      <w:r>
+        <w:t>javascript</w:t>
+      </w:r>
+      <w:proofErr w:type="spellEnd"/>
+      <w:r>
+        <w:t>/unusedcode.xml" /&gt;</w:t>
       </w:r>
     </w:p>
     <w:p>
@@ -2213,8 +3104,21 @@
       </w:r>
     </w:p>
     <w:p>
-      <w:r>
-        <w:t>pmd -d path/to/your/javascript/files -f text -R pmd.xml</w:t>
+      <w:proofErr w:type="spellStart"/>
+      <w:r>
+        <w:t>pmd</w:t>
+      </w:r>
+      <w:proofErr w:type="spellEnd"/>
+      <w:r>
+        <w:t xml:space="preserve"> -d path/to/your/</w:t>
+      </w:r>
+      <w:proofErr w:type="spellStart"/>
+      <w:r>
+        <w:t>javascript</w:t>
+      </w:r>
+      <w:proofErr w:type="spellEnd"/>
+      <w:r>
+        <w:t>/files -f text -R pmd.xml</w:t>
       </w:r>
     </w:p>
     <w:p>
@@ -2247,7 +3151,15 @@
         <w:t>Basic JavaScript Rules</w:t>
       </w:r>
       <w:r>
-        <w:t>: These rules cover basic JavaScript syntax and structure. The example excludes the JSLint rule, but you can include it if needed.</w:t>
+        <w:t xml:space="preserve">: These rules cover basic JavaScript syntax and structure. The example excludes the </w:t>
+      </w:r>
+      <w:proofErr w:type="spellStart"/>
+      <w:r>
+        <w:t>JSLint</w:t>
+      </w:r>
+      <w:proofErr w:type="spellEnd"/>
+      <w:r>
+        <w:t xml:space="preserve"> rule, but you can include it if needed.</w:t>
       </w:r>
     </w:p>
     <w:p>
@@ -2335,12 +3247,28 @@
     </w:p>
     <w:p>
       <w:r>
-        <w:t>Does the same PMD jar support both Java and Javascript coding standards</w:t>
-      </w:r>
-    </w:p>
-    <w:p>
-      <w:r>
-        <w:t>Yes, the same PMD JAR file supports both Java and JavaScript coding standards. PMD is designed to be a versatile and extensible tool that can analyze multiple programming languages, including Java and JavaScript, using a single installation.</w:t>
+        <w:t xml:space="preserve">Does the same PMD jar support both Java and </w:t>
+      </w:r>
+      <w:proofErr w:type="spellStart"/>
+      <w:r>
+        <w:t>Javascript</w:t>
+      </w:r>
+      <w:proofErr w:type="spellEnd"/>
+      <w:r>
+        <w:t xml:space="preserve"> coding standards</w:t>
+      </w:r>
+    </w:p>
+    <w:p>
+      <w:r>
+        <w:t xml:space="preserve">Yes, the same PMD JAR file supports both Java and JavaScript coding standards. PMD is designed to be a versatile and extensible tool that can </w:t>
+      </w:r>
+      <w:proofErr w:type="spellStart"/>
+      <w:r>
+        <w:t>analyze</w:t>
+      </w:r>
+      <w:proofErr w:type="spellEnd"/>
+      <w:r>
+        <w:t xml:space="preserve"> multiple programming languages, including Java and JavaScript, using a single installation.</w:t>
       </w:r>
     </w:p>
     <w:p>
@@ -2370,7 +3298,15 @@
     </w:p>
     <w:p>
       <w:r>
-        <w:t>&lt;ruleset name="Java and JavaScript Best Practices" xmlns="http://pmd.sourceforge.net/ruleset/2.0.0"&gt;</w:t>
+        <w:t xml:space="preserve">&lt;ruleset name="Java and JavaScript Best Practices" </w:t>
+      </w:r>
+      <w:proofErr w:type="spellStart"/>
+      <w:r>
+        <w:t>xmlns</w:t>
+      </w:r>
+      <w:proofErr w:type="spellEnd"/>
+      <w:r>
+        <w:t>="http://pmd.sourceforge.net/ruleset/2.0.0"&gt;</w:t>
       </w:r>
     </w:p>
     <w:p>
@@ -2417,12 +3353,28 @@
     </w:p>
     <w:p>
       <w:r>
-        <w:t xml:space="preserve">    &lt;rule ref="category/javascript/basic.xml"&gt;</w:t>
-      </w:r>
-    </w:p>
-    <w:p>
-      <w:r>
-        <w:t xml:space="preserve">        &lt;exclude name="JSLint" /&gt;</w:t>
+        <w:t xml:space="preserve">    &lt;rule ref="category/</w:t>
+      </w:r>
+      <w:proofErr w:type="spellStart"/>
+      <w:r>
+        <w:t>javascript</w:t>
+      </w:r>
+      <w:proofErr w:type="spellEnd"/>
+      <w:r>
+        <w:t>/basic.xml"&gt;</w:t>
+      </w:r>
+    </w:p>
+    <w:p>
+      <w:r>
+        <w:t xml:space="preserve">        &lt;exclude name="</w:t>
+      </w:r>
+      <w:proofErr w:type="spellStart"/>
+      <w:r>
+        <w:t>JSLint</w:t>
+      </w:r>
+      <w:proofErr w:type="spellEnd"/>
+      <w:r>
+        <w:t>" /&gt;</w:t>
       </w:r>
     </w:p>
     <w:p>
@@ -2432,22 +3384,54 @@
     </w:p>
     <w:p>
       <w:r>
-        <w:t xml:space="preserve">    &lt;rule ref="category/javascript/codesize.xml" /&gt;</w:t>
-      </w:r>
-    </w:p>
-    <w:p>
-      <w:r>
-        <w:t xml:space="preserve">    &lt;rule ref="category/javascript/design.xml" /&gt;</w:t>
-      </w:r>
-    </w:p>
-    <w:p>
-      <w:r>
-        <w:t xml:space="preserve">    &lt;rule ref="category/javascript/errorprone.xml" /&gt;</w:t>
-      </w:r>
-    </w:p>
-    <w:p>
-      <w:r>
-        <w:t xml:space="preserve">    &lt;rule ref="category/javascript/unusedcode.xml" /&gt;</w:t>
+        <w:t xml:space="preserve">    &lt;rule ref="category/</w:t>
+      </w:r>
+      <w:proofErr w:type="spellStart"/>
+      <w:r>
+        <w:t>javascript</w:t>
+      </w:r>
+      <w:proofErr w:type="spellEnd"/>
+      <w:r>
+        <w:t>/codesize.xml" /&gt;</w:t>
+      </w:r>
+    </w:p>
+    <w:p>
+      <w:r>
+        <w:t xml:space="preserve">    &lt;rule ref="category/</w:t>
+      </w:r>
+      <w:proofErr w:type="spellStart"/>
+      <w:r>
+        <w:t>javascript</w:t>
+      </w:r>
+      <w:proofErr w:type="spellEnd"/>
+      <w:r>
+        <w:t>/design.xml" /&gt;</w:t>
+      </w:r>
+    </w:p>
+    <w:p>
+      <w:r>
+        <w:t xml:space="preserve">    &lt;rule ref="category/</w:t>
+      </w:r>
+      <w:proofErr w:type="spellStart"/>
+      <w:r>
+        <w:t>javascript</w:t>
+      </w:r>
+      <w:proofErr w:type="spellEnd"/>
+      <w:r>
+        <w:t>/errorprone.xml" /&gt;</w:t>
+      </w:r>
+    </w:p>
+    <w:p>
+      <w:r>
+        <w:t xml:space="preserve">    &lt;rule ref="category/</w:t>
+      </w:r>
+      <w:proofErr w:type="spellStart"/>
+      <w:r>
+        <w:t>javascript</w:t>
+      </w:r>
+      <w:proofErr w:type="spellEnd"/>
+      <w:r>
+        <w:t>/unusedcode.xml" /&gt;</w:t>
       </w:r>
     </w:p>
     <w:p>
@@ -2481,18 +3465,485 @@
       </w:r>
     </w:p>
     <w:p>
-      <w:r>
-        <w:t>pmd -d path/to/your/code -f text -R pmd.xml</w:t>
-      </w:r>
-    </w:p>
-    <w:p>
-      <w:r>
-        <w:t>This command will analyze all the code in the specified directory, applying both Java and JavaScript rules as defined in the configuration file.</w:t>
+      <w:proofErr w:type="spellStart"/>
+      <w:r>
+        <w:t>pmd</w:t>
+      </w:r>
+      <w:proofErr w:type="spellEnd"/>
+      <w:r>
+        <w:t xml:space="preserve"> -d path/to/your/code -f text -R pmd.xml</w:t>
+      </w:r>
+    </w:p>
+    <w:p>
+      <w:r>
+        <w:t xml:space="preserve">This command will </w:t>
+      </w:r>
+      <w:proofErr w:type="spellStart"/>
+      <w:r>
+        <w:t>analyze</w:t>
+      </w:r>
+      <w:proofErr w:type="spellEnd"/>
+      <w:r>
+        <w:t xml:space="preserve"> all the code in the specified directory, applying both Java and JavaScript rules as defined in the configuration file.</w:t>
       </w:r>
     </w:p>
     <w:p>
       <w:r>
         <w:t>Feel free to ask if you have any more questions or need further assistance!</w:t>
+      </w:r>
+    </w:p>
+    <w:p/>
+    <w:p/>
+    <w:p/>
+    <w:p/>
+    <w:p>
+      <w:r>
+        <w:t>I do have only jar file for PMD like PMD_Java.jar , PMD-Core.jar etc of 6.X version</w:t>
+      </w:r>
+    </w:p>
+    <w:p>
+      <w:r>
+        <w:t>Got it! You can still use those PMD JAR files to run static code analysis. Here's how to set up and run PMD using the available JAR files:</w:t>
+      </w:r>
+    </w:p>
+    <w:p>
+      <w:pPr>
+        <w:numPr>
+          <w:ilvl w:val="0"/>
+          <w:numId w:val="13"/>
+        </w:numPr>
+      </w:pPr>
+      <w:r>
+        <w:rPr>
+          <w:b/>
+          <w:bCs/>
+        </w:rPr>
+        <w:t>Create a Directory</w:t>
+      </w:r>
+      <w:r>
+        <w:t>: Create a directory to keep all the PMD JAR files and your configuration file together.</w:t>
+      </w:r>
+    </w:p>
+    <w:p>
+      <w:pPr>
+        <w:numPr>
+          <w:ilvl w:val="0"/>
+          <w:numId w:val="13"/>
+        </w:numPr>
+      </w:pPr>
+      <w:r>
+        <w:rPr>
+          <w:b/>
+          <w:bCs/>
+        </w:rPr>
+        <w:t>Place PMD JAR Files</w:t>
+      </w:r>
+      <w:r>
+        <w:t>: Move all the PMD JAR files (like PMD_Java.jar, PMD-Core.jar, etc.) into the directory you created.</w:t>
+      </w:r>
+    </w:p>
+    <w:p>
+      <w:pPr>
+        <w:numPr>
+          <w:ilvl w:val="0"/>
+          <w:numId w:val="13"/>
+        </w:numPr>
+      </w:pPr>
+      <w:r>
+        <w:rPr>
+          <w:b/>
+          <w:bCs/>
+        </w:rPr>
+        <w:t>Create a Configuration File</w:t>
+      </w:r>
+      <w:r>
+        <w:t>: Create a pmd.xml configuration file in the same directory. This file will contain the rules for your code analysis.</w:t>
+      </w:r>
+    </w:p>
+    <w:p>
+      <w:pPr>
+        <w:numPr>
+          <w:ilvl w:val="0"/>
+          <w:numId w:val="13"/>
+        </w:numPr>
+      </w:pPr>
+      <w:r>
+        <w:rPr>
+          <w:b/>
+          <w:bCs/>
+        </w:rPr>
+        <w:t>Set Up a Script</w:t>
+      </w:r>
+      <w:r>
+        <w:t xml:space="preserve">: Create a script to set the </w:t>
+      </w:r>
+      <w:proofErr w:type="spellStart"/>
+      <w:r>
+        <w:t>classpath</w:t>
+      </w:r>
+      <w:proofErr w:type="spellEnd"/>
+      <w:r>
+        <w:t xml:space="preserve"> and run PMD. Here are example scripts for both Windows and Unix-based systems:</w:t>
+      </w:r>
+    </w:p>
+    <w:p>
+      <w:pPr>
+        <w:rPr>
+          <w:b/>
+          <w:bCs/>
+        </w:rPr>
+      </w:pPr>
+      <w:r>
+        <w:rPr>
+          <w:b/>
+          <w:bCs/>
+        </w:rPr>
+        <w:t>Windows Batch Script (run_pmd.bat)</w:t>
+      </w:r>
+    </w:p>
+    <w:p>
+      <w:r>
+        <w:t>batch</w:t>
+      </w:r>
+    </w:p>
+    <w:p>
+      <w:r>
+        <w:t>@echo off</w:t>
+      </w:r>
+    </w:p>
+    <w:p>
+      <w:r>
+        <w:t>REM Set the directory containing PMD JAR files</w:t>
+      </w:r>
+    </w:p>
+    <w:p>
+      <w:r>
+        <w:t>set PMD_HOME=C:\path\to\your\pmd\directory</w:t>
+      </w:r>
+    </w:p>
+    <w:p>
+      <w:r>
+        <w:t>set CLASSPATH=%PMD_HOME%\PMD_Java.jar;%PMD_HOME%\PMD-Core.jar;%PMD_HOME%\other\pmd\jars\*</w:t>
+      </w:r>
+    </w:p>
+    <w:p/>
+    <w:p>
+      <w:r>
+        <w:t>REM Run PMD with your configuration</w:t>
+      </w:r>
+    </w:p>
+    <w:p>
+      <w:r>
+        <w:t xml:space="preserve">java -cp %CLASSPATH% </w:t>
+      </w:r>
+      <w:proofErr w:type="spellStart"/>
+      <w:r>
+        <w:t>net.sourceforge.pmd.PMD</w:t>
+      </w:r>
+      <w:proofErr w:type="spellEnd"/>
+      <w:r>
+        <w:t xml:space="preserve"> -d path\to\your\code -f text -R %PMD_HOME%\pmd.xml</w:t>
+      </w:r>
+    </w:p>
+    <w:p>
+      <w:pPr>
+        <w:rPr>
+          <w:b/>
+          <w:bCs/>
+        </w:rPr>
+      </w:pPr>
+      <w:r>
+        <w:rPr>
+          <w:b/>
+          <w:bCs/>
+        </w:rPr>
+        <w:t>Unix-based Shell Script (run_pmd.sh)</w:t>
+      </w:r>
+    </w:p>
+    <w:p>
+      <w:proofErr w:type="spellStart"/>
+      <w:r>
+        <w:t>sh</w:t>
+      </w:r>
+      <w:proofErr w:type="spellEnd"/>
+    </w:p>
+    <w:p>
+      <w:r>
+        <w:t>#!/bin/bash</w:t>
+      </w:r>
+    </w:p>
+    <w:p>
+      <w:r>
+        <w:t># Set the directory containing PMD JAR files</w:t>
+      </w:r>
+    </w:p>
+    <w:p>
+      <w:r>
+        <w:t>export PMD_HOME=/path/to/your/</w:t>
+      </w:r>
+      <w:proofErr w:type="spellStart"/>
+      <w:r>
+        <w:t>pmd</w:t>
+      </w:r>
+      <w:proofErr w:type="spellEnd"/>
+      <w:r>
+        <w:t>/directory</w:t>
+      </w:r>
+    </w:p>
+    <w:p>
+      <w:r>
+        <w:t>export CLASSPATH=$PMD_HOME/PMD_Java.jar:$PMD_HOME/PMD-Core.jar:$PMD_HOME/other/pmd/jars/*</w:t>
+      </w:r>
+    </w:p>
+    <w:p/>
+    <w:p>
+      <w:r>
+        <w:t># Run PMD with your configuration</w:t>
+      </w:r>
+    </w:p>
+    <w:p>
+      <w:r>
+        <w:t xml:space="preserve">java -cp $CLASSPATH </w:t>
+      </w:r>
+      <w:proofErr w:type="spellStart"/>
+      <w:r>
+        <w:t>net.sourceforge.pmd.PMD</w:t>
+      </w:r>
+      <w:proofErr w:type="spellEnd"/>
+      <w:r>
+        <w:t xml:space="preserve"> -d path/to/your/code -f text -R $PMD_HOME/pmd.xml</w:t>
+      </w:r>
+    </w:p>
+    <w:p>
+      <w:pPr>
+        <w:rPr>
+          <w:b/>
+          <w:bCs/>
+        </w:rPr>
+      </w:pPr>
+      <w:r>
+        <w:rPr>
+          <w:b/>
+          <w:bCs/>
+        </w:rPr>
+        <w:t>Running the Scripts</w:t>
+      </w:r>
+    </w:p>
+    <w:p>
+      <w:pPr>
+        <w:numPr>
+          <w:ilvl w:val="0"/>
+          <w:numId w:val="14"/>
+        </w:numPr>
+      </w:pPr>
+      <w:r>
+        <w:rPr>
+          <w:b/>
+          <w:bCs/>
+        </w:rPr>
+        <w:t>Modify the Script</w:t>
+      </w:r>
+      <w:r>
+        <w:t>:</w:t>
+      </w:r>
+    </w:p>
+    <w:p>
+      <w:pPr>
+        <w:numPr>
+          <w:ilvl w:val="1"/>
+          <w:numId w:val="14"/>
+        </w:numPr>
+      </w:pPr>
+      <w:r>
+        <w:t>Replace C:\path\to\your\pmd\directory and /path/to/your/</w:t>
+      </w:r>
+      <w:proofErr w:type="spellStart"/>
+      <w:r>
+        <w:t>pmd</w:t>
+      </w:r>
+      <w:proofErr w:type="spellEnd"/>
+      <w:r>
+        <w:t>/directory with the actual path to your PMD directory.</w:t>
+      </w:r>
+    </w:p>
+    <w:p>
+      <w:pPr>
+        <w:numPr>
+          <w:ilvl w:val="1"/>
+          <w:numId w:val="14"/>
+        </w:numPr>
+      </w:pPr>
+      <w:r>
+        <w:t>Replace path\to\your\code and path/to/your/code with the actual path to the directory containing your code.</w:t>
+      </w:r>
+    </w:p>
+    <w:p>
+      <w:pPr>
+        <w:numPr>
+          <w:ilvl w:val="1"/>
+          <w:numId w:val="14"/>
+        </w:numPr>
+      </w:pPr>
+      <w:r>
+        <w:t>Save the Windows script as run_pmd.bat and the Unix-based script as run_pmd.sh.</w:t>
+      </w:r>
+    </w:p>
+    <w:p>
+      <w:pPr>
+        <w:numPr>
+          <w:ilvl w:val="0"/>
+          <w:numId w:val="14"/>
+        </w:numPr>
+      </w:pPr>
+      <w:r>
+        <w:rPr>
+          <w:b/>
+          <w:bCs/>
+        </w:rPr>
+        <w:t>Run the Script</w:t>
+      </w:r>
+      <w:r>
+        <w:t>:</w:t>
+      </w:r>
+    </w:p>
+    <w:p>
+      <w:pPr>
+        <w:numPr>
+          <w:ilvl w:val="1"/>
+          <w:numId w:val="14"/>
+        </w:numPr>
+      </w:pPr>
+      <w:r>
+        <w:rPr>
+          <w:b/>
+          <w:bCs/>
+        </w:rPr>
+        <w:t>Windows</w:t>
+      </w:r>
+      <w:r>
+        <w:t>:</w:t>
+      </w:r>
+    </w:p>
+    <w:p>
+      <w:pPr>
+        <w:numPr>
+          <w:ilvl w:val="2"/>
+          <w:numId w:val="14"/>
+        </w:numPr>
+      </w:pPr>
+      <w:r>
+        <w:t>Open a Command Prompt.</w:t>
+      </w:r>
+    </w:p>
+    <w:p>
+      <w:pPr>
+        <w:numPr>
+          <w:ilvl w:val="2"/>
+          <w:numId w:val="14"/>
+        </w:numPr>
+      </w:pPr>
+      <w:r>
+        <w:t>Navigate to the directory containing run_pmd.bat.</w:t>
+      </w:r>
+    </w:p>
+    <w:p>
+      <w:pPr>
+        <w:numPr>
+          <w:ilvl w:val="2"/>
+          <w:numId w:val="14"/>
+        </w:numPr>
+      </w:pPr>
+      <w:r>
+        <w:t>Run the script by typing run_pmd.bat and pressing Enter.</w:t>
+      </w:r>
+    </w:p>
+    <w:p>
+      <w:pPr>
+        <w:numPr>
+          <w:ilvl w:val="1"/>
+          <w:numId w:val="14"/>
+        </w:numPr>
+      </w:pPr>
+      <w:r>
+        <w:rPr>
+          <w:b/>
+          <w:bCs/>
+        </w:rPr>
+        <w:lastRenderedPageBreak/>
+        <w:t>Unix-based Systems</w:t>
+      </w:r>
+      <w:r>
+        <w:t>:</w:t>
+      </w:r>
+    </w:p>
+    <w:p>
+      <w:pPr>
+        <w:numPr>
+          <w:ilvl w:val="2"/>
+          <w:numId w:val="14"/>
+        </w:numPr>
+      </w:pPr>
+      <w:r>
+        <w:t>Open a terminal.</w:t>
+      </w:r>
+    </w:p>
+    <w:p>
+      <w:pPr>
+        <w:numPr>
+          <w:ilvl w:val="2"/>
+          <w:numId w:val="14"/>
+        </w:numPr>
+      </w:pPr>
+      <w:r>
+        <w:t>Navigate to the directory containing run_pmd.sh.</w:t>
+      </w:r>
+    </w:p>
+    <w:p>
+      <w:pPr>
+        <w:numPr>
+          <w:ilvl w:val="2"/>
+          <w:numId w:val="14"/>
+        </w:numPr>
+      </w:pPr>
+      <w:r>
+        <w:t xml:space="preserve">Make the script executable by running </w:t>
+      </w:r>
+      <w:proofErr w:type="spellStart"/>
+      <w:r>
+        <w:t>chmod</w:t>
+      </w:r>
+      <w:proofErr w:type="spellEnd"/>
+      <w:r>
+        <w:t xml:space="preserve"> +x run_pmd.sh.</w:t>
+      </w:r>
+    </w:p>
+    <w:p>
+      <w:pPr>
+        <w:numPr>
+          <w:ilvl w:val="2"/>
+          <w:numId w:val="14"/>
+        </w:numPr>
+      </w:pPr>
+      <w:r>
+        <w:t>Run the script by typing ./run_pmd.sh and pressing Enter.</w:t>
+      </w:r>
+    </w:p>
+    <w:p>
+      <w:r>
+        <w:t xml:space="preserve">These scripts will set the necessary environment variables and run PMD using the JAR files you have. This setup ensures that PMD </w:t>
+      </w:r>
+      <w:proofErr w:type="spellStart"/>
+      <w:r>
+        <w:t>analyzes</w:t>
+      </w:r>
+      <w:proofErr w:type="spellEnd"/>
+      <w:r>
+        <w:t xml:space="preserve"> your JavaScript and Java files according to the rules defined in the pmd.xml configuration file.</w:t>
+      </w:r>
+    </w:p>
+    <w:p>
+      <w:r>
+        <w:t>Let me know if you have any questions or need further assistance!</w:t>
       </w:r>
     </w:p>
     <w:p/>
@@ -2626,6 +4077,119 @@
     </w:lvl>
   </w:abstractNum>
   <w:abstractNum w:abstractNumId="1" w15:restartNumberingAfterBreak="0">
+    <w:nsid w:val="1E0F57EC"/>
+    <w:multiLevelType w:val="multilevel"/>
+    <w:tmpl w:val="A61032C0"/>
+    <w:lvl w:ilvl="0">
+      <w:start w:val="1"/>
+      <w:numFmt w:val="decimal"/>
+      <w:lvlText w:val="%1."/>
+      <w:lvlJc w:val="left"/>
+      <w:pPr>
+        <w:tabs>
+          <w:tab w:val="num" w:pos="720"/>
+        </w:tabs>
+        <w:ind w:left="720" w:hanging="360"/>
+      </w:pPr>
+    </w:lvl>
+    <w:lvl w:ilvl="1" w:tentative="1">
+      <w:start w:val="1"/>
+      <w:numFmt w:val="decimal"/>
+      <w:lvlText w:val="%2."/>
+      <w:lvlJc w:val="left"/>
+      <w:pPr>
+        <w:tabs>
+          <w:tab w:val="num" w:pos="1440"/>
+        </w:tabs>
+        <w:ind w:left="1440" w:hanging="360"/>
+      </w:pPr>
+    </w:lvl>
+    <w:lvl w:ilvl="2" w:tentative="1">
+      <w:start w:val="1"/>
+      <w:numFmt w:val="decimal"/>
+      <w:lvlText w:val="%3."/>
+      <w:lvlJc w:val="left"/>
+      <w:pPr>
+        <w:tabs>
+          <w:tab w:val="num" w:pos="2160"/>
+        </w:tabs>
+        <w:ind w:left="2160" w:hanging="360"/>
+      </w:pPr>
+    </w:lvl>
+    <w:lvl w:ilvl="3" w:tentative="1">
+      <w:start w:val="1"/>
+      <w:numFmt w:val="decimal"/>
+      <w:lvlText w:val="%4."/>
+      <w:lvlJc w:val="left"/>
+      <w:pPr>
+        <w:tabs>
+          <w:tab w:val="num" w:pos="2880"/>
+        </w:tabs>
+        <w:ind w:left="2880" w:hanging="360"/>
+      </w:pPr>
+    </w:lvl>
+    <w:lvl w:ilvl="4" w:tentative="1">
+      <w:start w:val="1"/>
+      <w:numFmt w:val="decimal"/>
+      <w:lvlText w:val="%5."/>
+      <w:lvlJc w:val="left"/>
+      <w:pPr>
+        <w:tabs>
+          <w:tab w:val="num" w:pos="3600"/>
+        </w:tabs>
+        <w:ind w:left="3600" w:hanging="360"/>
+      </w:pPr>
+    </w:lvl>
+    <w:lvl w:ilvl="5" w:tentative="1">
+      <w:start w:val="1"/>
+      <w:numFmt w:val="decimal"/>
+      <w:lvlText w:val="%6."/>
+      <w:lvlJc w:val="left"/>
+      <w:pPr>
+        <w:tabs>
+          <w:tab w:val="num" w:pos="4320"/>
+        </w:tabs>
+        <w:ind w:left="4320" w:hanging="360"/>
+      </w:pPr>
+    </w:lvl>
+    <w:lvl w:ilvl="6" w:tentative="1">
+      <w:start w:val="1"/>
+      <w:numFmt w:val="decimal"/>
+      <w:lvlText w:val="%7."/>
+      <w:lvlJc w:val="left"/>
+      <w:pPr>
+        <w:tabs>
+          <w:tab w:val="num" w:pos="5040"/>
+        </w:tabs>
+        <w:ind w:left="5040" w:hanging="360"/>
+      </w:pPr>
+    </w:lvl>
+    <w:lvl w:ilvl="7" w:tentative="1">
+      <w:start w:val="1"/>
+      <w:numFmt w:val="decimal"/>
+      <w:lvlText w:val="%8."/>
+      <w:lvlJc w:val="left"/>
+      <w:pPr>
+        <w:tabs>
+          <w:tab w:val="num" w:pos="5760"/>
+        </w:tabs>
+        <w:ind w:left="5760" w:hanging="360"/>
+      </w:pPr>
+    </w:lvl>
+    <w:lvl w:ilvl="8" w:tentative="1">
+      <w:start w:val="1"/>
+      <w:numFmt w:val="decimal"/>
+      <w:lvlText w:val="%9."/>
+      <w:lvlJc w:val="left"/>
+      <w:pPr>
+        <w:tabs>
+          <w:tab w:val="num" w:pos="6480"/>
+        </w:tabs>
+        <w:ind w:left="6480" w:hanging="360"/>
+      </w:pPr>
+    </w:lvl>
+  </w:abstractNum>
+  <w:abstractNum w:abstractNumId="2" w15:restartNumberingAfterBreak="0">
     <w:nsid w:val="24F9179B"/>
     <w:multiLevelType w:val="multilevel"/>
     <w:tmpl w:val="7F649924"/>
@@ -2742,7 +4306,7 @@
       </w:pPr>
     </w:lvl>
   </w:abstractNum>
-  <w:abstractNum w:abstractNumId="2" w15:restartNumberingAfterBreak="0">
+  <w:abstractNum w:abstractNumId="3" w15:restartNumberingAfterBreak="0">
     <w:nsid w:val="2A971C97"/>
     <w:multiLevelType w:val="multilevel"/>
     <w:tmpl w:val="F81617CC"/>
@@ -2855,7 +4419,7 @@
       </w:pPr>
     </w:lvl>
   </w:abstractNum>
-  <w:abstractNum w:abstractNumId="3" w15:restartNumberingAfterBreak="0">
+  <w:abstractNum w:abstractNumId="4" w15:restartNumberingAfterBreak="0">
     <w:nsid w:val="46D814F9"/>
     <w:multiLevelType w:val="multilevel"/>
     <w:tmpl w:val="9F1A20E2"/>
@@ -3004,7 +4568,7 @@
       </w:rPr>
     </w:lvl>
   </w:abstractNum>
-  <w:abstractNum w:abstractNumId="4" w15:restartNumberingAfterBreak="0">
+  <w:abstractNum w:abstractNumId="5" w15:restartNumberingAfterBreak="0">
     <w:nsid w:val="4C1E65CB"/>
     <w:multiLevelType w:val="multilevel"/>
     <w:tmpl w:val="B20C161E"/>
@@ -3117,7 +4681,7 @@
       </w:pPr>
     </w:lvl>
   </w:abstractNum>
-  <w:abstractNum w:abstractNumId="5" w15:restartNumberingAfterBreak="0">
+  <w:abstractNum w:abstractNumId="6" w15:restartNumberingAfterBreak="0">
     <w:nsid w:val="4C73289C"/>
     <w:multiLevelType w:val="multilevel"/>
     <w:tmpl w:val="1FE61B8E"/>
@@ -3230,7 +4794,128 @@
       </w:pPr>
     </w:lvl>
   </w:abstractNum>
-  <w:abstractNum w:abstractNumId="6" w15:restartNumberingAfterBreak="0">
+  <w:abstractNum w:abstractNumId="7" w15:restartNumberingAfterBreak="0">
+    <w:nsid w:val="50312160"/>
+    <w:multiLevelType w:val="multilevel"/>
+    <w:tmpl w:val="47109F30"/>
+    <w:lvl w:ilvl="0">
+      <w:start w:val="1"/>
+      <w:numFmt w:val="decimal"/>
+      <w:lvlText w:val="%1."/>
+      <w:lvlJc w:val="left"/>
+      <w:pPr>
+        <w:tabs>
+          <w:tab w:val="num" w:pos="720"/>
+        </w:tabs>
+        <w:ind w:left="720" w:hanging="360"/>
+      </w:pPr>
+    </w:lvl>
+    <w:lvl w:ilvl="1">
+      <w:start w:val="1"/>
+      <w:numFmt w:val="bullet"/>
+      <w:lvlText w:val="o"/>
+      <w:lvlJc w:val="left"/>
+      <w:pPr>
+        <w:tabs>
+          <w:tab w:val="num" w:pos="1440"/>
+        </w:tabs>
+        <w:ind w:left="1440" w:hanging="360"/>
+      </w:pPr>
+      <w:rPr>
+        <w:rFonts w:ascii="Courier New" w:hAnsi="Courier New" w:hint="default"/>
+        <w:sz w:val="20"/>
+      </w:rPr>
+    </w:lvl>
+    <w:lvl w:ilvl="2">
+      <w:start w:val="1"/>
+      <w:numFmt w:val="bullet"/>
+      <w:lvlText w:val=""/>
+      <w:lvlJc w:val="left"/>
+      <w:pPr>
+        <w:tabs>
+          <w:tab w:val="num" w:pos="2160"/>
+        </w:tabs>
+        <w:ind w:left="2160" w:hanging="360"/>
+      </w:pPr>
+      <w:rPr>
+        <w:rFonts w:ascii="Wingdings" w:hAnsi="Wingdings" w:hint="default"/>
+        <w:sz w:val="20"/>
+      </w:rPr>
+    </w:lvl>
+    <w:lvl w:ilvl="3" w:tentative="1">
+      <w:start w:val="1"/>
+      <w:numFmt w:val="decimal"/>
+      <w:lvlText w:val="%4."/>
+      <w:lvlJc w:val="left"/>
+      <w:pPr>
+        <w:tabs>
+          <w:tab w:val="num" w:pos="2880"/>
+        </w:tabs>
+        <w:ind w:left="2880" w:hanging="360"/>
+      </w:pPr>
+    </w:lvl>
+    <w:lvl w:ilvl="4" w:tentative="1">
+      <w:start w:val="1"/>
+      <w:numFmt w:val="decimal"/>
+      <w:lvlText w:val="%5."/>
+      <w:lvlJc w:val="left"/>
+      <w:pPr>
+        <w:tabs>
+          <w:tab w:val="num" w:pos="3600"/>
+        </w:tabs>
+        <w:ind w:left="3600" w:hanging="360"/>
+      </w:pPr>
+    </w:lvl>
+    <w:lvl w:ilvl="5" w:tentative="1">
+      <w:start w:val="1"/>
+      <w:numFmt w:val="decimal"/>
+      <w:lvlText w:val="%6."/>
+      <w:lvlJc w:val="left"/>
+      <w:pPr>
+        <w:tabs>
+          <w:tab w:val="num" w:pos="4320"/>
+        </w:tabs>
+        <w:ind w:left="4320" w:hanging="360"/>
+      </w:pPr>
+    </w:lvl>
+    <w:lvl w:ilvl="6" w:tentative="1">
+      <w:start w:val="1"/>
+      <w:numFmt w:val="decimal"/>
+      <w:lvlText w:val="%7."/>
+      <w:lvlJc w:val="left"/>
+      <w:pPr>
+        <w:tabs>
+          <w:tab w:val="num" w:pos="5040"/>
+        </w:tabs>
+        <w:ind w:left="5040" w:hanging="360"/>
+      </w:pPr>
+    </w:lvl>
+    <w:lvl w:ilvl="7" w:tentative="1">
+      <w:start w:val="1"/>
+      <w:numFmt w:val="decimal"/>
+      <w:lvlText w:val="%8."/>
+      <w:lvlJc w:val="left"/>
+      <w:pPr>
+        <w:tabs>
+          <w:tab w:val="num" w:pos="5760"/>
+        </w:tabs>
+        <w:ind w:left="5760" w:hanging="360"/>
+      </w:pPr>
+    </w:lvl>
+    <w:lvl w:ilvl="8" w:tentative="1">
+      <w:start w:val="1"/>
+      <w:numFmt w:val="decimal"/>
+      <w:lvlText w:val="%9."/>
+      <w:lvlJc w:val="left"/>
+      <w:pPr>
+        <w:tabs>
+          <w:tab w:val="num" w:pos="6480"/>
+        </w:tabs>
+        <w:ind w:left="6480" w:hanging="360"/>
+      </w:pPr>
+    </w:lvl>
+  </w:abstractNum>
+  <w:abstractNum w:abstractNumId="8" w15:restartNumberingAfterBreak="0">
     <w:nsid w:val="511008AE"/>
     <w:multiLevelType w:val="multilevel"/>
     <w:tmpl w:val="74461436"/>
@@ -3347,7 +5032,7 @@
       </w:pPr>
     </w:lvl>
   </w:abstractNum>
-  <w:abstractNum w:abstractNumId="7" w15:restartNumberingAfterBreak="0">
+  <w:abstractNum w:abstractNumId="9" w15:restartNumberingAfterBreak="0">
     <w:nsid w:val="512710F9"/>
     <w:multiLevelType w:val="multilevel"/>
     <w:tmpl w:val="C6B45AAE"/>
@@ -3460,7 +5145,7 @@
       </w:pPr>
     </w:lvl>
   </w:abstractNum>
-  <w:abstractNum w:abstractNumId="8" w15:restartNumberingAfterBreak="0">
+  <w:abstractNum w:abstractNumId="10" w15:restartNumberingAfterBreak="0">
     <w:nsid w:val="54CF4532"/>
     <w:multiLevelType w:val="multilevel"/>
     <w:tmpl w:val="C254CAA6"/>
@@ -3573,7 +5258,7 @@
       </w:pPr>
     </w:lvl>
   </w:abstractNum>
-  <w:abstractNum w:abstractNumId="9" w15:restartNumberingAfterBreak="0">
+  <w:abstractNum w:abstractNumId="11" w15:restartNumberingAfterBreak="0">
     <w:nsid w:val="5DEB3E10"/>
     <w:multiLevelType w:val="multilevel"/>
     <w:tmpl w:val="75DE5D12"/>
@@ -3690,7 +5375,7 @@
       </w:pPr>
     </w:lvl>
   </w:abstractNum>
-  <w:abstractNum w:abstractNumId="10" w15:restartNumberingAfterBreak="0">
+  <w:abstractNum w:abstractNumId="12" w15:restartNumberingAfterBreak="0">
     <w:nsid w:val="65A40BEA"/>
     <w:multiLevelType w:val="multilevel"/>
     <w:tmpl w:val="6E94996E"/>
@@ -3839,7 +5524,7 @@
       </w:rPr>
     </w:lvl>
   </w:abstractNum>
-  <w:abstractNum w:abstractNumId="11" w15:restartNumberingAfterBreak="0">
+  <w:abstractNum w:abstractNumId="13" w15:restartNumberingAfterBreak="0">
     <w:nsid w:val="6FE03732"/>
     <w:multiLevelType w:val="multilevel"/>
     <w:tmpl w:val="6054FEBC"/>
@@ -3953,40 +5638,46 @@
     </w:lvl>
   </w:abstractNum>
   <w:num w:numId="1" w16cid:durableId="957684226">
-    <w:abstractNumId w:val="2"/>
+    <w:abstractNumId w:val="3"/>
   </w:num>
   <w:num w:numId="2" w16cid:durableId="1535536890">
-    <w:abstractNumId w:val="8"/>
+    <w:abstractNumId w:val="10"/>
   </w:num>
   <w:num w:numId="3" w16cid:durableId="1227228644">
-    <w:abstractNumId w:val="5"/>
+    <w:abstractNumId w:val="6"/>
   </w:num>
   <w:num w:numId="4" w16cid:durableId="1620335213">
-    <w:abstractNumId w:val="10"/>
+    <w:abstractNumId w:val="12"/>
   </w:num>
   <w:num w:numId="5" w16cid:durableId="968365005">
     <w:abstractNumId w:val="0"/>
   </w:num>
   <w:num w:numId="6" w16cid:durableId="1275018602">
-    <w:abstractNumId w:val="6"/>
+    <w:abstractNumId w:val="8"/>
   </w:num>
   <w:num w:numId="7" w16cid:durableId="1422216483">
+    <w:abstractNumId w:val="2"/>
+  </w:num>
+  <w:num w:numId="8" w16cid:durableId="86584948">
+    <w:abstractNumId w:val="11"/>
+  </w:num>
+  <w:num w:numId="9" w16cid:durableId="1692485247">
+    <w:abstractNumId w:val="4"/>
+  </w:num>
+  <w:num w:numId="10" w16cid:durableId="242690544">
+    <w:abstractNumId w:val="13"/>
+  </w:num>
+  <w:num w:numId="11" w16cid:durableId="819232184">
+    <w:abstractNumId w:val="9"/>
+  </w:num>
+  <w:num w:numId="12" w16cid:durableId="2013028795">
+    <w:abstractNumId w:val="5"/>
+  </w:num>
+  <w:num w:numId="13" w16cid:durableId="484321019">
     <w:abstractNumId w:val="1"/>
   </w:num>
-  <w:num w:numId="8" w16cid:durableId="86584948">
-    <w:abstractNumId w:val="9"/>
-  </w:num>
-  <w:num w:numId="9" w16cid:durableId="1692485247">
-    <w:abstractNumId w:val="3"/>
-  </w:num>
-  <w:num w:numId="10" w16cid:durableId="242690544">
-    <w:abstractNumId w:val="11"/>
-  </w:num>
-  <w:num w:numId="11" w16cid:durableId="819232184">
+  <w:num w:numId="14" w16cid:durableId="759448569">
     <w:abstractNumId w:val="7"/>
-  </w:num>
-  <w:num w:numId="12" w16cid:durableId="2013028795">
-    <w:abstractNumId w:val="4"/>
   </w:num>
 </w:numbering>
 </file>

</xml_diff>

<commit_message>
Updated PMD Binary for scanning
</commit_message>
<xml_diff>
--- a/Python/PMDRulesForGoodCodingPractice.docx
+++ b/Python/PMDRulesForGoodCodingPractice.docx
@@ -3947,6 +3947,277 @@
       </w:r>
     </w:p>
     <w:p/>
+    <w:p/>
+    <w:p/>
+    <w:p/>
+    <w:p>
+      <w:r>
+        <w:t>@echo off</w:t>
+      </w:r>
+    </w:p>
+    <w:p>
+      <w:r>
+        <w:t>REM Set the directory containing PMD JAR files</w:t>
+      </w:r>
+    </w:p>
+    <w:p>
+      <w:r>
+        <w:t>set PMD_HOME=C:\path\to\your\pmd\directory</w:t>
+      </w:r>
+    </w:p>
+    <w:p/>
+    <w:p>
+      <w:r>
+        <w:t>REM Dynamically build the CLASSPATH by including all JAR files in PMD_HOME</w:t>
+      </w:r>
+    </w:p>
+    <w:p>
+      <w:proofErr w:type="spellStart"/>
+      <w:r>
+        <w:t>setlocal</w:t>
+      </w:r>
+      <w:proofErr w:type="spellEnd"/>
+      <w:r>
+        <w:t xml:space="preserve"> </w:t>
+      </w:r>
+      <w:proofErr w:type="spellStart"/>
+      <w:r>
+        <w:t>enabledelayedexpansion</w:t>
+      </w:r>
+      <w:proofErr w:type="spellEnd"/>
+    </w:p>
+    <w:p>
+      <w:r>
+        <w:t>set CLASSPATH=</w:t>
+      </w:r>
+    </w:p>
+    <w:p>
+      <w:r>
+        <w:t>for %%</w:t>
+      </w:r>
+      <w:proofErr w:type="spellStart"/>
+      <w:r>
+        <w:t>i</w:t>
+      </w:r>
+      <w:proofErr w:type="spellEnd"/>
+      <w:r>
+        <w:t xml:space="preserve"> in ("%PMD_HOME%\*.jar") do (</w:t>
+      </w:r>
+    </w:p>
+    <w:p>
+      <w:r>
+        <w:t xml:space="preserve">    set CLASSPATH=!CLASSPATH!;%%</w:t>
+      </w:r>
+      <w:proofErr w:type="spellStart"/>
+      <w:r>
+        <w:t>i</w:t>
+      </w:r>
+      <w:proofErr w:type="spellEnd"/>
+    </w:p>
+    <w:p>
+      <w:r>
+        <w:t>)</w:t>
+      </w:r>
+    </w:p>
+    <w:p>
+      <w:proofErr w:type="spellStart"/>
+      <w:r>
+        <w:t>endlocal</w:t>
+      </w:r>
+      <w:proofErr w:type="spellEnd"/>
+      <w:r>
+        <w:t xml:space="preserve"> &amp; set CLASSPATH=%CLASSPATH%</w:t>
+      </w:r>
+    </w:p>
+    <w:p/>
+    <w:p>
+      <w:r>
+        <w:t>REM Run PMD with your configuration</w:t>
+      </w:r>
+    </w:p>
+    <w:p>
+      <w:r>
+        <w:t xml:space="preserve">java -cp "%CLASSPATH%" </w:t>
+      </w:r>
+      <w:proofErr w:type="spellStart"/>
+      <w:r>
+        <w:t>net.sourceforge.pmd.PMD</w:t>
+      </w:r>
+      <w:proofErr w:type="spellEnd"/>
+      <w:r>
+        <w:t xml:space="preserve"> -d path\to\your\code -f text -R %PMD_HOME%\pmd.xml</w:t>
+      </w:r>
+    </w:p>
+    <w:p/>
+    <w:p/>
+    <w:p/>
+    <w:p>
+      <w:r>
+        <w:t>@echo off</w:t>
+      </w:r>
+    </w:p>
+    <w:p>
+      <w:r>
+        <w:t>REM Set the directory containing PMD JAR files</w:t>
+      </w:r>
+    </w:p>
+    <w:p>
+      <w:r>
+        <w:t>set PMD_HOME=C:\path\to\your\pmd\directory</w:t>
+      </w:r>
+    </w:p>
+    <w:p/>
+    <w:p>
+      <w:r>
+        <w:t>REM Dynamically build the CLASSPATH by including all JAR files in PMD_HOME</w:t>
+      </w:r>
+    </w:p>
+    <w:p>
+      <w:proofErr w:type="spellStart"/>
+      <w:r>
+        <w:t>setlocal</w:t>
+      </w:r>
+      <w:proofErr w:type="spellEnd"/>
+      <w:r>
+        <w:t xml:space="preserve"> </w:t>
+      </w:r>
+      <w:proofErr w:type="spellStart"/>
+      <w:r>
+        <w:t>enabledelayedexpansion</w:t>
+      </w:r>
+      <w:proofErr w:type="spellEnd"/>
+    </w:p>
+    <w:p>
+      <w:r>
+        <w:t>set CLASSPATH=</w:t>
+      </w:r>
+    </w:p>
+    <w:p>
+      <w:r>
+        <w:t>for %%</w:t>
+      </w:r>
+      <w:proofErr w:type="spellStart"/>
+      <w:r>
+        <w:t>i</w:t>
+      </w:r>
+      <w:proofErr w:type="spellEnd"/>
+      <w:r>
+        <w:t xml:space="preserve"> in ("%PMD_HOME%\*.jar") do (</w:t>
+      </w:r>
+    </w:p>
+    <w:p>
+      <w:r>
+        <w:t xml:space="preserve">    if defined CLASSPATH (</w:t>
+      </w:r>
+    </w:p>
+    <w:p>
+      <w:r>
+        <w:t xml:space="preserve">        set CLASSPATH=!CLASSPATH!;%%</w:t>
+      </w:r>
+      <w:proofErr w:type="spellStart"/>
+      <w:r>
+        <w:t>i</w:t>
+      </w:r>
+      <w:proofErr w:type="spellEnd"/>
+    </w:p>
+    <w:p>
+      <w:r>
+        <w:t xml:space="preserve">    ) else (</w:t>
+      </w:r>
+    </w:p>
+    <w:p>
+      <w:r>
+        <w:t xml:space="preserve">        set CLASSPATH=%%</w:t>
+      </w:r>
+      <w:proofErr w:type="spellStart"/>
+      <w:r>
+        <w:t>i</w:t>
+      </w:r>
+      <w:proofErr w:type="spellEnd"/>
+    </w:p>
+    <w:p>
+      <w:r>
+        <w:t xml:space="preserve">    )</w:t>
+      </w:r>
+    </w:p>
+    <w:p>
+      <w:r>
+        <w:t>)</w:t>
+      </w:r>
+    </w:p>
+    <w:p>
+      <w:proofErr w:type="spellStart"/>
+      <w:r>
+        <w:t>endlocal</w:t>
+      </w:r>
+      <w:proofErr w:type="spellEnd"/>
+      <w:r>
+        <w:t xml:space="preserve"> &amp; set CLASSPATH=%CLASSPATH%</w:t>
+      </w:r>
+    </w:p>
+    <w:p/>
+    <w:p>
+      <w:r>
+        <w:lastRenderedPageBreak/>
+        <w:t xml:space="preserve">REM Echo the </w:t>
+      </w:r>
+      <w:proofErr w:type="spellStart"/>
+      <w:r>
+        <w:t>classpath</w:t>
+      </w:r>
+      <w:proofErr w:type="spellEnd"/>
+      <w:r>
+        <w:t xml:space="preserve"> for debugging purposes</w:t>
+      </w:r>
+    </w:p>
+    <w:p>
+      <w:r>
+        <w:t>echo CLASSPATH=%CLASSPATH%</w:t>
+      </w:r>
+    </w:p>
+    <w:p/>
+    <w:p>
+      <w:r>
+        <w:t>REM Ensure the ruleset file is correctly referenced</w:t>
+      </w:r>
+    </w:p>
+    <w:p>
+      <w:r>
+        <w:t>set RULESET_PATH=%PMD_HOME%\pmd.xml</w:t>
+      </w:r>
+    </w:p>
+    <w:p/>
+    <w:p>
+      <w:r>
+        <w:t>REM Run PMD with your configuration</w:t>
+      </w:r>
+    </w:p>
+    <w:p>
+      <w:r>
+        <w:t xml:space="preserve">java -cp "%CLASSPATH%" </w:t>
+      </w:r>
+      <w:proofErr w:type="spellStart"/>
+      <w:r>
+        <w:t>net.sourceforge.pmd.cli.PMD</w:t>
+      </w:r>
+      <w:proofErr w:type="spellEnd"/>
+      <w:r>
+        <w:t xml:space="preserve"> -d path\to\your\code -f text -R "%RULESET_PATH%"</w:t>
+      </w:r>
+    </w:p>
+    <w:p/>
+    <w:p/>
+    <w:p>
+      <w:r>
+        <w:t>Link to Download –</w:t>
+      </w:r>
+    </w:p>
+    <w:p/>
+    <w:p>
+      <w:r>
+        <w:t>https://github.com/pmd/pmd/releases/download/pmd_releases%2F7.10.0/pmd-dist-7.10.0-bin.zip</w:t>
+      </w:r>
+    </w:p>
     <w:sectPr>
       <w:pgSz w:w="11900" w:h="16840"/>
       <w:pgMar w:top="1440" w:right="1440" w:bottom="1440" w:left="1440" w:header="708" w:footer="708" w:gutter="0"/>

</xml_diff>